<commit_message>
more tweaks for hidden BMJ Open requirements
</commit_message>
<xml_diff>
--- a/peer-review/paper-review-markup.docx
+++ b/peer-review/paper-review-markup.docx
@@ -894,7 +894,51 @@
           <w:shd w:val="clear" w:color="auto" w:fill="FFFFFF"/>
         </w:rPr>
         <w:lastRenderedPageBreak/>
-        <w:t>The Submitting Author accepts and understands that any supply made under these terms is made by BMJ to the Submitting Author unless you are acting as an employee on behalf of your employer or a postgraduate student of an affiliated institution which is paying any applicable article publishing charge (“APC”) for Open Access articles. Where the Submitting Author wishes to make the Work available on an Open Access basis (and intends to pay the relevant APC), the terms of reuse of such Open Access shall be governed by a Creative Commons licence – details of these licences and which </w:t>
+        <w:t xml:space="preserve">The Submitting Author accepts and understands that any supply made under these terms is made by BMJ to the Submitting Author unless you are acting as an employee on behalf of your employer or a postgraduate student of an affiliated institution which is paying any applicable article publishing charge (“APC”) for Open Access articles. Where the Submitting Author wishes to make the Work available on an Open Access basis (and intends to pay the relevant APC), the terms of reuse of such Open Access shall be governed by a Creative Commons </w:t>
+      </w:r>
+      <w:proofErr w:type="spellStart"/>
+      <w:r>
+        <w:rPr>
+          <w:rFonts w:ascii="Arial" w:hAnsi="Arial" w:cs="Arial"/>
+          <w:color w:val="606060"/>
+          <w:sz w:val="21"/>
+          <w:szCs w:val="21"/>
+          <w:shd w:val="clear" w:color="auto" w:fill="FFFFFF"/>
+        </w:rPr>
+        <w:t>licence</w:t>
+      </w:r>
+      <w:proofErr w:type="spellEnd"/>
+      <w:r>
+        <w:rPr>
+          <w:rFonts w:ascii="Arial" w:hAnsi="Arial" w:cs="Arial"/>
+          <w:color w:val="606060"/>
+          <w:sz w:val="21"/>
+          <w:szCs w:val="21"/>
+          <w:shd w:val="clear" w:color="auto" w:fill="FFFFFF"/>
+        </w:rPr>
+        <w:t xml:space="preserve"> – details of these </w:t>
+      </w:r>
+      <w:proofErr w:type="spellStart"/>
+      <w:r>
+        <w:rPr>
+          <w:rFonts w:ascii="Arial" w:hAnsi="Arial" w:cs="Arial"/>
+          <w:color w:val="606060"/>
+          <w:sz w:val="21"/>
+          <w:szCs w:val="21"/>
+          <w:shd w:val="clear" w:color="auto" w:fill="FFFFFF"/>
+        </w:rPr>
+        <w:t>licences</w:t>
+      </w:r>
+      <w:proofErr w:type="spellEnd"/>
+      <w:r>
+        <w:rPr>
+          <w:rFonts w:ascii="Arial" w:hAnsi="Arial" w:cs="Arial"/>
+          <w:color w:val="606060"/>
+          <w:sz w:val="21"/>
+          <w:szCs w:val="21"/>
+          <w:shd w:val="clear" w:color="auto" w:fill="FFFFFF"/>
+        </w:rPr>
+        <w:t xml:space="preserve"> and which </w:t>
       </w:r>
       <w:hyperlink r:id="rId8" w:tgtFrame="_new" w:history="1">
         <w:r>
@@ -916,7 +960,51 @@
           <w:szCs w:val="21"/>
           <w:shd w:val="clear" w:color="auto" w:fill="FFFFFF"/>
         </w:rPr>
-        <w:t> licence will apply to this Work are set out in our licence referred to above.</w:t>
+        <w:t> </w:t>
+      </w:r>
+      <w:proofErr w:type="spellStart"/>
+      <w:r>
+        <w:rPr>
+          <w:rFonts w:ascii="Arial" w:hAnsi="Arial" w:cs="Arial"/>
+          <w:color w:val="606060"/>
+          <w:sz w:val="21"/>
+          <w:szCs w:val="21"/>
+          <w:shd w:val="clear" w:color="auto" w:fill="FFFFFF"/>
+        </w:rPr>
+        <w:t>licence</w:t>
+      </w:r>
+      <w:proofErr w:type="spellEnd"/>
+      <w:r>
+        <w:rPr>
+          <w:rFonts w:ascii="Arial" w:hAnsi="Arial" w:cs="Arial"/>
+          <w:color w:val="606060"/>
+          <w:sz w:val="21"/>
+          <w:szCs w:val="21"/>
+          <w:shd w:val="clear" w:color="auto" w:fill="FFFFFF"/>
+        </w:rPr>
+        <w:t xml:space="preserve"> will apply to this Work are set out in our </w:t>
+      </w:r>
+      <w:proofErr w:type="spellStart"/>
+      <w:r>
+        <w:rPr>
+          <w:rFonts w:ascii="Arial" w:hAnsi="Arial" w:cs="Arial"/>
+          <w:color w:val="606060"/>
+          <w:sz w:val="21"/>
+          <w:szCs w:val="21"/>
+          <w:shd w:val="clear" w:color="auto" w:fill="FFFFFF"/>
+        </w:rPr>
+        <w:t>licence</w:t>
+      </w:r>
+      <w:proofErr w:type="spellEnd"/>
+      <w:r>
+        <w:rPr>
+          <w:rFonts w:ascii="Arial" w:hAnsi="Arial" w:cs="Arial"/>
+          <w:color w:val="606060"/>
+          <w:sz w:val="21"/>
+          <w:szCs w:val="21"/>
+          <w:shd w:val="clear" w:color="auto" w:fill="FFFFFF"/>
+        </w:rPr>
+        <w:t xml:space="preserve"> referred to above.</w:t>
       </w:r>
     </w:p>
     <w:p>
@@ -1256,7 +1344,15 @@
       </w:pPr>
       <w:ins w:id="154" w:author="Samuel Abbott" w:date="2019-10-10T16:45:00Z">
         <w:r>
-          <w:t>The effectiveness of the BCG vaccine was originally estimated by an MRC trial in 1953 at 78% in the United Kingdom.[9] As a follow up to this trial members of the MRC bio-statistics unit conducted a series of notification surveys attempting to ascertain any change in effectiveness, as well as acting as an estimate of notification rates across different demographics.[14] Surveys of those aged 15-24 years were carried out at 5-year intervals in 1973, 1978 and 1983 in England and Wales. For the 1983 survey records of BCG status, Tuberculin status and ethnicity were extracted from the records of notifying physicians and the records of the local health and education authorities. Total notifications across the study period were then aggregated for the following groups: Tuberculin negative and BCG vaccinated, Tuberculin negative and BCG unvaccinated, Tuberculin positive and not vaccinated and those who did not participate. These totals were then combined with the population estimates for each cohort at 13 years of age to estimate the ethnic make up of the population, and to construct notification rates for each category. Data were drawn from a range of sources including: Office of National Statistics data; annual local authority returns for total tuberculin test results; BCG vaccinations in the schools scheme; and the Labour force survey (1983).</w:t>
+          <w:t xml:space="preserve">The effectiveness of the BCG vaccine was originally estimated by an MRC trial in 1953 at 78% in the United Kingdom.[9] As a follow up to this trial members of the MRC bio-statistics unit conducted a series of notification surveys attempting to ascertain any change in effectiveness, as well as acting as an estimate of notification rates across different demographics.[14] Surveys of those aged 15-24 years were carried out at 5-year intervals in 1973, 1978 and 1983 in England and Wales. For the 1983 survey records of BCG status, Tuberculin status and ethnicity were extracted from the records of notifying physicians and the records of the local health and education authorities. Total notifications across the study period were then aggregated for the following groups: Tuberculin negative and BCG vaccinated, Tuberculin negative and BCG unvaccinated, Tuberculin positive and not vaccinated and those who did not participate. These totals were then combined with the population estimates for each cohort at 13 years of age to estimate the ethnic </w:t>
+        </w:r>
+        <w:proofErr w:type="spellStart"/>
+        <w:r>
+          <w:t>make up</w:t>
+        </w:r>
+        <w:proofErr w:type="spellEnd"/>
+        <w:r>
+          <w:t xml:space="preserve"> of the population, and to construct notification rates for each category. Data were drawn from a range of sources including: Office of National Statistics data; annual local authority returns for total tuberculin test results; BCG vaccinations in the schools scheme; and the Labour force survey (1983).</w:t>
         </w:r>
       </w:ins>
     </w:p>
@@ -1282,7 +1378,15 @@
       </w:pPr>
       <w:ins w:id="158" w:author="Samuel Abbott" w:date="2019-10-10T16:45:00Z">
         <w:r>
-          <w:t>Evidence suggests that the BCG vaccine has a high efficacy for at least the first 15 years after vaccination, therefore Sutherland et al. extrapolated from the data on the 20-24 cohort to a theoretical 25-29 year old cohort. Data on the notifications in 25-29 year olds was available for the first 6 months of the 1983 survey and this was then scaled up to a yearly estimate using the ratio of notifications from this age group against the total number of notifications recorded in that year. Population estimates for the 25-29 year old cohort were based on data from the 20-24 cohort adjusted for all causes of mortality (0.34%). Migration was ignored. The tuberculin positive cohort had a sharp decline in the previous two age cohorts, therefore it was assumed that this continued. Lastly, the efficacy was estimated as being that seen in the 20-24 cohort but with the same decline in protection seen between the last two cohorts. These assumptions allowed notification rates to be estimated for the 25-29 year old population, resulting in a complete cohort over the projected 15 years of BCG effectiveness.</w:t>
+          <w:t xml:space="preserve">Evidence suggests that the BCG vaccine has a high efficacy for at least the first 15 years after vaccination, therefore Sutherland et al. extrapolated from the data on the 20-24 cohort to a theoretical 25-29 year old cohort. Data on the notifications in 25-29 year </w:t>
+        </w:r>
+        <w:proofErr w:type="spellStart"/>
+        <w:r>
+          <w:t>olds</w:t>
+        </w:r>
+        <w:proofErr w:type="spellEnd"/>
+        <w:r>
+          <w:t xml:space="preserve"> was available for the first 6 months of the 1983 survey and this was then scaled up to a yearly estimate using the ratio of notifications from this age group against the total number of notifications recorded in that year. Population estimates for the 25-29 year old cohort were based on data from the 20-24 cohort adjusted for all causes of mortality (0.34%). Migration was ignored. The tuberculin positive cohort had a sharp decline in the previous two age cohorts, therefore it was assumed that this continued. Lastly, the efficacy was estimated as being that seen in the 20-24 cohort but with the same decline in protection seen between the last two cohorts. These assumptions allowed notification rates to be estimated for the 25-29 year old population, resulting in a complete cohort over the projected 15 years of BCG effectiveness.</w:t>
         </w:r>
       </w:ins>
     </w:p>
@@ -1623,7 +1727,15 @@
         </m:r>
       </m:oMath>
       <w:r>
-        <w:t xml:space="preserve"> is the average interval between the notification of any individual and the notification of the patient who infected them.</w:t>
+        <w:t xml:space="preserve"> is the average interval between the notification of any individual and the notification of the pati</w:t>
+      </w:r>
+      <w:proofErr w:type="spellStart"/>
+      <w:r>
+        <w:t>ent</w:t>
+      </w:r>
+      <w:proofErr w:type="spellEnd"/>
+      <w:r>
+        <w:t xml:space="preserve"> who infected them.</w:t>
       </w:r>
     </w:p>
     <w:p>
@@ -2071,8 +2183,6 @@
             <m:t>x&lt;1</m:t>
           </m:r>
         </m:oMath>
-        <w:bookmarkStart w:id="199" w:name="_GoBack"/>
-        <w:bookmarkEnd w:id="199"/>
         <w:r>
           <w:t>.</w:t>
         </w:r>
@@ -2082,10 +2192,10 @@
       <w:pPr>
         <w:pStyle w:val="BodyText"/>
         <w:rPr>
-          <w:ins w:id="200" w:author="Samuel Abbott" w:date="2019-10-10T16:45:00Z"/>
-        </w:rPr>
-      </w:pPr>
-      <w:ins w:id="201" w:author="Samuel Abbott" w:date="2019-10-10T16:45:00Z">
+          <w:ins w:id="199" w:author="Samuel Abbott" w:date="2019-10-10T16:45:00Z"/>
+        </w:rPr>
+      </w:pPr>
+      <w:ins w:id="200" w:author="Samuel Abbott" w:date="2019-10-10T16:45:00Z">
         <w:r>
           <w:rPr>
             <w:b/>
@@ -2098,10 +2208,10 @@
       <w:pPr>
         <w:pStyle w:val="BodyText"/>
         <w:rPr>
-          <w:ins w:id="202" w:author="Samuel Abbott" w:date="2019-10-10T16:45:00Z"/>
-        </w:rPr>
-      </w:pPr>
-      <w:ins w:id="203" w:author="Samuel Abbott" w:date="2019-10-10T16:45:00Z">
+          <w:ins w:id="201" w:author="Samuel Abbott" w:date="2019-10-10T16:45:00Z"/>
+        </w:rPr>
+      </w:pPr>
+      <w:ins w:id="202" w:author="Samuel Abbott" w:date="2019-10-10T16:45:00Z">
         <w:r>
           <w:t xml:space="preserve">If we assume a constant decay rate of </w:t>
         </w:r>
@@ -2211,7 +2321,7 @@
       <w:pPr>
         <w:pStyle w:val="BodyText"/>
         <w:rPr>
-          <w:ins w:id="204" w:author="Samuel Abbott" w:date="2019-10-10T16:45:00Z"/>
+          <w:ins w:id="203" w:author="Samuel Abbott" w:date="2019-10-10T16:45:00Z"/>
         </w:rPr>
       </w:pPr>
       <m:oMathPara>
@@ -2220,7 +2330,7 @@
         </m:oMathParaPr>
         <m:oMath>
           <m:r>
-            <w:ins w:id="205" w:author="Samuel Abbott" w:date="2019-10-10T16:45:00Z">
+            <w:ins w:id="204" w:author="Samuel Abbott" w:date="2019-10-10T16:45:00Z">
               <w:rPr>
                 <w:rFonts w:ascii="Cambria Math" w:hAnsi="Cambria Math"/>
               </w:rPr>
@@ -2230,7 +2340,7 @@
           <m:sSup>
             <m:sSupPr>
               <m:ctrlPr>
-                <w:ins w:id="206" w:author="Samuel Abbott" w:date="2019-10-10T16:45:00Z">
+                <w:ins w:id="205" w:author="Samuel Abbott" w:date="2019-10-10T16:45:00Z">
                   <w:rPr>
                     <w:rFonts w:ascii="Cambria Math" w:hAnsi="Cambria Math"/>
                   </w:rPr>
@@ -2239,7 +2349,7 @@
             </m:sSupPr>
             <m:e>
               <m:r>
-                <w:ins w:id="207" w:author="Samuel Abbott" w:date="2019-10-10T16:45:00Z">
+                <w:ins w:id="206" w:author="Samuel Abbott" w:date="2019-10-10T16:45:00Z">
                   <w:rPr>
                     <w:rFonts w:ascii="Cambria Math" w:hAnsi="Cambria Math"/>
                   </w:rPr>
@@ -2249,7 +2359,7 @@
             </m:e>
             <m:sup>
               <m:r>
-                <w:ins w:id="208" w:author="Samuel Abbott" w:date="2019-10-10T16:45:00Z">
+                <w:ins w:id="207" w:author="Samuel Abbott" w:date="2019-10-10T16:45:00Z">
                   <w:rPr>
                     <w:rFonts w:ascii="Cambria Math" w:hAnsi="Cambria Math"/>
                   </w:rPr>
@@ -2259,7 +2369,7 @@
             </m:sup>
           </m:sSup>
           <m:r>
-            <w:ins w:id="209" w:author="Samuel Abbott" w:date="2019-10-10T16:45:00Z">
+            <w:ins w:id="208" w:author="Samuel Abbott" w:date="2019-10-10T16:45:00Z">
               <w:rPr>
                 <w:rFonts w:ascii="Cambria Math" w:hAnsi="Cambria Math"/>
               </w:rPr>
@@ -2273,39 +2383,47 @@
       <w:pPr>
         <w:pStyle w:val="FirstParagraph"/>
         <w:rPr>
-          <w:ins w:id="210" w:author="Samuel Abbott" w:date="2019-10-10T16:45:00Z"/>
-        </w:rPr>
-      </w:pPr>
+          <w:ins w:id="209" w:author="Samuel Abbott" w:date="2019-10-10T16:45:00Z"/>
+        </w:rPr>
+      </w:pPr>
+      <w:ins w:id="210" w:author="Samuel Abbott" w:date="2019-10-10T16:45:00Z">
+        <w:r>
+          <w:t xml:space="preserve">This update meant that we </w:t>
+        </w:r>
+        <w:proofErr w:type="spellStart"/>
+        <w:r>
+          <w:t>can</w:t>
+        </w:r>
+      </w:ins>
+      <w:r>
+        <w:t xml:space="preserve"> </w:t>
+      </w:r>
       <w:ins w:id="211" w:author="Samuel Abbott" w:date="2019-10-10T16:45:00Z">
         <w:r>
-          <w:t>This update meant that we can</w:t>
-        </w:r>
-      </w:ins>
-      <w:r>
-        <w:t xml:space="preserve"> </w:t>
+          <w:t>not</w:t>
+        </w:r>
+        <w:proofErr w:type="spellEnd"/>
+        <w:r>
+          <w:t xml:space="preserve"> estimate when secondary notifications occurred. We have therefore reported secondary notifications occurring in the same year as the primary notifications that caused them. </w:t>
+        </w:r>
+      </w:ins>
+      <w:r>
+        <w:t xml:space="preserve">Implementing the model required several </w:t>
       </w:r>
       <w:ins w:id="212" w:author="Samuel Abbott" w:date="2019-10-10T16:45:00Z">
         <w:r>
-          <w:t xml:space="preserve">not estimate when secondary notifications occurred. We have therefore reported secondary notifications occurring in the same year as the primary notifications that caused them. </w:t>
-        </w:r>
-      </w:ins>
-      <w:r>
-        <w:t xml:space="preserve">Implementing the model required several </w:t>
-      </w:r>
-      <w:ins w:id="213" w:author="Samuel Abbott" w:date="2019-10-10T16:45:00Z">
-        <w:r>
           <w:t xml:space="preserve">additional </w:t>
         </w:r>
       </w:ins>
       <w:r>
         <w:t>assumptions not detailed in [11</w:t>
       </w:r>
-      <w:del w:id="214" w:author="Samuel Abbott" w:date="2019-10-10T16:45:00Z">
+      <w:del w:id="213" w:author="Samuel Abbott" w:date="2019-10-10T16:45:00Z">
         <w:r>
           <w:delText>]. Firstly, as incidence rates</w:delText>
         </w:r>
       </w:del>
-      <w:ins w:id="215" w:author="Samuel Abbott" w:date="2019-10-10T16:45:00Z">
+      <w:ins w:id="214" w:author="Samuel Abbott" w:date="2019-10-10T16:45:00Z">
         <w:r>
           <w:t>] - see the supplementary information</w:t>
         </w:r>
@@ -2313,12 +2431,12 @@
       <w:r>
         <w:t xml:space="preserve"> for </w:t>
       </w:r>
-      <w:del w:id="216" w:author="Samuel Abbott" w:date="2019-10-10T16:45:00Z">
+      <w:del w:id="215" w:author="Samuel Abbott" w:date="2019-10-10T16:45:00Z">
         <w:r>
           <w:delText xml:space="preserve">those ineligible for the BCG schools’ scheme are not published, we assumed that they were equal to those in the unvaccinated population. In addition, in order to reproduce the distribution of cases due to transmission over time we introduced an additional </w:delText>
         </w:r>
       </w:del>
-      <w:ins w:id="217" w:author="Samuel Abbott" w:date="2019-10-10T16:45:00Z">
+      <w:ins w:id="216" w:author="Samuel Abbott" w:date="2019-10-10T16:45:00Z">
         <w:r>
           <w:t>details.</w:t>
         </w:r>
@@ -2327,15 +2445,15 @@
     <w:p>
       <w:pPr>
         <w:pStyle w:val="Heading2"/>
-        <w:pPrChange w:id="218" w:author="Samuel Abbott" w:date="2019-10-10T16:45:00Z">
+        <w:pPrChange w:id="217" w:author="Samuel Abbott" w:date="2019-10-10T16:45:00Z">
           <w:pPr>
             <w:pStyle w:val="FirstParagraph"/>
           </w:pPr>
         </w:pPrChange>
       </w:pPr>
-      <w:bookmarkStart w:id="219" w:name="updating-model-parameter-estimates-and-i"/>
-      <w:bookmarkEnd w:id="219"/>
-      <w:ins w:id="220" w:author="Samuel Abbott" w:date="2019-10-10T16:45:00Z">
+      <w:bookmarkStart w:id="218" w:name="updating-model-parameter-estimates-and-i"/>
+      <w:bookmarkEnd w:id="218"/>
+      <w:ins w:id="219" w:author="Samuel Abbott" w:date="2019-10-10T16:45:00Z">
         <w:r>
           <w:t xml:space="preserve">Updating model </w:t>
         </w:r>
@@ -2343,7 +2461,7 @@
       <w:r>
         <w:t>parameter</w:t>
       </w:r>
-      <w:del w:id="221" w:author="Samuel Abbott" w:date="2019-10-10T16:45:00Z">
+      <w:del w:id="220" w:author="Samuel Abbott" w:date="2019-10-10T16:45:00Z">
         <w:r>
           <w:delText>; the percentage of secondary cases due to a primary case in the first year after activation (</w:delText>
         </w:r>
@@ -2376,7 +2494,7 @@
           <w:delText>) was then modelled as follows,</w:delText>
         </w:r>
       </w:del>
-      <w:ins w:id="222" w:author="Samuel Abbott" w:date="2019-10-10T16:45:00Z">
+      <w:ins w:id="221" w:author="Samuel Abbott" w:date="2019-10-10T16:45:00Z">
         <w:r>
           <w:t xml:space="preserve"> estimates and incorporating parameter uncertainty</w:t>
         </w:r>
@@ -2386,7 +2504,7 @@
       <w:pPr>
         <w:pStyle w:val="BodyText"/>
         <w:rPr>
-          <w:del w:id="223" w:author="Samuel Abbott" w:date="2019-10-10T16:45:00Z"/>
+          <w:del w:id="222" w:author="Samuel Abbott" w:date="2019-10-10T16:45:00Z"/>
         </w:rPr>
       </w:pPr>
       <m:oMathPara>
@@ -2397,7 +2515,7 @@
           <m:sSup>
             <m:sSupPr>
               <m:ctrlPr>
-                <w:del w:id="224" w:author="Samuel Abbott" w:date="2019-10-10T16:45:00Z">
+                <w:del w:id="223" w:author="Samuel Abbott" w:date="2019-10-10T16:45:00Z">
                   <w:rPr>
                     <w:rFonts w:ascii="Cambria Math" w:hAnsi="Cambria Math"/>
                   </w:rPr>
@@ -2406,7 +2524,7 @@
             </m:sSupPr>
             <m:e>
               <m:r>
-                <w:del w:id="225" w:author="Samuel Abbott" w:date="2019-10-10T16:45:00Z">
+                <w:del w:id="224" w:author="Samuel Abbott" w:date="2019-10-10T16:45:00Z">
                   <w:rPr>
                     <w:rFonts w:ascii="Cambria Math" w:hAnsi="Cambria Math"/>
                   </w:rPr>
@@ -2416,7 +2534,7 @@
             </m:e>
             <m:sup>
               <m:r>
-                <w:del w:id="226" w:author="Samuel Abbott" w:date="2019-10-10T16:45:00Z">
+                <w:del w:id="225" w:author="Samuel Abbott" w:date="2019-10-10T16:45:00Z">
                   <w:rPr>
                     <w:rFonts w:ascii="Cambria Math" w:hAnsi="Cambria Math"/>
                   </w:rPr>
@@ -2426,7 +2544,7 @@
             </m:sup>
           </m:sSup>
           <m:r>
-            <w:del w:id="227" w:author="Samuel Abbott" w:date="2019-10-10T16:45:00Z">
+            <w:del w:id="226" w:author="Samuel Abbott" w:date="2019-10-10T16:45:00Z">
               <w:rPr>
                 <w:rFonts w:ascii="Cambria Math" w:hAnsi="Cambria Math"/>
               </w:rPr>
@@ -2440,7 +2558,7 @@
       <w:pPr>
         <w:pStyle w:val="FirstParagraph"/>
         <w:rPr>
-          <w:del w:id="228" w:author="Samuel Abbott" w:date="2019-10-10T16:45:00Z"/>
+          <w:del w:id="227" w:author="Samuel Abbott" w:date="2019-10-10T16:45:00Z"/>
         </w:rPr>
       </w:pPr>
       <m:oMathPara>
@@ -2451,7 +2569,7 @@
           <m:sSup>
             <m:sSupPr>
               <m:ctrlPr>
-                <w:del w:id="229" w:author="Samuel Abbott" w:date="2019-10-10T16:45:00Z">
+                <w:del w:id="228" w:author="Samuel Abbott" w:date="2019-10-10T16:45:00Z">
                   <w:rPr>
                     <w:rFonts w:ascii="Cambria Math" w:hAnsi="Cambria Math"/>
                   </w:rPr>
@@ -2460,7 +2578,7 @@
             </m:sSupPr>
             <m:e>
               <m:r>
-                <w:del w:id="230" w:author="Samuel Abbott" w:date="2019-10-10T16:45:00Z">
+                <w:del w:id="229" w:author="Samuel Abbott" w:date="2019-10-10T16:45:00Z">
                   <w:rPr>
                     <w:rFonts w:ascii="Cambria Math" w:hAnsi="Cambria Math"/>
                   </w:rPr>
@@ -2470,7 +2588,7 @@
             </m:e>
             <m:sup>
               <m:r>
-                <w:del w:id="231" w:author="Samuel Abbott" w:date="2019-10-10T16:45:00Z">
+                <w:del w:id="230" w:author="Samuel Abbott" w:date="2019-10-10T16:45:00Z">
                   <w:rPr>
                     <w:rFonts w:ascii="Cambria Math" w:hAnsi="Cambria Math"/>
                   </w:rPr>
@@ -2480,7 +2598,7 @@
             </m:sup>
           </m:sSup>
           <m:r>
-            <w:del w:id="232" w:author="Samuel Abbott" w:date="2019-10-10T16:45:00Z">
+            <w:del w:id="231" w:author="Samuel Abbott" w:date="2019-10-10T16:45:00Z">
               <w:rPr>
                 <w:rFonts w:ascii="Cambria Math" w:hAnsi="Cambria Math"/>
               </w:rPr>
@@ -2490,7 +2608,7 @@
           <m:sSup>
             <m:sSupPr>
               <m:ctrlPr>
-                <w:del w:id="233" w:author="Samuel Abbott" w:date="2019-10-10T16:45:00Z">
+                <w:del w:id="232" w:author="Samuel Abbott" w:date="2019-10-10T16:45:00Z">
                   <w:rPr>
                     <w:rFonts w:ascii="Cambria Math" w:hAnsi="Cambria Math"/>
                   </w:rPr>
@@ -2499,7 +2617,7 @@
             </m:sSupPr>
             <m:e>
               <m:r>
-                <w:del w:id="234" w:author="Samuel Abbott" w:date="2019-10-10T16:45:00Z">
+                <w:del w:id="233" w:author="Samuel Abbott" w:date="2019-10-10T16:45:00Z">
                   <w:rPr>
                     <w:rFonts w:ascii="Cambria Math" w:hAnsi="Cambria Math"/>
                   </w:rPr>
@@ -2509,7 +2627,7 @@
             </m:e>
             <m:sup>
               <m:r>
-                <w:del w:id="235" w:author="Samuel Abbott" w:date="2019-10-10T16:45:00Z">
+                <w:del w:id="234" w:author="Samuel Abbott" w:date="2019-10-10T16:45:00Z">
                   <w:rPr>
                     <w:rFonts w:ascii="Cambria Math" w:hAnsi="Cambria Math"/>
                   </w:rPr>
@@ -2519,7 +2637,7 @@
             </m:sup>
           </m:sSup>
           <m:r>
-            <w:del w:id="236" w:author="Samuel Abbott" w:date="2019-10-10T16:45:00Z">
+            <w:del w:id="235" w:author="Samuel Abbott" w:date="2019-10-10T16:45:00Z">
               <w:rPr>
                 <w:rFonts w:ascii="Cambria Math" w:hAnsi="Cambria Math"/>
               </w:rPr>
@@ -2529,7 +2647,7 @@
           <m:sSup>
             <m:sSupPr>
               <m:ctrlPr>
-                <w:del w:id="237" w:author="Samuel Abbott" w:date="2019-10-10T16:45:00Z">
+                <w:del w:id="236" w:author="Samuel Abbott" w:date="2019-10-10T16:45:00Z">
                   <w:rPr>
                     <w:rFonts w:ascii="Cambria Math" w:hAnsi="Cambria Math"/>
                   </w:rPr>
@@ -2538,7 +2656,7 @@
             </m:sSupPr>
             <m:e>
               <m:r>
-                <w:del w:id="238" w:author="Samuel Abbott" w:date="2019-10-10T16:45:00Z">
+                <w:del w:id="237" w:author="Samuel Abbott" w:date="2019-10-10T16:45:00Z">
                   <w:rPr>
                     <w:rFonts w:ascii="Cambria Math" w:hAnsi="Cambria Math"/>
                   </w:rPr>
@@ -2548,7 +2666,7 @@
             </m:e>
             <m:sup>
               <m:r>
-                <w:del w:id="239" w:author="Samuel Abbott" w:date="2019-10-10T16:45:00Z">
+                <w:del w:id="238" w:author="Samuel Abbott" w:date="2019-10-10T16:45:00Z">
                   <w:rPr>
                     <w:rFonts w:ascii="Cambria Math" w:hAnsi="Cambria Math"/>
                   </w:rPr>
@@ -2564,7 +2682,7 @@
       <w:pPr>
         <w:pStyle w:val="FirstParagraph"/>
         <w:rPr>
-          <w:del w:id="240" w:author="Samuel Abbott" w:date="2019-10-10T16:45:00Z"/>
+          <w:del w:id="239" w:author="Samuel Abbott" w:date="2019-10-10T16:45:00Z"/>
         </w:rPr>
       </w:pPr>
       <m:oMathPara>
@@ -2575,7 +2693,7 @@
           <m:sSubSup>
             <m:sSubSupPr>
               <m:ctrlPr>
-                <w:del w:id="241" w:author="Samuel Abbott" w:date="2019-10-10T16:45:00Z">
+                <w:del w:id="240" w:author="Samuel Abbott" w:date="2019-10-10T16:45:00Z">
                   <w:rPr>
                     <w:rFonts w:ascii="Cambria Math" w:hAnsi="Cambria Math"/>
                   </w:rPr>
@@ -2584,7 +2702,7 @@
             </m:sSubSupPr>
             <m:e>
               <m:r>
-                <w:del w:id="242" w:author="Samuel Abbott" w:date="2019-10-10T16:45:00Z">
+                <w:del w:id="241" w:author="Samuel Abbott" w:date="2019-10-10T16:45:00Z">
                   <w:rPr>
                     <w:rFonts w:ascii="Cambria Math" w:hAnsi="Cambria Math"/>
                   </w:rPr>
@@ -2594,7 +2712,7 @@
             </m:e>
             <m:sub>
               <m:r>
-                <w:del w:id="243" w:author="Samuel Abbott" w:date="2019-10-10T16:45:00Z">
+                <w:del w:id="242" w:author="Samuel Abbott" w:date="2019-10-10T16:45:00Z">
                   <w:rPr>
                     <w:rFonts w:ascii="Cambria Math" w:hAnsi="Cambria Math"/>
                   </w:rPr>
@@ -2604,7 +2722,7 @@
             </m:sub>
             <m:sup>
               <m:r>
-                <w:del w:id="244" w:author="Samuel Abbott" w:date="2019-10-10T16:45:00Z">
+                <w:del w:id="243" w:author="Samuel Abbott" w:date="2019-10-10T16:45:00Z">
                   <w:rPr>
                     <w:rFonts w:ascii="Cambria Math" w:hAnsi="Cambria Math"/>
                   </w:rPr>
@@ -2614,7 +2732,7 @@
             </m:sup>
           </m:sSubSup>
           <m:r>
-            <w:del w:id="245" w:author="Samuel Abbott" w:date="2019-10-10T16:45:00Z">
+            <w:del w:id="244" w:author="Samuel Abbott" w:date="2019-10-10T16:45:00Z">
               <w:rPr>
                 <w:rFonts w:ascii="Cambria Math" w:hAnsi="Cambria Math"/>
               </w:rPr>
@@ -2624,7 +2742,7 @@
           <m:sSubSup>
             <m:sSubSupPr>
               <m:ctrlPr>
-                <w:del w:id="246" w:author="Samuel Abbott" w:date="2019-10-10T16:45:00Z">
+                <w:del w:id="245" w:author="Samuel Abbott" w:date="2019-10-10T16:45:00Z">
                   <w:rPr>
                     <w:rFonts w:ascii="Cambria Math" w:hAnsi="Cambria Math"/>
                   </w:rPr>
@@ -2633,7 +2751,7 @@
             </m:sSubSupPr>
             <m:e>
               <m:r>
-                <w:del w:id="247" w:author="Samuel Abbott" w:date="2019-10-10T16:45:00Z">
+                <w:del w:id="246" w:author="Samuel Abbott" w:date="2019-10-10T16:45:00Z">
                   <w:rPr>
                     <w:rFonts w:ascii="Cambria Math" w:hAnsi="Cambria Math"/>
                   </w:rPr>
@@ -2643,7 +2761,7 @@
             </m:e>
             <m:sub>
               <m:r>
-                <w:del w:id="248" w:author="Samuel Abbott" w:date="2019-10-10T16:45:00Z">
+                <w:del w:id="247" w:author="Samuel Abbott" w:date="2019-10-10T16:45:00Z">
                   <w:rPr>
                     <w:rFonts w:ascii="Cambria Math" w:hAnsi="Cambria Math"/>
                   </w:rPr>
@@ -2653,7 +2771,7 @@
             </m:sub>
             <m:sup>
               <m:r>
-                <w:del w:id="249" w:author="Samuel Abbott" w:date="2019-10-10T16:45:00Z">
+                <w:del w:id="248" w:author="Samuel Abbott" w:date="2019-10-10T16:45:00Z">
                   <w:rPr>
                     <w:rFonts w:ascii="Cambria Math" w:hAnsi="Cambria Math"/>
                   </w:rPr>
@@ -2663,7 +2781,7 @@
             </m:sup>
           </m:sSubSup>
           <m:r>
-            <w:del w:id="250" w:author="Samuel Abbott" w:date="2019-10-10T16:45:00Z">
+            <w:del w:id="249" w:author="Samuel Abbott" w:date="2019-10-10T16:45:00Z">
               <w:rPr>
                 <w:rFonts w:ascii="Cambria Math" w:hAnsi="Cambria Math"/>
               </w:rPr>
@@ -2673,7 +2791,7 @@
           <m:sSubSup>
             <m:sSubSupPr>
               <m:ctrlPr>
-                <w:del w:id="251" w:author="Samuel Abbott" w:date="2019-10-10T16:45:00Z">
+                <w:del w:id="250" w:author="Samuel Abbott" w:date="2019-10-10T16:45:00Z">
                   <w:rPr>
                     <w:rFonts w:ascii="Cambria Math" w:hAnsi="Cambria Math"/>
                   </w:rPr>
@@ -2682,7 +2800,7 @@
             </m:sSubSupPr>
             <m:e>
               <m:r>
-                <w:del w:id="252" w:author="Samuel Abbott" w:date="2019-10-10T16:45:00Z">
+                <w:del w:id="251" w:author="Samuel Abbott" w:date="2019-10-10T16:45:00Z">
                   <w:rPr>
                     <w:rFonts w:ascii="Cambria Math" w:hAnsi="Cambria Math"/>
                   </w:rPr>
@@ -2692,7 +2810,7 @@
             </m:e>
             <m:sub>
               <m:r>
-                <w:del w:id="253" w:author="Samuel Abbott" w:date="2019-10-10T16:45:00Z">
+                <w:del w:id="252" w:author="Samuel Abbott" w:date="2019-10-10T16:45:00Z">
                   <w:rPr>
                     <w:rFonts w:ascii="Cambria Math" w:hAnsi="Cambria Math"/>
                   </w:rPr>
@@ -2702,7 +2820,7 @@
             </m:sub>
             <m:sup>
               <m:r>
-                <w:del w:id="254" w:author="Samuel Abbott" w:date="2019-10-10T16:45:00Z">
+                <w:del w:id="253" w:author="Samuel Abbott" w:date="2019-10-10T16:45:00Z">
                   <w:rPr>
                     <w:rFonts w:ascii="Cambria Math" w:hAnsi="Cambria Math"/>
                   </w:rPr>
@@ -2718,10 +2836,10 @@
       <w:pPr>
         <w:pStyle w:val="FirstParagraph"/>
         <w:rPr>
-          <w:del w:id="255" w:author="Samuel Abbott" w:date="2019-10-10T16:45:00Z"/>
-        </w:rPr>
-      </w:pPr>
-      <w:del w:id="256" w:author="Samuel Abbott" w:date="2019-10-10T16:45:00Z">
+          <w:del w:id="254" w:author="Samuel Abbott" w:date="2019-10-10T16:45:00Z"/>
+        </w:rPr>
+      </w:pPr>
+      <w:del w:id="255" w:author="Samuel Abbott" w:date="2019-10-10T16:45:00Z">
         <w:r>
           <w:delText xml:space="preserve">where </w:delText>
         </w:r>
@@ -2753,30 +2871,30 @@
       <w:pPr>
         <w:pStyle w:val="Heading2"/>
         <w:rPr>
-          <w:del w:id="257" w:author="Samuel Abbott" w:date="2019-10-10T16:45:00Z"/>
-        </w:rPr>
-      </w:pPr>
-      <w:bookmarkStart w:id="258" w:name="updating-model-parameter-estimates"/>
-      <w:bookmarkEnd w:id="258"/>
+          <w:del w:id="256" w:author="Samuel Abbott" w:date="2019-10-10T16:45:00Z"/>
+        </w:rPr>
+      </w:pPr>
+      <w:bookmarkStart w:id="257" w:name="updating-model-parameter-estimates"/>
+      <w:bookmarkEnd w:id="257"/>
+      <w:del w:id="258" w:author="Samuel Abbott" w:date="2019-10-10T16:45:00Z">
+        <w:r>
+          <w:delText>Updating model parameter estimates</w:delText>
+        </w:r>
+      </w:del>
+    </w:p>
+    <w:p>
+      <w:pPr>
+        <w:pStyle w:val="FirstParagraph"/>
+      </w:pPr>
+      <w:r>
+        <w:t xml:space="preserve">Incidence rates were included as point estimates in [11]; in </w:t>
+      </w:r>
       <w:del w:id="259" w:author="Samuel Abbott" w:date="2019-10-10T16:45:00Z">
         <w:r>
-          <w:delText>Updating model parameter estimates</w:delText>
-        </w:r>
-      </w:del>
-    </w:p>
-    <w:p>
-      <w:pPr>
-        <w:pStyle w:val="FirstParagraph"/>
-      </w:pPr>
-      <w:r>
-        <w:t xml:space="preserve">Incidence rates were included as point estimates in [11]; in </w:t>
-      </w:r>
-      <w:del w:id="260" w:author="Samuel Abbott" w:date="2019-10-10T16:45:00Z">
-        <w:r>
           <w:delText>our</w:delText>
         </w:r>
       </w:del>
-      <w:ins w:id="261" w:author="Samuel Abbott" w:date="2019-10-10T16:45:00Z">
+      <w:ins w:id="260" w:author="Samuel Abbott" w:date="2019-10-10T16:45:00Z">
         <w:r>
           <w:t>the</w:t>
         </w:r>
@@ -2784,12 +2902,12 @@
       <w:r>
         <w:t xml:space="preserve"> updated model we included uncertainty in these rates. </w:t>
       </w:r>
-      <w:del w:id="262" w:author="Samuel Abbott" w:date="2019-10-10T16:45:00Z">
+      <w:del w:id="261" w:author="Samuel Abbott" w:date="2019-10-10T16:45:00Z">
         <w:r>
           <w:delText>We estimated</w:delText>
         </w:r>
       </w:del>
-      <w:ins w:id="263" w:author="Samuel Abbott" w:date="2019-10-10T16:45:00Z">
+      <w:ins w:id="262" w:author="Samuel Abbott" w:date="2019-10-10T16:45:00Z">
         <w:r>
           <w:t>We did this by first estimating</w:t>
         </w:r>
@@ -2797,12 +2915,12 @@
       <w:r>
         <w:t xml:space="preserve"> notifications for 1973, 1978, and 1983, using published incidence rates and population estimates. Samples were then generated using a Poisson distribution.[11,14] These samples were then used to estimate a distribution of incidence rates</w:t>
       </w:r>
-      <w:del w:id="264" w:author="Samuel Abbott" w:date="2019-10-10T16:45:00Z">
+      <w:del w:id="263" w:author="Samuel Abbott" w:date="2019-10-10T16:45:00Z">
         <w:r>
           <w:delText>.</w:delText>
         </w:r>
       </w:del>
-      <w:ins w:id="265" w:author="Samuel Abbott" w:date="2019-10-10T16:45:00Z">
+      <w:ins w:id="264" w:author="Samuel Abbott" w:date="2019-10-10T16:45:00Z">
         <w:r>
           <w:t xml:space="preserve"> to replace the point estimates used in the original analysis.</w:t>
         </w:r>
@@ -2810,12 +2928,12 @@
       <w:r>
         <w:t xml:space="preserve"> Sutherland et al. assumed a serial interval of 2 years between linked </w:t>
       </w:r>
-      <w:del w:id="266" w:author="Samuel Abbott" w:date="2019-10-10T16:45:00Z">
+      <w:del w:id="265" w:author="Samuel Abbott" w:date="2019-10-10T16:45:00Z">
         <w:r>
           <w:delText>infections. We</w:delText>
         </w:r>
       </w:del>
-      <w:ins w:id="267" w:author="Samuel Abbott" w:date="2019-10-10T16:45:00Z">
+      <w:ins w:id="266" w:author="Samuel Abbott" w:date="2019-10-10T16:45:00Z">
         <w:r>
           <w:t>notifications. Using a newly available literature source we</w:t>
         </w:r>
@@ -2823,12 +2941,12 @@
       <w:r>
         <w:t xml:space="preserve"> updated this assumption </w:t>
       </w:r>
-      <w:del w:id="268" w:author="Samuel Abbott" w:date="2019-10-10T16:45:00Z">
+      <w:del w:id="267" w:author="Samuel Abbott" w:date="2019-10-10T16:45:00Z">
         <w:r>
           <w:delText>using</w:delText>
         </w:r>
       </w:del>
-      <w:ins w:id="269" w:author="Samuel Abbott" w:date="2019-10-10T16:45:00Z">
+      <w:ins w:id="268" w:author="Samuel Abbott" w:date="2019-10-10T16:45:00Z">
         <w:r>
           <w:t>with</w:t>
         </w:r>
@@ -2836,20 +2954,20 @@
       <w:r>
         <w:t xml:space="preserve"> an estimate </w:t>
       </w:r>
+      <w:del w:id="269" w:author="Samuel Abbott" w:date="2019-10-10T16:45:00Z">
+        <w:r>
+          <w:delText xml:space="preserve">from a recent study in the Netherlands </w:delText>
+        </w:r>
+      </w:del>
+      <w:r>
+        <w:t>of 1.44 (95% CI 1.29 to 1.63) years.[</w:t>
+      </w:r>
       <w:del w:id="270" w:author="Samuel Abbott" w:date="2019-10-10T16:45:00Z">
         <w:r>
-          <w:delText xml:space="preserve">from a recent study in the Netherlands </w:delText>
-        </w:r>
-      </w:del>
-      <w:r>
-        <w:t>of 1.44 (95% CI 1.29 to 1.63) years.[</w:t>
-      </w:r>
-      <w:del w:id="271" w:author="Samuel Abbott" w:date="2019-10-10T16:45:00Z">
-        <w:r>
           <w:delText>17</w:delText>
         </w:r>
       </w:del>
-      <w:ins w:id="272" w:author="Samuel Abbott" w:date="2019-10-10T16:45:00Z">
+      <w:ins w:id="271" w:author="Samuel Abbott" w:date="2019-10-10T16:45:00Z">
         <w:r>
           <w:t>16</w:t>
         </w:r>
@@ -2865,12 +2983,12 @@
       <w:r>
         <w:t xml:space="preserve">We considered the original assumption of a 9% annual decrease in incidence rates as well as three scenarios based on those considered by the </w:t>
       </w:r>
-      <w:del w:id="273" w:author="Samuel Abbott" w:date="2019-10-10T16:45:00Z">
+      <w:del w:id="272" w:author="Samuel Abbott" w:date="2019-10-10T16:45:00Z">
         <w:r>
           <w:delText>JVCI</w:delText>
         </w:r>
       </w:del>
-      <w:ins w:id="274" w:author="Samuel Abbott" w:date="2019-10-10T16:45:00Z">
+      <w:ins w:id="273" w:author="Samuel Abbott" w:date="2019-10-10T16:45:00Z">
         <w:r>
           <w:t>JCVI</w:t>
         </w:r>
@@ -2878,12 +2996,12 @@
       <w:r>
         <w:t xml:space="preserve"> BCG subgroup:[12,13] these were a 3.9% decrease, a 1.9% decrease, and no change annual in incidence rates. </w:t>
       </w:r>
-      <w:del w:id="275" w:author="Samuel Abbott" w:date="2019-10-10T16:45:00Z">
+      <w:del w:id="274" w:author="Samuel Abbott" w:date="2019-10-10T16:45:00Z">
         <w:r>
           <w:delText>We also estimated</w:delText>
         </w:r>
       </w:del>
-      <w:ins w:id="276" w:author="Samuel Abbott" w:date="2019-10-10T16:45:00Z">
+      <w:ins w:id="275" w:author="Samuel Abbott" w:date="2019-10-10T16:45:00Z">
         <w:r>
           <w:t>Data on</w:t>
         </w:r>
@@ -2891,12 +3009,12 @@
       <w:r>
         <w:t xml:space="preserve"> the annual decrease in incidence rates in the ethnic White UK </w:t>
       </w:r>
-      <w:del w:id="277" w:author="Samuel Abbott" w:date="2019-10-10T16:45:00Z">
+      <w:del w:id="276" w:author="Samuel Abbott" w:date="2019-10-10T16:45:00Z">
         <w:r>
           <w:delText>born using</w:delText>
         </w:r>
       </w:del>
-      <w:ins w:id="278" w:author="Samuel Abbott" w:date="2019-10-10T16:45:00Z">
+      <w:ins w:id="277" w:author="Samuel Abbott" w:date="2019-10-10T16:45:00Z">
         <w:r>
           <w:t>population were not available so we used</w:t>
         </w:r>
@@ -2904,29 +3022,31 @@
       <w:r>
         <w:t xml:space="preserve"> two proxy measures. The first proxy measure was the annual change in notifications in England and Wales, which was estimated using data from Public Health England (PHE). The standard deviation </w:t>
       </w:r>
+      <w:del w:id="278" w:author="Samuel Abbott" w:date="2019-10-10T16:45:00Z">
+        <w:r>
+          <w:delText xml:space="preserve">(SD) </w:delText>
+        </w:r>
+      </w:del>
+      <w:r>
+        <w:t xml:space="preserve">of this measure was then calculated using the </w:t>
+      </w:r>
+      <w:proofErr w:type="spellStart"/>
+      <w:r>
+        <w:rPr>
+          <w:rStyle w:val="VerbatimChar"/>
+        </w:rPr>
+        <w:t>prop.test</w:t>
+      </w:r>
+      <w:proofErr w:type="spellEnd"/>
+      <w:r>
+        <w:t xml:space="preserve"> function in R.[</w:t>
+      </w:r>
       <w:del w:id="279" w:author="Samuel Abbott" w:date="2019-10-10T16:45:00Z">
         <w:r>
-          <w:delText xml:space="preserve">(SD) </w:delText>
-        </w:r>
-      </w:del>
-      <w:r>
-        <w:t xml:space="preserve">of this measure was then calculated using the </w:t>
-      </w:r>
-      <w:r>
-        <w:rPr>
-          <w:rStyle w:val="VerbatimChar"/>
-        </w:rPr>
-        <w:t>prop.test</w:t>
-      </w:r>
-      <w:r>
-        <w:t xml:space="preserve"> function in R.[</w:t>
-      </w:r>
-      <w:del w:id="280" w:author="Samuel Abbott" w:date="2019-10-10T16:45:00Z">
-        <w:r>
           <w:delText>18</w:delText>
         </w:r>
       </w:del>
-      <w:ins w:id="281" w:author="Samuel Abbott" w:date="2019-10-10T16:45:00Z">
+      <w:ins w:id="280" w:author="Samuel Abbott" w:date="2019-10-10T16:45:00Z">
         <w:r>
           <w:t>17</w:t>
         </w:r>
@@ -2938,12 +3058,12 @@
         <w:lastRenderedPageBreak/>
         <w:t xml:space="preserve">age-specific incidence rates in the English population. These were calculated using notification data from the Enhanced </w:t>
       </w:r>
-      <w:del w:id="282" w:author="Samuel Abbott" w:date="2019-10-10T16:45:00Z">
+      <w:del w:id="281" w:author="Samuel Abbott" w:date="2019-10-10T16:45:00Z">
         <w:r>
           <w:delText>Tuberculosis</w:delText>
         </w:r>
       </w:del>
-      <w:ins w:id="283" w:author="Samuel Abbott" w:date="2019-10-10T16:45:00Z">
+      <w:ins w:id="282" w:author="Samuel Abbott" w:date="2019-10-10T16:45:00Z">
         <w:r>
           <w:t>TB</w:t>
         </w:r>
@@ -2951,20 +3071,28 @@
       <w:r>
         <w:t xml:space="preserve"> surveillance system (ETS) and the June Labour Force Survey.[10] Incidence rates </w:t>
       </w:r>
+      <w:del w:id="283" w:author="Samuel Abbott" w:date="2019-10-10T16:45:00Z">
+        <w:r>
+          <w:delText xml:space="preserve">(with SDs) </w:delText>
+        </w:r>
+      </w:del>
+      <w:r>
+        <w:t xml:space="preserve">were estimated using the </w:t>
+      </w:r>
+      <w:proofErr w:type="spellStart"/>
+      <w:r>
+        <w:t>epiR</w:t>
+      </w:r>
+      <w:proofErr w:type="spellEnd"/>
+      <w:r>
+        <w:t xml:space="preserve"> package.[</w:t>
+      </w:r>
       <w:del w:id="284" w:author="Samuel Abbott" w:date="2019-10-10T16:45:00Z">
         <w:r>
-          <w:delText xml:space="preserve">(with SDs) </w:delText>
-        </w:r>
-      </w:del>
-      <w:r>
-        <w:t>were estimated using the epiR package.[</w:t>
-      </w:r>
-      <w:del w:id="285" w:author="Samuel Abbott" w:date="2019-10-10T16:45:00Z">
-        <w:r>
           <w:delText>19].</w:delText>
         </w:r>
       </w:del>
-      <w:ins w:id="286" w:author="Samuel Abbott" w:date="2019-10-10T16:45:00Z">
+      <w:ins w:id="285" w:author="Samuel Abbott" w:date="2019-10-10T16:45:00Z">
         <w:r>
           <w:t>18]</w:t>
         </w:r>
@@ -2972,12 +3100,12 @@
       <w:r>
         <w:t xml:space="preserve"> Uncertainty was incorporated by sampling from a normal distribution for both proxy measures. Data collection for the ETS began in 2000</w:t>
       </w:r>
-      <w:del w:id="287" w:author="Samuel Abbott" w:date="2019-10-10T16:45:00Z">
+      <w:del w:id="286" w:author="Samuel Abbott" w:date="2019-10-10T16:45:00Z">
         <w:r>
           <w:delText>, we</w:delText>
         </w:r>
       </w:del>
-      <w:ins w:id="288" w:author="Samuel Abbott" w:date="2019-10-10T16:45:00Z">
+      <w:ins w:id="287" w:author="Samuel Abbott" w:date="2019-10-10T16:45:00Z">
         <w:r>
           <w:t xml:space="preserve"> and prior to this notification data was only available in years with notifications surveys (1973, 1978, and 1983). We</w:t>
         </w:r>
@@ -2985,12 +3113,12 @@
       <w:r>
         <w:t xml:space="preserve"> therefore estimated incidence rates between 1984 and 1999, and for the years between notifications surveys (1974-1977 and 1979-</w:t>
       </w:r>
-      <w:del w:id="289" w:author="Samuel Abbott" w:date="2019-10-10T16:45:00Z">
+      <w:del w:id="288" w:author="Samuel Abbott" w:date="2019-10-10T16:45:00Z">
         <w:r>
           <w:delText>1892</w:delText>
         </w:r>
       </w:del>
-      <w:ins w:id="290" w:author="Samuel Abbott" w:date="2019-10-10T16:45:00Z">
+      <w:ins w:id="289" w:author="Samuel Abbott" w:date="2019-10-10T16:45:00Z">
         <w:r>
           <w:t>1982</w:t>
         </w:r>
@@ -2998,12 +3126,12 @@
       <w:r>
         <w:t xml:space="preserve">), using </w:t>
       </w:r>
-      <w:del w:id="291" w:author="Samuel Abbott" w:date="2019-10-10T16:45:00Z">
+      <w:del w:id="290" w:author="Samuel Abbott" w:date="2019-10-10T16:45:00Z">
         <w:r>
           <w:delText>local</w:delText>
         </w:r>
       </w:del>
-      <w:ins w:id="292" w:author="Samuel Abbott" w:date="2019-10-10T16:45:00Z">
+      <w:ins w:id="291" w:author="Samuel Abbott" w:date="2019-10-10T16:45:00Z">
         <w:r>
           <w:t>locally estimated scatterplot smoothing (LEOSS)</w:t>
         </w:r>
@@ -3011,28 +3139,28 @@
       <w:r>
         <w:t xml:space="preserve"> regression </w:t>
       </w:r>
+      <w:del w:id="292" w:author="Samuel Abbott" w:date="2019-10-10T16:45:00Z">
+        <w:r>
+          <w:delText xml:space="preserve">for each sample </w:delText>
+        </w:r>
+      </w:del>
+      <w:r>
+        <w:t xml:space="preserve">fitted to </w:t>
+      </w:r>
       <w:del w:id="293" w:author="Samuel Abbott" w:date="2019-10-10T16:45:00Z">
         <w:r>
-          <w:delText xml:space="preserve">for each sample </w:delText>
-        </w:r>
-      </w:del>
-      <w:r>
-        <w:t xml:space="preserve">fitted to </w:t>
+          <w:delText xml:space="preserve">the </w:delText>
+        </w:r>
+      </w:del>
+      <w:r>
+        <w:t>incidence rates published in [11</w:t>
       </w:r>
       <w:del w:id="294" w:author="Samuel Abbott" w:date="2019-10-10T16:45:00Z">
         <w:r>
-          <w:delText xml:space="preserve">the </w:delText>
-        </w:r>
-      </w:del>
-      <w:r>
-        <w:t>incidence rates published in [11</w:t>
-      </w:r>
-      <w:del w:id="295" w:author="Samuel Abbott" w:date="2019-10-10T16:45:00Z">
-        <w:r>
           <w:delText>],</w:delText>
         </w:r>
       </w:del>
-      <w:ins w:id="296" w:author="Samuel Abbott" w:date="2019-10-10T16:45:00Z">
+      <w:ins w:id="295" w:author="Samuel Abbott" w:date="2019-10-10T16:45:00Z">
         <w:r>
           <w:t>]</w:t>
         </w:r>
@@ -3040,49 +3168,57 @@
       <w:r>
         <w:t xml:space="preserve"> and </w:t>
       </w:r>
-      <w:del w:id="297" w:author="Samuel Abbott" w:date="2019-10-10T16:45:00Z">
+      <w:del w:id="296" w:author="Samuel Abbott" w:date="2019-10-10T16:45:00Z">
         <w:r>
           <w:delText>our</w:delText>
         </w:r>
       </w:del>
+      <w:ins w:id="297" w:author="Samuel Abbott" w:date="2019-10-10T16:45:00Z">
+        <w:r>
+          <w:t>the</w:t>
+        </w:r>
+      </w:ins>
+      <w:r>
+        <w:t xml:space="preserve"> estimated incidence rates from 2000 on-wards. </w:t>
+      </w:r>
       <w:ins w:id="298" w:author="Samuel Abbott" w:date="2019-10-10T16:45:00Z">
         <w:r>
-          <w:t>the</w:t>
-        </w:r>
-      </w:ins>
-      <w:r>
-        <w:t xml:space="preserve"> estimated incidence rates from 2000 on-wards. </w:t>
+          <w:t xml:space="preserve">LOESS is a local regression method that combines multiple regression models in a k-nearest </w:t>
+        </w:r>
+        <w:proofErr w:type="spellStart"/>
+        <w:r>
+          <w:t>neighbours</w:t>
+        </w:r>
+        <w:proofErr w:type="spellEnd"/>
+        <w:r>
+          <w:t xml:space="preserve"> meta-model.[19] This approach allows nonlinear trends to be fitted using a series of linear models. </w:t>
+        </w:r>
+      </w:ins>
+      <w:r>
+        <w:t xml:space="preserve">For years prior to 1973 the annual decreases were assumed to be the mean of the </w:t>
       </w:r>
       <w:ins w:id="299" w:author="Samuel Abbott" w:date="2019-10-10T16:45:00Z">
         <w:r>
-          <w:t xml:space="preserve">LOESS is a local regression method that combines multiple regression models in a k-nearest neighbours meta-model.[19] This approach allows nonlinear trends to be fitted using a series of linear models. </w:t>
-        </w:r>
-      </w:ins>
-      <w:r>
-        <w:t xml:space="preserve">For years prior to 1973 the annual decreases were assumed to be the mean of the </w:t>
-      </w:r>
-      <w:ins w:id="300" w:author="Samuel Abbott" w:date="2019-10-10T16:45:00Z">
-        <w:r>
           <w:t xml:space="preserve">annual decreases from the </w:t>
         </w:r>
       </w:ins>
       <w:r>
         <w:t>previous 3 years</w:t>
       </w:r>
+      <w:del w:id="300" w:author="Samuel Abbott" w:date="2019-10-10T16:45:00Z">
+        <w:r>
+          <w:delText xml:space="preserve"> of data</w:delText>
+        </w:r>
+      </w:del>
+      <w:r>
+        <w:t>. For both proxy measures the annual decreases in incidence rates post 2016 were assumed to be the average of the estimates in 2013</w:t>
+      </w:r>
       <w:del w:id="301" w:author="Samuel Abbott" w:date="2019-10-10T16:45:00Z">
         <w:r>
-          <w:delText xml:space="preserve"> of data</w:delText>
-        </w:r>
-      </w:del>
-      <w:r>
-        <w:t>. For both proxy measures the annual decreases in incidence rates post 2016 were assumed to be the average of the estimates in 2013</w:t>
-      </w:r>
-      <w:del w:id="302" w:author="Samuel Abbott" w:date="2019-10-10T16:45:00Z">
-        <w:r>
           <w:delText xml:space="preserve">, 2014, and </w:delText>
         </w:r>
       </w:del>
-      <w:ins w:id="303" w:author="Samuel Abbott" w:date="2019-10-10T16:45:00Z">
+      <w:ins w:id="302" w:author="Samuel Abbott" w:date="2019-10-10T16:45:00Z">
         <w:r>
           <w:t>-</w:t>
         </w:r>
@@ -3095,8 +3231,8 @@
       <w:pPr>
         <w:pStyle w:val="Heading2"/>
       </w:pPr>
-      <w:bookmarkStart w:id="304" w:name="statistical-analysis"/>
-      <w:bookmarkEnd w:id="304"/>
+      <w:bookmarkStart w:id="303" w:name="statistical-analysis"/>
+      <w:bookmarkEnd w:id="303"/>
       <w:r>
         <w:t>Statistical analysis</w:t>
       </w:r>
@@ -3108,41 +3244,41 @@
       <w:r>
         <w:t xml:space="preserve">For each scenario, we ran the model </w:t>
       </w:r>
-      <w:del w:id="305" w:author="Samuel Abbott" w:date="2019-10-10T16:45:00Z">
+      <w:del w:id="304" w:author="Samuel Abbott" w:date="2019-10-10T16:45:00Z">
         <w:r>
           <w:delText xml:space="preserve">until </w:delText>
         </w:r>
       </w:del>
+      <w:ins w:id="305" w:author="Samuel Abbott" w:date="2019-10-10T16:45:00Z">
+        <w:r>
+          <w:t>for 69 years (1969-</w:t>
+        </w:r>
+      </w:ins>
+      <w:r>
+        <w:t>2028</w:t>
+      </w:r>
       <w:ins w:id="306" w:author="Samuel Abbott" w:date="2019-10-10T16:45:00Z">
         <w:r>
-          <w:t>for 69 years (1969-</w:t>
-        </w:r>
-      </w:ins>
-      <w:r>
-        <w:t>2028</w:t>
-      </w:r>
-      <w:ins w:id="307" w:author="Samuel Abbott" w:date="2019-10-10T16:45:00Z">
-        <w:r>
           <w:t>)</w:t>
         </w:r>
       </w:ins>
       <w:r>
         <w:t xml:space="preserve"> with 10,000 parameter samples. We tested the difference between scenarios using the Mann-Whitney test for </w:t>
       </w:r>
+      <w:del w:id="307" w:author="Samuel Abbott" w:date="2019-10-10T16:45:00Z">
+        <w:r>
+          <w:delText xml:space="preserve">both </w:delText>
+        </w:r>
+      </w:del>
+      <w:r>
+        <w:t>the number of vaccines needed to prevent a single case in 15 years after vaccination for a cohort aged 13-14 years old at vaccination</w:t>
+      </w:r>
       <w:del w:id="308" w:author="Samuel Abbott" w:date="2019-10-10T16:45:00Z">
         <w:r>
-          <w:delText xml:space="preserve">both </w:delText>
-        </w:r>
-      </w:del>
-      <w:r>
-        <w:t>the number of vaccines needed to prevent a single case in 15 years after vaccination for a cohort aged 13-14 years old at vaccination</w:t>
-      </w:r>
-      <w:del w:id="309" w:author="Samuel Abbott" w:date="2019-10-10T16:45:00Z">
-        <w:r>
           <w:delText xml:space="preserve"> and the total number of additional notifications caused by ending the BCG schools’ scheme.</w:delText>
         </w:r>
       </w:del>
-      <w:ins w:id="310" w:author="Samuel Abbott" w:date="2019-10-10T16:45:00Z">
+      <w:ins w:id="309" w:author="Samuel Abbott" w:date="2019-10-10T16:45:00Z">
         <w:r>
           <w:t>.</w:t>
         </w:r>
@@ -3150,12 +3286,12 @@
       <w:r>
         <w:t xml:space="preserve"> As in [11] a 15</w:t>
       </w:r>
-      <w:del w:id="311" w:author="Samuel Abbott" w:date="2019-10-10T16:45:00Z">
+      <w:del w:id="310" w:author="Samuel Abbott" w:date="2019-10-10T16:45:00Z">
         <w:r>
           <w:delText xml:space="preserve"> </w:delText>
         </w:r>
       </w:del>
-      <w:ins w:id="312" w:author="Samuel Abbott" w:date="2019-10-10T16:45:00Z">
+      <w:ins w:id="311" w:author="Samuel Abbott" w:date="2019-10-10T16:45:00Z">
         <w:r>
           <w:t>-</w:t>
         </w:r>
@@ -3163,12 +3299,12 @@
       <w:r>
         <w:t>year time horizon was used with 5</w:t>
       </w:r>
-      <w:del w:id="313" w:author="Samuel Abbott" w:date="2019-10-10T16:45:00Z">
+      <w:del w:id="312" w:author="Samuel Abbott" w:date="2019-10-10T16:45:00Z">
         <w:r>
           <w:delText xml:space="preserve"> </w:delText>
         </w:r>
       </w:del>
-      <w:ins w:id="314" w:author="Samuel Abbott" w:date="2019-10-10T16:45:00Z">
+      <w:ins w:id="313" w:author="Samuel Abbott" w:date="2019-10-10T16:45:00Z">
         <w:r>
           <w:t>-</w:t>
         </w:r>
@@ -3181,11 +3317,11 @@
       <w:pPr>
         <w:pStyle w:val="BodyText"/>
         <w:rPr>
-          <w:del w:id="315" w:author="Samuel Abbott" w:date="2019-10-10T16:45:00Z"/>
-        </w:rPr>
-      </w:pPr>
-      <w:bookmarkStart w:id="316" w:name="patient-and-public-involvement"/>
-      <w:bookmarkEnd w:id="316"/>
+          <w:del w:id="314" w:author="Samuel Abbott" w:date="2019-10-10T16:45:00Z"/>
+        </w:rPr>
+      </w:pPr>
+      <w:bookmarkStart w:id="315" w:name="patient-and-public-involvement"/>
+      <w:bookmarkEnd w:id="315"/>
     </w:p>
     <w:p>
       <w:pPr>
@@ -3198,7 +3334,7 @@
     <w:p>
       <w:pPr>
         <w:pStyle w:val="FirstParagraph"/>
-        <w:pPrChange w:id="317" w:author="Samuel Abbott" w:date="2019-10-10T16:45:00Z">
+        <w:pPrChange w:id="316" w:author="Samuel Abbott" w:date="2019-10-10T16:45:00Z">
           <w:pPr>
             <w:pStyle w:val="BodyText"/>
           </w:pPr>
@@ -3207,7 +3343,7 @@
       <w:r>
         <w:t xml:space="preserve">We did not involve patients or the public in </w:t>
       </w:r>
-      <w:ins w:id="318" w:author="Samuel Abbott" w:date="2019-10-10T16:45:00Z">
+      <w:ins w:id="317" w:author="Samuel Abbott" w:date="2019-10-10T16:45:00Z">
         <w:r>
           <w:t xml:space="preserve">the design or planning of </w:t>
         </w:r>
@@ -3220,20 +3356,90 @@
       <w:pPr>
         <w:pStyle w:val="Heading1"/>
       </w:pPr>
-      <w:bookmarkStart w:id="319" w:name="results"/>
+      <w:bookmarkStart w:id="318" w:name="results"/>
+      <w:bookmarkEnd w:id="318"/>
+      <w:r>
+        <w:t>Results</w:t>
+      </w:r>
+    </w:p>
+    <w:p>
+      <w:pPr>
+        <w:pStyle w:val="Heading2"/>
+      </w:pPr>
+      <w:bookmarkStart w:id="319" w:name="model-validation"/>
       <w:bookmarkEnd w:id="319"/>
       <w:r>
-        <w:t>Results</w:t>
+        <w:t>Model validation</w:t>
+      </w:r>
+    </w:p>
+    <w:p>
+      <w:pPr>
+        <w:pStyle w:val="FirstParagraph"/>
+      </w:pPr>
+      <w:r>
+        <w:t>Our model produced results that were comparable with those from [11] (supplementary table S1</w:t>
+      </w:r>
+      <w:del w:id="320" w:author="Samuel Abbott" w:date="2019-10-10T16:45:00Z">
+        <w:r>
+          <w:delText>).</w:delText>
+        </w:r>
+      </w:del>
+      <w:ins w:id="321" w:author="Samuel Abbott" w:date="2019-10-10T16:45:00Z">
+        <w:r>
+          <w:t>) when the original model structure and assumptions were used.</w:t>
+        </w:r>
+      </w:ins>
+      <w:r>
+        <w:t xml:space="preserve"> When estimating the total notifications from ending the BCG </w:t>
+      </w:r>
+      <w:del w:id="322" w:author="Samuel Abbott" w:date="2019-10-10T16:45:00Z">
+        <w:r>
+          <w:delText>schools’</w:delText>
+        </w:r>
+      </w:del>
+      <w:ins w:id="323" w:author="Samuel Abbott" w:date="2019-10-10T16:45:00Z">
+        <w:r>
+          <w:t>schools</w:t>
+        </w:r>
+      </w:ins>
+      <w:r>
+        <w:t xml:space="preserve"> scheme at different times in ethnic White UK born adults aged 15-29 years old in England and Wales our model had a median absolute error of 2.03% (2.5</w:t>
+      </w:r>
+      <w:del w:id="324" w:author="Samuel Abbott" w:date="2019-10-10T16:45:00Z">
+        <w:r>
+          <w:delText>-</w:delText>
+        </w:r>
+      </w:del>
+      <w:ins w:id="325" w:author="Samuel Abbott" w:date="2019-10-10T16:45:00Z">
+        <w:r>
+          <w:t xml:space="preserve">, </w:t>
+        </w:r>
+      </w:ins>
+      <w:r>
+        <w:t>97.5% Q: 0.00</w:t>
+      </w:r>
+      <w:del w:id="326" w:author="Samuel Abbott" w:date="2019-10-10T16:45:00Z">
+        <w:r>
+          <w:delText>% -</w:delText>
+        </w:r>
+      </w:del>
+      <w:ins w:id="327" w:author="Samuel Abbott" w:date="2019-10-10T16:45:00Z">
+        <w:r>
+          <w:t>%,</w:t>
+        </w:r>
+      </w:ins>
+      <w:r>
+        <w:t xml:space="preserve"> 3.72%) and a maximum absolute error of 3.91% when compared to [11].</w:t>
       </w:r>
     </w:p>
     <w:p>
       <w:pPr>
         <w:pStyle w:val="Heading2"/>
       </w:pPr>
-      <w:bookmarkStart w:id="320" w:name="model-validation"/>
-      <w:bookmarkEnd w:id="320"/>
-      <w:r>
-        <w:t>Model validation</w:t>
+      <w:bookmarkStart w:id="328" w:name="annual-change-in-tb-incidence-rates"/>
+      <w:bookmarkEnd w:id="328"/>
+      <w:r>
+        <w:t>Annual change in TB incidence rates</w:t>
       </w:r>
     </w:p>
     <w:p>
@@ -3241,84 +3447,14 @@
         <w:pStyle w:val="FirstParagraph"/>
       </w:pPr>
       <w:r>
-        <w:t>Our model produced results that were comparable with those from [11] (supplementary table S1</w:t>
-      </w:r>
-      <w:del w:id="321" w:author="Samuel Abbott" w:date="2019-10-10T16:45:00Z">
-        <w:r>
-          <w:delText>).</w:delText>
-        </w:r>
-      </w:del>
-      <w:ins w:id="322" w:author="Samuel Abbott" w:date="2019-10-10T16:45:00Z">
-        <w:r>
-          <w:t>) when the original model structure and assumptions were used.</w:t>
-        </w:r>
-      </w:ins>
-      <w:r>
-        <w:t xml:space="preserve"> When estimating the total notifications from ending the BCG </w:t>
-      </w:r>
-      <w:del w:id="323" w:author="Samuel Abbott" w:date="2019-10-10T16:45:00Z">
-        <w:r>
-          <w:delText>schools’</w:delText>
-        </w:r>
-      </w:del>
-      <w:ins w:id="324" w:author="Samuel Abbott" w:date="2019-10-10T16:45:00Z">
-        <w:r>
-          <w:t>schools</w:t>
-        </w:r>
-      </w:ins>
-      <w:r>
-        <w:t xml:space="preserve"> scheme at different times in ethnic White UK born adults aged 15-29 years old in England and Wales our model had a median absolute error of 2.03% (2.5</w:t>
-      </w:r>
-      <w:del w:id="325" w:author="Samuel Abbott" w:date="2019-10-10T16:45:00Z">
-        <w:r>
-          <w:delText>-</w:delText>
-        </w:r>
-      </w:del>
-      <w:ins w:id="326" w:author="Samuel Abbott" w:date="2019-10-10T16:45:00Z">
-        <w:r>
-          <w:t xml:space="preserve">, </w:t>
-        </w:r>
-      </w:ins>
-      <w:r>
-        <w:t>97.5% Q: 0.00</w:t>
-      </w:r>
-      <w:del w:id="327" w:author="Samuel Abbott" w:date="2019-10-10T16:45:00Z">
-        <w:r>
-          <w:delText>% -</w:delText>
-        </w:r>
-      </w:del>
-      <w:ins w:id="328" w:author="Samuel Abbott" w:date="2019-10-10T16:45:00Z">
-        <w:r>
-          <w:t>%,</w:t>
-        </w:r>
-      </w:ins>
-      <w:r>
-        <w:t xml:space="preserve"> 3.72%) and a maximum absolute error of 3.91% when compared to [11].</w:t>
-      </w:r>
-    </w:p>
-    <w:p>
-      <w:pPr>
-        <w:pStyle w:val="Heading2"/>
-      </w:pPr>
-      <w:bookmarkStart w:id="329" w:name="annual-change-in-tb-incidence-rates"/>
-      <w:bookmarkEnd w:id="329"/>
-      <w:r>
-        <w:t>Annual change in TB incidence rates</w:t>
-      </w:r>
-    </w:p>
-    <w:p>
-      <w:pPr>
-        <w:pStyle w:val="FirstParagraph"/>
-      </w:pPr>
-      <w:r>
         <w:t>We found that the assumption of a 9% annual decrease in incidence rates in the ethnic White UK born was not comparable to estimates using either notification data or age-specific incidence rates in the time period studied (</w:t>
       </w:r>
-      <w:del w:id="330" w:author="Samuel Abbott" w:date="2019-10-10T16:45:00Z">
+      <w:del w:id="329" w:author="Samuel Abbott" w:date="2019-10-10T16:45:00Z">
         <w:r>
           <w:delText>supplementary figure S1). The median annual decrease estimated using notifications was 3.13% (2.5-97.5% Quantiles (Q): -8.32% - 11.45%), with a maximum of 15.13% (2.5-97.5% Q: 14.23% - 16.04%) in 1987 and a minimum of -10.18% (2.5-97.5% Q: -10.82% - -9.52%) in 2005. Using age-specific incidence rates we estimated the median annual decrease in incidence rates for 15-19 year olds was 1.62% (2.5-97.5% Q: -40.38% - 39.89%), 3.15% (2.5-97.5% Q: -33.93% - 38.25%) for 20-24 year olds, and 2.66% (2.5-97.5% Q: -36.37% - 37.29%) for 25-29 year olds. There was substantial variation between years and a high degree of uncertainty.</w:delText>
         </w:r>
       </w:del>
-      <w:ins w:id="331" w:author="Samuel Abbott" w:date="2019-10-10T16:45:00Z">
+      <w:ins w:id="330" w:author="Samuel Abbott" w:date="2019-10-10T16:45:00Z">
         <w:r>
           <w:t>figure 1).</w:t>
         </w:r>
@@ -3327,7 +3463,7 @@
     <w:p>
       <w:pPr>
         <w:rPr>
-          <w:ins w:id="332" w:author="Samuel Abbott" w:date="2019-10-10T16:45:00Z"/>
+          <w:ins w:id="331" w:author="Samuel Abbott" w:date="2019-10-10T16:45:00Z"/>
         </w:rPr>
       </w:pPr>
     </w:p>
@@ -3335,16 +3471,16 @@
       <w:pPr>
         <w:pStyle w:val="ImageCaption"/>
         <w:rPr>
-          <w:moveTo w:id="333" w:author="Samuel Abbott" w:date="2019-10-10T16:45:00Z"/>
-        </w:rPr>
-        <w:pPrChange w:id="334" w:author="Samuel Abbott" w:date="2019-10-10T16:45:00Z">
+          <w:moveTo w:id="332" w:author="Samuel Abbott" w:date="2019-10-10T16:45:00Z"/>
+        </w:rPr>
+        <w:pPrChange w:id="333" w:author="Samuel Abbott" w:date="2019-10-10T16:45:00Z">
           <w:pPr>
             <w:pStyle w:val="BodyText"/>
           </w:pPr>
         </w:pPrChange>
       </w:pPr>
-      <w:moveToRangeStart w:id="335" w:author="Samuel Abbott" w:date="2019-10-10T16:45:00Z" w:name="move21618350"/>
-      <w:moveTo w:id="336" w:author="Samuel Abbott" w:date="2019-10-10T16:45:00Z">
+      <w:moveToRangeStart w:id="334" w:author="Samuel Abbott" w:date="2019-10-10T16:45:00Z" w:name="move21618350"/>
+      <w:moveTo w:id="335" w:author="Samuel Abbott" w:date="2019-10-10T16:45:00Z">
         <w:r>
           <w:lastRenderedPageBreak/>
           <w:t>Figure 1 here</w:t>
@@ -3355,9 +3491,9 @@
       <w:pPr>
         <w:pStyle w:val="Heading2"/>
       </w:pPr>
-      <w:bookmarkStart w:id="337" w:name="vaccines-required-to-prevent-a-single-no"/>
-      <w:bookmarkEnd w:id="337"/>
-      <w:moveToRangeEnd w:id="335"/>
+      <w:bookmarkStart w:id="336" w:name="vaccines-required-to-prevent-a-single-no"/>
+      <w:bookmarkEnd w:id="336"/>
+      <w:moveToRangeEnd w:id="334"/>
       <w:r>
         <w:t>Vaccines required to prevent a single notification</w:t>
       </w:r>
@@ -3369,28 +3505,28 @@
       <w:r>
         <w:t>We found that</w:t>
       </w:r>
+      <w:del w:id="337" w:author="Samuel Abbott" w:date="2019-10-10T16:45:00Z">
+        <w:r>
+          <w:delText xml:space="preserve"> updating parameter values, and</w:delText>
+        </w:r>
+      </w:del>
+      <w:r>
+        <w:t xml:space="preserve"> incorporating uncertainty, did not alter the number of vaccines required to prevent a single notification within 15 years in a cohort vaccinated at school-age, when the annual decrease in </w:t>
+      </w:r>
       <w:del w:id="338" w:author="Samuel Abbott" w:date="2019-10-10T16:45:00Z">
         <w:r>
-          <w:delText xml:space="preserve"> updating parameter values, and</w:delText>
-        </w:r>
-      </w:del>
-      <w:r>
-        <w:t xml:space="preserve"> incorporating uncertainty, did not alter the number of vaccines required to prevent a single notification within 15 years in a cohort vaccinated at school-age, when the annual decrease in </w:t>
+          <w:delText xml:space="preserve">TB </w:delText>
+        </w:r>
+      </w:del>
+      <w:r>
+        <w:t>incidence rates was assumed to be 9% (supplementary table S2). However, the updated estimate had a wide range (15000 (2.5</w:t>
       </w:r>
       <w:del w:id="339" w:author="Samuel Abbott" w:date="2019-10-10T16:45:00Z">
         <w:r>
-          <w:delText xml:space="preserve">TB </w:delText>
-        </w:r>
-      </w:del>
-      <w:r>
-        <w:t>incidence rates was assumed to be 9% (supplementary table S2). However, the updated estimate had a wide range (15000 (2.5</w:t>
-      </w:r>
-      <w:del w:id="340" w:author="Samuel Abbott" w:date="2019-10-10T16:45:00Z">
-        <w:r>
           <w:delText>-</w:delText>
         </w:r>
       </w:del>
-      <w:ins w:id="341" w:author="Samuel Abbott" w:date="2019-10-10T16:45:00Z">
+      <w:ins w:id="340" w:author="Samuel Abbott" w:date="2019-10-10T16:45:00Z">
         <w:r>
           <w:t xml:space="preserve">, </w:t>
         </w:r>
@@ -3398,12 +3534,12 @@
       <w:r>
         <w:t>97.5% Q: 12000</w:t>
       </w:r>
-      <w:del w:id="342" w:author="Samuel Abbott" w:date="2019-10-10T16:45:00Z">
+      <w:del w:id="341" w:author="Samuel Abbott" w:date="2019-10-10T16:45:00Z">
         <w:r>
           <w:delText xml:space="preserve"> -</w:delText>
         </w:r>
       </w:del>
-      <w:ins w:id="343" w:author="Samuel Abbott" w:date="2019-10-10T16:45:00Z">
+      <w:ins w:id="342" w:author="Samuel Abbott" w:date="2019-10-10T16:45:00Z">
         <w:r>
           <w:t>,</w:t>
         </w:r>
@@ -3411,12 +3547,12 @@
       <w:r>
         <w:t xml:space="preserve"> 19000) vaccines required in 2004). As the assumed annual decrease in incidence rates was reduced the number of vaccines required to prevent a single notification also reduced</w:t>
       </w:r>
-      <w:del w:id="344" w:author="Samuel Abbott" w:date="2019-10-10T16:45:00Z">
+      <w:del w:id="343" w:author="Samuel Abbott" w:date="2019-10-10T16:45:00Z">
         <w:r>
           <w:delText>;</w:delText>
         </w:r>
       </w:del>
-      <w:ins w:id="345" w:author="Samuel Abbott" w:date="2019-10-10T16:45:00Z">
+      <w:ins w:id="344" w:author="Samuel Abbott" w:date="2019-10-10T16:45:00Z">
         <w:r>
           <w:t>. Assuming</w:t>
         </w:r>
@@ -3424,12 +3560,12 @@
       <w:r>
         <w:t xml:space="preserve"> an </w:t>
       </w:r>
-      <w:del w:id="346" w:author="Samuel Abbott" w:date="2019-10-10T16:45:00Z">
+      <w:del w:id="345" w:author="Samuel Abbott" w:date="2019-10-10T16:45:00Z">
         <w:r>
           <w:delText xml:space="preserve">estimated </w:delText>
         </w:r>
       </w:del>
-      <w:ins w:id="347" w:author="Samuel Abbott" w:date="2019-10-10T16:45:00Z">
+      <w:ins w:id="346" w:author="Samuel Abbott" w:date="2019-10-10T16:45:00Z">
         <w:r>
           <w:t xml:space="preserve">annual decrease of 1.9% (one of the scenarios evaluated by the JVCI) resulted in an estimate of </w:t>
         </w:r>
@@ -3437,12 +3573,12 @@
       <w:r>
         <w:t>1600 (2.5</w:t>
       </w:r>
-      <w:del w:id="348" w:author="Samuel Abbott" w:date="2019-10-10T16:45:00Z">
+      <w:del w:id="347" w:author="Samuel Abbott" w:date="2019-10-10T16:45:00Z">
         <w:r>
           <w:delText>-</w:delText>
         </w:r>
       </w:del>
-      <w:ins w:id="349" w:author="Samuel Abbott" w:date="2019-10-10T16:45:00Z">
+      <w:ins w:id="348" w:author="Samuel Abbott" w:date="2019-10-10T16:45:00Z">
         <w:r>
           <w:t xml:space="preserve">, </w:t>
         </w:r>
@@ -3450,12 +3586,12 @@
       <w:r>
         <w:t>97.5% Q: 1300</w:t>
       </w:r>
-      <w:del w:id="350" w:author="Samuel Abbott" w:date="2019-10-10T16:45:00Z">
+      <w:del w:id="349" w:author="Samuel Abbott" w:date="2019-10-10T16:45:00Z">
         <w:r>
           <w:delText xml:space="preserve"> - 2100</w:delText>
         </w:r>
       </w:del>
-      <w:ins w:id="351" w:author="Samuel Abbott" w:date="2019-10-10T16:45:00Z">
+      <w:ins w:id="350" w:author="Samuel Abbott" w:date="2019-10-10T16:45:00Z">
         <w:r>
           <w:t>, 2000</w:t>
         </w:r>
@@ -3463,7 +3599,7 @@
       <w:r>
         <w:t xml:space="preserve">) vaccines </w:t>
       </w:r>
-      <w:del w:id="352" w:author="Samuel Abbott" w:date="2019-10-10T16:45:00Z">
+      <w:del w:id="351" w:author="Samuel Abbott" w:date="2019-10-10T16:45:00Z">
         <w:r>
           <w:delText xml:space="preserve">were </w:delText>
         </w:r>
@@ -3471,7 +3607,7 @@
       <w:r>
         <w:t xml:space="preserve">required to </w:t>
       </w:r>
-      <w:ins w:id="353" w:author="Samuel Abbott" w:date="2019-10-10T16:45:00Z">
+      <w:ins w:id="352" w:author="Samuel Abbott" w:date="2019-10-10T16:45:00Z">
         <w:r>
           <w:t xml:space="preserve">a </w:t>
         </w:r>
@@ -3479,12 +3615,12 @@
       <w:r>
         <w:t xml:space="preserve">prevent a </w:t>
       </w:r>
-      <w:del w:id="354" w:author="Samuel Abbott" w:date="2019-10-10T16:45:00Z">
+      <w:del w:id="353" w:author="Samuel Abbott" w:date="2019-10-10T16:45:00Z">
         <w:r>
           <w:delText>case in 2004 when the annual decrease was assumed to be 1.9%. Estimates of the number of vaccines required to prevent a</w:delText>
         </w:r>
       </w:del>
-      <w:ins w:id="355" w:author="Samuel Abbott" w:date="2019-10-10T16:45:00Z">
+      <w:ins w:id="354" w:author="Samuel Abbott" w:date="2019-10-10T16:45:00Z">
         <w:r>
           <w:t>single</w:t>
         </w:r>
@@ -3492,12 +3628,12 @@
       <w:r>
         <w:t xml:space="preserve"> notification </w:t>
       </w:r>
-      <w:del w:id="356" w:author="Samuel Abbott" w:date="2019-10-10T16:45:00Z">
+      <w:del w:id="355" w:author="Samuel Abbott" w:date="2019-10-10T16:45:00Z">
         <w:r>
           <w:delText>were</w:delText>
         </w:r>
       </w:del>
-      <w:ins w:id="357" w:author="Samuel Abbott" w:date="2019-10-10T16:45:00Z">
+      <w:ins w:id="356" w:author="Samuel Abbott" w:date="2019-10-10T16:45:00Z">
         <w:r>
           <w:t>in 2004. This assumption was the most</w:t>
         </w:r>
@@ -3505,12 +3641,12 @@
       <w:r>
         <w:t xml:space="preserve"> comparable</w:t>
       </w:r>
-      <w:del w:id="358" w:author="Samuel Abbott" w:date="2019-10-10T16:45:00Z">
+      <w:del w:id="357" w:author="Samuel Abbott" w:date="2019-10-10T16:45:00Z">
         <w:r>
           <w:delText xml:space="preserve"> but</w:delText>
         </w:r>
       </w:del>
-      <w:ins w:id="359" w:author="Samuel Abbott" w:date="2019-10-10T16:45:00Z">
+      <w:ins w:id="358" w:author="Samuel Abbott" w:date="2019-10-10T16:45:00Z">
         <w:r>
           <w:t>, although</w:t>
         </w:r>
@@ -3518,12 +3654,12 @@
       <w:r>
         <w:t xml:space="preserve"> not equivalent</w:t>
       </w:r>
-      <w:del w:id="360" w:author="Samuel Abbott" w:date="2019-10-10T16:45:00Z">
+      <w:del w:id="359" w:author="Samuel Abbott" w:date="2019-10-10T16:45:00Z">
         <w:r>
           <w:delText xml:space="preserve"> when the annual decrease was estimated</w:delText>
         </w:r>
       </w:del>
-      <w:ins w:id="361" w:author="Samuel Abbott" w:date="2019-10-10T16:45:00Z">
+      <w:ins w:id="360" w:author="Samuel Abbott" w:date="2019-10-10T16:45:00Z">
         <w:r>
           <w:t>, to estimates derived</w:t>
         </w:r>
@@ -3531,12 +3667,12 @@
       <w:r>
         <w:t xml:space="preserve"> using notifications (1400 (2.5</w:t>
       </w:r>
-      <w:del w:id="362" w:author="Samuel Abbott" w:date="2019-10-10T16:45:00Z">
+      <w:del w:id="361" w:author="Samuel Abbott" w:date="2019-10-10T16:45:00Z">
         <w:r>
           <w:delText>-</w:delText>
         </w:r>
       </w:del>
-      <w:ins w:id="363" w:author="Samuel Abbott" w:date="2019-10-10T16:45:00Z">
+      <w:ins w:id="362" w:author="Samuel Abbott" w:date="2019-10-10T16:45:00Z">
         <w:r>
           <w:t xml:space="preserve">, </w:t>
         </w:r>
@@ -3544,12 +3680,12 @@
       <w:r>
         <w:t>97.5% Q: 1100</w:t>
       </w:r>
-      <w:del w:id="364" w:author="Samuel Abbott" w:date="2019-10-10T16:45:00Z">
+      <w:del w:id="363" w:author="Samuel Abbott" w:date="2019-10-10T16:45:00Z">
         <w:r>
           <w:delText xml:space="preserve"> -</w:delText>
         </w:r>
       </w:del>
-      <w:ins w:id="365" w:author="Samuel Abbott" w:date="2019-10-10T16:45:00Z">
+      <w:ins w:id="364" w:author="Samuel Abbott" w:date="2019-10-10T16:45:00Z">
         <w:r>
           <w:t>,</w:t>
         </w:r>
@@ -3557,12 +3693,12 @@
       <w:r>
         <w:t xml:space="preserve"> 1700), P: 0.077) and age-specific incidence rates (1500 (2.5</w:t>
       </w:r>
-      <w:del w:id="366" w:author="Samuel Abbott" w:date="2019-10-10T16:45:00Z">
+      <w:del w:id="365" w:author="Samuel Abbott" w:date="2019-10-10T16:45:00Z">
         <w:r>
           <w:delText>-</w:delText>
         </w:r>
       </w:del>
-      <w:ins w:id="367" w:author="Samuel Abbott" w:date="2019-10-10T16:45:00Z">
+      <w:ins w:id="366" w:author="Samuel Abbott" w:date="2019-10-10T16:45:00Z">
         <w:r>
           <w:t xml:space="preserve">, </w:t>
         </w:r>
@@ -3570,12 +3706,12 @@
       <w:r>
         <w:t xml:space="preserve">97.5% Q: </w:t>
       </w:r>
-      <w:del w:id="368" w:author="Samuel Abbott" w:date="2019-10-10T16:45:00Z">
+      <w:del w:id="367" w:author="Samuel Abbott" w:date="2019-10-10T16:45:00Z">
         <w:r>
           <w:delText>450 - 5000</w:delText>
         </w:r>
       </w:del>
-      <w:ins w:id="369" w:author="Samuel Abbott" w:date="2019-10-10T16:45:00Z">
+      <w:ins w:id="368" w:author="Samuel Abbott" w:date="2019-10-10T16:45:00Z">
         <w:r>
           <w:t>460, 4900</w:t>
         </w:r>
@@ -3583,12 +3719,12 @@
       <w:r>
         <w:t xml:space="preserve">), P: 0.083). The estimate using incidence rates had a high degree of uncertainty (figure </w:t>
       </w:r>
-      <w:del w:id="370" w:author="Samuel Abbott" w:date="2019-10-10T16:45:00Z">
+      <w:del w:id="369" w:author="Samuel Abbott" w:date="2019-10-10T16:45:00Z">
         <w:r>
           <w:delText>1</w:delText>
         </w:r>
       </w:del>
-      <w:ins w:id="371" w:author="Samuel Abbott" w:date="2019-10-10T16:45:00Z">
+      <w:ins w:id="370" w:author="Samuel Abbott" w:date="2019-10-10T16:45:00Z">
         <w:r>
           <w:t>2</w:t>
         </w:r>
@@ -3596,12 +3732,12 @@
       <w:r>
         <w:t>). The number of vaccines required increased slightly over time with 1800 (2.5</w:t>
       </w:r>
-      <w:del w:id="372" w:author="Samuel Abbott" w:date="2019-10-10T16:45:00Z">
+      <w:del w:id="371" w:author="Samuel Abbott" w:date="2019-10-10T16:45:00Z">
         <w:r>
           <w:delText>-</w:delText>
         </w:r>
       </w:del>
-      <w:ins w:id="373" w:author="Samuel Abbott" w:date="2019-10-10T16:45:00Z">
+      <w:ins w:id="372" w:author="Samuel Abbott" w:date="2019-10-10T16:45:00Z">
         <w:r>
           <w:t xml:space="preserve">, </w:t>
         </w:r>
@@ -3609,12 +3745,12 @@
       <w:r>
         <w:t>97.5% Q: 1500</w:t>
       </w:r>
-      <w:del w:id="374" w:author="Samuel Abbott" w:date="2019-10-10T16:45:00Z">
+      <w:del w:id="373" w:author="Samuel Abbott" w:date="2019-10-10T16:45:00Z">
         <w:r>
           <w:delText xml:space="preserve"> - 2300</w:delText>
         </w:r>
       </w:del>
-      <w:ins w:id="375" w:author="Samuel Abbott" w:date="2019-10-10T16:45:00Z">
+      <w:ins w:id="374" w:author="Samuel Abbott" w:date="2019-10-10T16:45:00Z">
         <w:r>
           <w:t>, 2200</w:t>
         </w:r>
@@ -3622,12 +3758,12 @@
       <w:r>
         <w:t>) required in 2009, 2000 (2.5</w:t>
       </w:r>
-      <w:del w:id="376" w:author="Samuel Abbott" w:date="2019-10-10T16:45:00Z">
+      <w:del w:id="375" w:author="Samuel Abbott" w:date="2019-10-10T16:45:00Z">
         <w:r>
           <w:delText>-</w:delText>
         </w:r>
       </w:del>
-      <w:ins w:id="377" w:author="Samuel Abbott" w:date="2019-10-10T16:45:00Z">
+      <w:ins w:id="376" w:author="Samuel Abbott" w:date="2019-10-10T16:45:00Z">
         <w:r>
           <w:t xml:space="preserve">, </w:t>
         </w:r>
@@ -3635,12 +3771,12 @@
       <w:r>
         <w:t>97.5% Q: 1600</w:t>
       </w:r>
-      <w:del w:id="378" w:author="Samuel Abbott" w:date="2019-10-10T16:45:00Z">
+      <w:del w:id="377" w:author="Samuel Abbott" w:date="2019-10-10T16:45:00Z">
         <w:r>
           <w:delText xml:space="preserve"> -</w:delText>
         </w:r>
       </w:del>
-      <w:ins w:id="379" w:author="Samuel Abbott" w:date="2019-10-10T16:45:00Z">
+      <w:ins w:id="378" w:author="Samuel Abbott" w:date="2019-10-10T16:45:00Z">
         <w:r>
           <w:t>,</w:t>
         </w:r>
@@ -3648,12 +3784,12 @@
       <w:r>
         <w:t xml:space="preserve"> 2500) required in 2014, and 2200 (2.5</w:t>
       </w:r>
-      <w:del w:id="380" w:author="Samuel Abbott" w:date="2019-10-10T16:45:00Z">
+      <w:del w:id="379" w:author="Samuel Abbott" w:date="2019-10-10T16:45:00Z">
         <w:r>
           <w:delText>-</w:delText>
         </w:r>
       </w:del>
-      <w:ins w:id="381" w:author="Samuel Abbott" w:date="2019-10-10T16:45:00Z">
+      <w:ins w:id="380" w:author="Samuel Abbott" w:date="2019-10-10T16:45:00Z">
         <w:r>
           <w:t xml:space="preserve">, </w:t>
         </w:r>
@@ -3661,12 +3797,12 @@
       <w:r>
         <w:t>97.5% Q: 1800</w:t>
       </w:r>
-      <w:del w:id="382" w:author="Samuel Abbott" w:date="2019-10-10T16:45:00Z">
+      <w:del w:id="381" w:author="Samuel Abbott" w:date="2019-10-10T16:45:00Z">
         <w:r>
           <w:delText xml:space="preserve"> -</w:delText>
         </w:r>
       </w:del>
-      <w:ins w:id="383" w:author="Samuel Abbott" w:date="2019-10-10T16:45:00Z">
+      <w:ins w:id="382" w:author="Samuel Abbott" w:date="2019-10-10T16:45:00Z">
         <w:r>
           <w:t>,</w:t>
         </w:r>
@@ -3679,16 +3815,16 @@
       <w:pPr>
         <w:pStyle w:val="ImageCaption"/>
         <w:rPr>
-          <w:moveTo w:id="384" w:author="Samuel Abbott" w:date="2019-10-10T16:45:00Z"/>
-        </w:rPr>
-        <w:pPrChange w:id="385" w:author="Samuel Abbott" w:date="2019-10-10T16:45:00Z">
+          <w:moveTo w:id="383" w:author="Samuel Abbott" w:date="2019-10-10T16:45:00Z"/>
+        </w:rPr>
+        <w:pPrChange w:id="384" w:author="Samuel Abbott" w:date="2019-10-10T16:45:00Z">
           <w:pPr>
             <w:pStyle w:val="BodyText"/>
           </w:pPr>
         </w:pPrChange>
       </w:pPr>
-      <w:moveToRangeStart w:id="386" w:author="Samuel Abbott" w:date="2019-10-10T16:45:00Z" w:name="move21618351"/>
-      <w:moveTo w:id="387" w:author="Samuel Abbott" w:date="2019-10-10T16:45:00Z">
+      <w:moveToRangeStart w:id="385" w:author="Samuel Abbott" w:date="2019-10-10T16:45:00Z" w:name="move21618351"/>
+      <w:moveTo w:id="386" w:author="Samuel Abbott" w:date="2019-10-10T16:45:00Z">
         <w:r>
           <w:t>Figure 2 here</w:t>
         </w:r>
@@ -3698,20 +3834,19 @@
       <w:pPr>
         <w:pStyle w:val="ImageCaption"/>
         <w:rPr>
-          <w:moveFrom w:id="388" w:author="Samuel Abbott" w:date="2019-10-10T16:45:00Z"/>
-          <w:i w:val="0"/>
-        </w:rPr>
-        <w:pPrChange w:id="389" w:author="Samuel Abbott" w:date="2019-10-10T16:45:00Z">
+          <w:moveFrom w:id="387" w:author="Samuel Abbott" w:date="2019-10-10T16:45:00Z"/>
+        </w:rPr>
+        <w:pPrChange w:id="388" w:author="Samuel Abbott" w:date="2019-10-10T16:45:00Z">
           <w:pPr>
             <w:pStyle w:val="BodyText"/>
           </w:pPr>
         </w:pPrChange>
       </w:pPr>
-      <w:bookmarkStart w:id="390" w:name="average-annual-additional-cases-from-end"/>
-      <w:bookmarkEnd w:id="390"/>
-      <w:moveFromRangeStart w:id="391" w:author="Samuel Abbott" w:date="2019-10-10T16:45:00Z" w:name="move21618350"/>
-      <w:moveToRangeEnd w:id="386"/>
-      <w:moveFrom w:id="392" w:author="Samuel Abbott" w:date="2019-10-10T16:45:00Z">
+      <w:bookmarkStart w:id="389" w:name="average-annual-additional-cases-from-end"/>
+      <w:bookmarkEnd w:id="389"/>
+      <w:moveFromRangeStart w:id="390" w:author="Samuel Abbott" w:date="2019-10-10T16:45:00Z" w:name="move21618350"/>
+      <w:moveToRangeEnd w:id="385"/>
+      <w:moveFrom w:id="391" w:author="Samuel Abbott" w:date="2019-10-10T16:45:00Z">
         <w:r>
           <w:rPr>
             <w:i w:val="0"/>
@@ -3720,12 +3855,12 @@
         </w:r>
       </w:moveFrom>
     </w:p>
-    <w:moveFromRangeEnd w:id="391"/>
+    <w:moveFromRangeEnd w:id="390"/>
     <w:p>
       <w:pPr>
         <w:pStyle w:val="BodyText"/>
         <w:rPr>
-          <w:del w:id="393" w:author="Samuel Abbott" w:date="2019-10-10T16:45:00Z"/>
+          <w:del w:id="392" w:author="Samuel Abbott" w:date="2019-10-10T16:45:00Z"/>
         </w:rPr>
       </w:pPr>
     </w:p>
@@ -3736,54 +3871,54 @@
       <w:r>
         <w:t xml:space="preserve">Average annual additional cases from ending the BCG </w:t>
       </w:r>
-      <w:del w:id="394" w:author="Samuel Abbott" w:date="2019-10-10T16:45:00Z">
+      <w:del w:id="393" w:author="Samuel Abbott" w:date="2019-10-10T16:45:00Z">
         <w:r>
           <w:delText>schools’</w:delText>
         </w:r>
       </w:del>
+      <w:ins w:id="394" w:author="Samuel Abbott" w:date="2019-10-10T16:45:00Z">
+        <w:r>
+          <w:t>schools</w:t>
+        </w:r>
+      </w:ins>
+      <w:r>
+        <w:t xml:space="preserve"> scheme at various dates</w:t>
+      </w:r>
+    </w:p>
+    <w:p>
+      <w:pPr>
+        <w:pStyle w:val="FirstParagraph"/>
+      </w:pPr>
+      <w:r>
+        <w:t xml:space="preserve">We found that updating parameter values, and incorporating uncertainty, did not alter the average annual </w:t>
+      </w:r>
       <w:ins w:id="395" w:author="Samuel Abbott" w:date="2019-10-10T16:45:00Z">
         <w:r>
+          <w:t xml:space="preserve">primary </w:t>
+        </w:r>
+      </w:ins>
+      <w:r>
+        <w:t xml:space="preserve">additional notifications from stopping the BCG </w:t>
+      </w:r>
+      <w:del w:id="396" w:author="Samuel Abbott" w:date="2019-10-10T16:45:00Z">
+        <w:r>
+          <w:delText>schools’</w:delText>
+        </w:r>
+      </w:del>
+      <w:ins w:id="397" w:author="Samuel Abbott" w:date="2019-10-10T16:45:00Z">
+        <w:r>
           <w:t>schools</w:t>
         </w:r>
       </w:ins>
       <w:r>
-        <w:t xml:space="preserve"> scheme at various dates</w:t>
-      </w:r>
-    </w:p>
-    <w:p>
-      <w:pPr>
-        <w:pStyle w:val="FirstParagraph"/>
-      </w:pPr>
-      <w:r>
-        <w:t xml:space="preserve">We found that updating parameter values, and incorporating uncertainty, did not alter the average annual </w:t>
-      </w:r>
-      <w:ins w:id="396" w:author="Samuel Abbott" w:date="2019-10-10T16:45:00Z">
-        <w:r>
-          <w:t xml:space="preserve">primary </w:t>
-        </w:r>
-      </w:ins>
-      <w:r>
-        <w:t xml:space="preserve">additional notifications from stopping the BCG </w:t>
-      </w:r>
-      <w:del w:id="397" w:author="Samuel Abbott" w:date="2019-10-10T16:45:00Z">
-        <w:r>
-          <w:delText>schools’</w:delText>
-        </w:r>
-      </w:del>
-      <w:ins w:id="398" w:author="Samuel Abbott" w:date="2019-10-10T16:45:00Z">
-        <w:r>
-          <w:t>schools</w:t>
-        </w:r>
-      </w:ins>
-      <w:r>
         <w:t xml:space="preserve"> scheme when the annual decrease was assumed to be 9</w:t>
       </w:r>
-      <w:del w:id="399" w:author="Samuel Abbott" w:date="2019-10-10T16:45:00Z">
+      <w:del w:id="398" w:author="Samuel Abbott" w:date="2019-10-10T16:45:00Z">
         <w:r>
           <w:delText>%</w:delText>
         </w:r>
       </w:del>
-      <w:ins w:id="400" w:author="Samuel Abbott" w:date="2019-10-10T16:45:00Z">
+      <w:ins w:id="399" w:author="Samuel Abbott" w:date="2019-10-10T16:45:00Z">
         <w:r>
           <w:t>%. However, when these changes were combined with the updated transmission model we found that the impact of ending BCG vaccination was greater than previously reported with an increase in the number of estimated cases due to onwards transmission</w:t>
         </w:r>
@@ -3791,12 +3926,12 @@
       <w:r>
         <w:t xml:space="preserve"> (supplementary table S3</w:t>
       </w:r>
-      <w:del w:id="401" w:author="Samuel Abbott" w:date="2019-10-10T16:45:00Z">
+      <w:del w:id="400" w:author="Samuel Abbott" w:date="2019-10-10T16:45:00Z">
         <w:r>
           <w:delText>). There was a large degree of uncertainty in this estimate with 20</w:delText>
         </w:r>
       </w:del>
-      <w:ins w:id="402" w:author="Samuel Abbott" w:date="2019-10-10T16:45:00Z">
+      <w:ins w:id="401" w:author="Samuel Abbott" w:date="2019-10-10T16:45:00Z">
         <w:r>
           <w:t>; supplementary table S4). These estimates were uncertain with 94</w:t>
         </w:r>
@@ -3804,12 +3939,12 @@
       <w:r>
         <w:t xml:space="preserve"> (2.5</w:t>
       </w:r>
-      <w:del w:id="403" w:author="Samuel Abbott" w:date="2019-10-10T16:45:00Z">
+      <w:del w:id="402" w:author="Samuel Abbott" w:date="2019-10-10T16:45:00Z">
         <w:r>
           <w:delText>-</w:delText>
         </w:r>
       </w:del>
-      <w:ins w:id="404" w:author="Samuel Abbott" w:date="2019-10-10T16:45:00Z">
+      <w:ins w:id="403" w:author="Samuel Abbott" w:date="2019-10-10T16:45:00Z">
         <w:r>
           <w:t xml:space="preserve">, </w:t>
         </w:r>
@@ -3817,12 +3952,12 @@
       <w:r>
         <w:t xml:space="preserve">97.5% Q: </w:t>
       </w:r>
-      <w:del w:id="405" w:author="Samuel Abbott" w:date="2019-10-10T16:45:00Z">
+      <w:del w:id="404" w:author="Samuel Abbott" w:date="2019-10-10T16:45:00Z">
         <w:r>
           <w:delText>16 - 25)</w:delText>
         </w:r>
       </w:del>
-      <w:ins w:id="406" w:author="Samuel Abbott" w:date="2019-10-10T16:45:00Z">
+      <w:ins w:id="405" w:author="Samuel Abbott" w:date="2019-10-10T16:45:00Z">
         <w:r>
           <w:t>72, 119) additional annual</w:t>
         </w:r>
@@ -3830,28 +3965,28 @@
       <w:r>
         <w:t xml:space="preserve"> notifications</w:t>
       </w:r>
+      <w:del w:id="406" w:author="Samuel Abbott" w:date="2019-10-10T16:45:00Z">
+        <w:r>
+          <w:delText xml:space="preserve"> prevented annually</w:delText>
+        </w:r>
+      </w:del>
+      <w:r>
+        <w:t xml:space="preserve"> if vaccination was stopped in 2001. As the assumed annual decrease in incidence rates was reduced the annual number of additional notifications </w:t>
+      </w:r>
       <w:del w:id="407" w:author="Samuel Abbott" w:date="2019-10-10T16:45:00Z">
         <w:r>
-          <w:delText xml:space="preserve"> prevented annually</w:delText>
-        </w:r>
-      </w:del>
-      <w:r>
-        <w:t xml:space="preserve"> if vaccination was stopped in 2001. As the assumed annual decrease in incidence rates was reduced the annual number of additional notifications </w:t>
+          <w:delText xml:space="preserve">prevented </w:delText>
+        </w:r>
+      </w:del>
+      <w:r>
+        <w:t xml:space="preserve">increased with </w:t>
       </w:r>
       <w:del w:id="408" w:author="Samuel Abbott" w:date="2019-10-10T16:45:00Z">
         <w:r>
-          <w:delText xml:space="preserve">prevented </w:delText>
-        </w:r>
-      </w:del>
-      <w:r>
-        <w:t xml:space="preserve">increased with </w:t>
-      </w:r>
-      <w:del w:id="409" w:author="Samuel Abbott" w:date="2019-10-10T16:45:00Z">
-        <w:r>
           <w:delText>302</w:delText>
         </w:r>
       </w:del>
-      <w:ins w:id="410" w:author="Samuel Abbott" w:date="2019-10-10T16:45:00Z">
+      <w:ins w:id="409" w:author="Samuel Abbott" w:date="2019-10-10T16:45:00Z">
         <w:r>
           <w:t>6099</w:t>
         </w:r>
@@ -3859,12 +3994,12 @@
       <w:r>
         <w:t xml:space="preserve"> (2.5</w:t>
       </w:r>
-      <w:del w:id="411" w:author="Samuel Abbott" w:date="2019-10-10T16:45:00Z">
+      <w:del w:id="410" w:author="Samuel Abbott" w:date="2019-10-10T16:45:00Z">
         <w:r>
           <w:delText>-</w:delText>
         </w:r>
       </w:del>
-      <w:ins w:id="412" w:author="Samuel Abbott" w:date="2019-10-10T16:45:00Z">
+      <w:ins w:id="411" w:author="Samuel Abbott" w:date="2019-10-10T16:45:00Z">
         <w:r>
           <w:t xml:space="preserve">, </w:t>
         </w:r>
@@ -3872,12 +4007,12 @@
       <w:r>
         <w:t xml:space="preserve">97.5% Q: </w:t>
       </w:r>
-      <w:del w:id="413" w:author="Samuel Abbott" w:date="2019-10-10T16:45:00Z">
+      <w:del w:id="412" w:author="Samuel Abbott" w:date="2019-10-10T16:45:00Z">
         <w:r>
           <w:delText>238 - 369</w:delText>
         </w:r>
       </w:del>
-      <w:ins w:id="414" w:author="Samuel Abbott" w:date="2019-10-10T16:45:00Z">
+      <w:ins w:id="413" w:author="Samuel Abbott" w:date="2019-10-10T16:45:00Z">
         <w:r>
           <w:t>4691, 7719</w:t>
         </w:r>
@@ -3885,20 +4020,20 @@
       <w:r>
         <w:t xml:space="preserve">) notifications </w:t>
       </w:r>
+      <w:del w:id="414" w:author="Samuel Abbott" w:date="2019-10-10T16:45:00Z">
+        <w:r>
+          <w:delText xml:space="preserve">prevented annually </w:delText>
+        </w:r>
+      </w:del>
+      <w:r>
+        <w:t xml:space="preserve">when the annual decrease was assumed to be 1.9% and vaccination </w:t>
+      </w:r>
       <w:del w:id="415" w:author="Samuel Abbott" w:date="2019-10-10T16:45:00Z">
         <w:r>
-          <w:delText xml:space="preserve">prevented annually </w:delText>
-        </w:r>
-      </w:del>
-      <w:r>
-        <w:t xml:space="preserve">when the annual decrease was assumed to be 1.9% and vaccination </w:t>
-      </w:r>
-      <w:del w:id="416" w:author="Samuel Abbott" w:date="2019-10-10T16:45:00Z">
-        <w:r>
           <w:delText>stopping</w:delText>
         </w:r>
       </w:del>
-      <w:ins w:id="417" w:author="Samuel Abbott" w:date="2019-10-10T16:45:00Z">
+      <w:ins w:id="416" w:author="Samuel Abbott" w:date="2019-10-10T16:45:00Z">
         <w:r>
           <w:t>stopped</w:t>
         </w:r>
@@ -3906,41 +4041,41 @@
       <w:r>
         <w:t xml:space="preserve"> in 2001. </w:t>
       </w:r>
-      <w:del w:id="418" w:author="Samuel Abbott" w:date="2019-10-10T16:45:00Z">
+      <w:del w:id="417" w:author="Samuel Abbott" w:date="2019-10-10T16:45:00Z">
         <w:r>
           <w:delText xml:space="preserve">There was some evidence that the average annual </w:delText>
         </w:r>
       </w:del>
+      <w:ins w:id="418" w:author="Samuel Abbott" w:date="2019-10-10T16:45:00Z">
+        <w:r>
+          <w:t xml:space="preserve">The </w:t>
+        </w:r>
+      </w:ins>
+      <w:r>
+        <w:t xml:space="preserve">number of </w:t>
+      </w:r>
       <w:ins w:id="419" w:author="Samuel Abbott" w:date="2019-10-10T16:45:00Z">
         <w:r>
-          <w:t xml:space="preserve">The </w:t>
-        </w:r>
-      </w:ins>
-      <w:r>
-        <w:t xml:space="preserve">number of </w:t>
-      </w:r>
-      <w:ins w:id="420" w:author="Samuel Abbott" w:date="2019-10-10T16:45:00Z">
-        <w:r>
           <w:t xml:space="preserve">annual </w:t>
         </w:r>
       </w:ins>
       <w:r>
         <w:t xml:space="preserve">notifications </w:t>
       </w:r>
+      <w:del w:id="420" w:author="Samuel Abbott" w:date="2019-10-10T16:45:00Z">
+        <w:r>
+          <w:delText xml:space="preserve">prevented was greater when the annual decrease was estimated using notifications (359 (2.5-97.5% Q: 282 - 439), P: 0.083) and age-specific incidence rates (359 (2.5-97.5% Q: 102 - 1332), P: 0.083), compared to an assumed annual decrease of 1.9% (figure 1). The estimate made using incidence rates again had a high degree of uncertainty. When an annual decrease of 1.9% was assumed the number of notifications prevented annually </w:delText>
+        </w:r>
+      </w:del>
+      <w:r>
+        <w:t xml:space="preserve">reduced with time: </w:t>
+      </w:r>
       <w:del w:id="421" w:author="Samuel Abbott" w:date="2019-10-10T16:45:00Z">
         <w:r>
-          <w:delText xml:space="preserve">prevented was greater when the annual decrease was estimated using notifications (359 (2.5-97.5% Q: 282 - 439), P: 0.083) and age-specific incidence rates (359 (2.5-97.5% Q: 102 - 1332), P: 0.083), compared to an assumed annual decrease of 1.9% (figure 1). The estimate made using incidence rates again had a high degree of uncertainty. When an annual decrease of 1.9% was assumed the number of notifications prevented annually </w:delText>
-        </w:r>
-      </w:del>
-      <w:r>
-        <w:t xml:space="preserve">reduced with time: </w:t>
-      </w:r>
-      <w:del w:id="422" w:author="Samuel Abbott" w:date="2019-10-10T16:45:00Z">
-        <w:r>
           <w:delText>255</w:delText>
         </w:r>
       </w:del>
-      <w:ins w:id="423" w:author="Samuel Abbott" w:date="2019-10-10T16:45:00Z">
+      <w:ins w:id="422" w:author="Samuel Abbott" w:date="2019-10-10T16:45:00Z">
         <w:r>
           <w:t>5314</w:t>
         </w:r>
@@ -3948,12 +4083,12 @@
       <w:r>
         <w:t xml:space="preserve"> (2.5</w:t>
       </w:r>
-      <w:del w:id="424" w:author="Samuel Abbott" w:date="2019-10-10T16:45:00Z">
+      <w:del w:id="423" w:author="Samuel Abbott" w:date="2019-10-10T16:45:00Z">
         <w:r>
           <w:delText>-</w:delText>
         </w:r>
       </w:del>
-      <w:ins w:id="425" w:author="Samuel Abbott" w:date="2019-10-10T16:45:00Z">
+      <w:ins w:id="424" w:author="Samuel Abbott" w:date="2019-10-10T16:45:00Z">
         <w:r>
           <w:t xml:space="preserve">, </w:t>
         </w:r>
@@ -3961,12 +4096,12 @@
       <w:r>
         <w:t xml:space="preserve">97.5% Q: </w:t>
       </w:r>
-      <w:del w:id="426" w:author="Samuel Abbott" w:date="2019-10-10T16:45:00Z">
+      <w:del w:id="425" w:author="Samuel Abbott" w:date="2019-10-10T16:45:00Z">
         <w:r>
           <w:delText>201 - 313</w:delText>
         </w:r>
       </w:del>
-      <w:ins w:id="427" w:author="Samuel Abbott" w:date="2019-10-10T16:45:00Z">
+      <w:ins w:id="426" w:author="Samuel Abbott" w:date="2019-10-10T16:45:00Z">
         <w:r>
           <w:t>4082, 6725</w:t>
         </w:r>
@@ -3974,12 +4109,12 @@
       <w:r>
         <w:t xml:space="preserve">) from ending vaccination in 2006; </w:t>
       </w:r>
-      <w:del w:id="428" w:author="Samuel Abbott" w:date="2019-10-10T16:45:00Z">
+      <w:del w:id="427" w:author="Samuel Abbott" w:date="2019-10-10T16:45:00Z">
         <w:r>
           <w:delText>196</w:delText>
         </w:r>
       </w:del>
-      <w:ins w:id="429" w:author="Samuel Abbott" w:date="2019-10-10T16:45:00Z">
+      <w:ins w:id="428" w:author="Samuel Abbott" w:date="2019-10-10T16:45:00Z">
         <w:r>
           <w:t>4327</w:t>
         </w:r>
@@ -3987,12 +4122,12 @@
       <w:r>
         <w:t xml:space="preserve"> (2.5</w:t>
       </w:r>
-      <w:del w:id="430" w:author="Samuel Abbott" w:date="2019-10-10T16:45:00Z">
+      <w:del w:id="429" w:author="Samuel Abbott" w:date="2019-10-10T16:45:00Z">
         <w:r>
           <w:delText>-</w:delText>
         </w:r>
       </w:del>
-      <w:ins w:id="431" w:author="Samuel Abbott" w:date="2019-10-10T16:45:00Z">
+      <w:ins w:id="430" w:author="Samuel Abbott" w:date="2019-10-10T16:45:00Z">
         <w:r>
           <w:t xml:space="preserve">, </w:t>
         </w:r>
@@ -4000,12 +4135,12 @@
       <w:r>
         <w:t xml:space="preserve">97.5% Q: </w:t>
       </w:r>
-      <w:del w:id="432" w:author="Samuel Abbott" w:date="2019-10-10T16:45:00Z">
+      <w:del w:id="431" w:author="Samuel Abbott" w:date="2019-10-10T16:45:00Z">
         <w:r>
           <w:delText>152 - 242</w:delText>
         </w:r>
       </w:del>
-      <w:ins w:id="433" w:author="Samuel Abbott" w:date="2019-10-10T16:45:00Z">
+      <w:ins w:id="432" w:author="Samuel Abbott" w:date="2019-10-10T16:45:00Z">
         <w:r>
           <w:t>3315, 5496</w:t>
         </w:r>
@@ -4013,12 +4148,12 @@
       <w:r>
         <w:t xml:space="preserve">) from ending vaccination in 2011, and </w:t>
       </w:r>
-      <w:del w:id="434" w:author="Samuel Abbott" w:date="2019-10-10T16:45:00Z">
+      <w:del w:id="433" w:author="Samuel Abbott" w:date="2019-10-10T16:45:00Z">
         <w:r>
           <w:delText>120</w:delText>
         </w:r>
       </w:del>
-      <w:ins w:id="435" w:author="Samuel Abbott" w:date="2019-10-10T16:45:00Z">
+      <w:ins w:id="434" w:author="Samuel Abbott" w:date="2019-10-10T16:45:00Z">
         <w:r>
           <w:t>2852</w:t>
         </w:r>
@@ -4026,12 +4161,12 @@
       <w:r>
         <w:t xml:space="preserve"> (2.5</w:t>
       </w:r>
-      <w:del w:id="436" w:author="Samuel Abbott" w:date="2019-10-10T16:45:00Z">
+      <w:del w:id="435" w:author="Samuel Abbott" w:date="2019-10-10T16:45:00Z">
         <w:r>
           <w:delText>-</w:delText>
         </w:r>
       </w:del>
-      <w:ins w:id="437" w:author="Samuel Abbott" w:date="2019-10-10T16:45:00Z">
+      <w:ins w:id="436" w:author="Samuel Abbott" w:date="2019-10-10T16:45:00Z">
         <w:r>
           <w:t xml:space="preserve">, </w:t>
         </w:r>
@@ -4039,29 +4174,47 @@
       <w:r>
         <w:t xml:space="preserve">97.5% Q: </w:t>
       </w:r>
-      <w:del w:id="438" w:author="Samuel Abbott" w:date="2019-10-10T16:45:00Z">
+      <w:del w:id="437" w:author="Samuel Abbott" w:date="2019-10-10T16:45:00Z">
         <w:r>
           <w:delText>88 - 155</w:delText>
         </w:r>
       </w:del>
-      <w:ins w:id="439" w:author="Samuel Abbott" w:date="2019-10-10T16:45:00Z">
+      <w:ins w:id="438" w:author="Samuel Abbott" w:date="2019-10-10T16:45:00Z">
         <w:r>
           <w:t>2074, 3741</w:t>
         </w:r>
       </w:ins>
       <w:r>
-        <w:t>) from ending vaccination in 2016.</w:t>
-      </w:r>
-    </w:p>
-    <w:p>
-      <w:pPr>
-        <w:rPr>
-          <w:ins w:id="440" w:author="Samuel Abbott" w:date="2019-10-10T16:45:00Z"/>
+        <w:t>) from ending vaccination in 2016</w:t>
+      </w:r>
+      <w:ins w:id="439" w:author="Samuel Abbott" w:date="2019-10-15T10:04:00Z">
+        <w:r>
+          <w:t xml:space="preserve"> </w:t>
+        </w:r>
+      </w:ins>
+      <w:del w:id="440" w:author="Samuel Abbott" w:date="2019-10-15T10:03:00Z">
+        <w:r>
+          <w:delText xml:space="preserve"> (figure 3)</w:delText>
+        </w:r>
+      </w:del>
+      <w:ins w:id="441" w:author="Samuel Abbott" w:date="2019-10-15T10:04:00Z">
+        <w:r>
+          <w:t>(figure 3)</w:t>
+        </w:r>
+      </w:ins>
+      <w:r>
+        <w:t>.</w:t>
+      </w:r>
+    </w:p>
+    <w:p>
+      <w:pPr>
+        <w:rPr>
+          <w:ins w:id="442" w:author="Samuel Abbott" w:date="2019-10-10T16:45:00Z"/>
           <w:i/>
           <w:iCs/>
         </w:rPr>
       </w:pPr>
-      <w:ins w:id="441" w:author="Samuel Abbott" w:date="2019-10-10T16:45:00Z">
+      <w:ins w:id="443" w:author="Samuel Abbott" w:date="2019-10-10T16:45:00Z">
         <w:r>
           <w:rPr>
             <w:i/>
@@ -4075,19 +4228,18 @@
       <w:pPr>
         <w:pStyle w:val="ImageCaption"/>
         <w:rPr>
-          <w:moveFrom w:id="442" w:author="Samuel Abbott" w:date="2019-10-10T16:45:00Z"/>
-          <w:i w:val="0"/>
-        </w:rPr>
-        <w:pPrChange w:id="443" w:author="Samuel Abbott" w:date="2019-10-10T16:45:00Z">
+          <w:moveFrom w:id="444" w:author="Samuel Abbott" w:date="2019-10-10T16:45:00Z"/>
+        </w:rPr>
+        <w:pPrChange w:id="445" w:author="Samuel Abbott" w:date="2019-10-10T16:45:00Z">
           <w:pPr>
             <w:pStyle w:val="BodyText"/>
           </w:pPr>
         </w:pPrChange>
       </w:pPr>
-      <w:bookmarkStart w:id="444" w:name="discussion"/>
-      <w:bookmarkEnd w:id="444"/>
-      <w:moveFromRangeStart w:id="445" w:author="Samuel Abbott" w:date="2019-10-10T16:45:00Z" w:name="move21618351"/>
-      <w:moveFrom w:id="446" w:author="Samuel Abbott" w:date="2019-10-10T16:45:00Z">
+      <w:bookmarkStart w:id="446" w:name="discussion"/>
+      <w:bookmarkEnd w:id="446"/>
+      <w:moveFromRangeStart w:id="447" w:author="Samuel Abbott" w:date="2019-10-10T16:45:00Z" w:name="move21618351"/>
+      <w:moveFrom w:id="448" w:author="Samuel Abbott" w:date="2019-10-10T16:45:00Z">
         <w:r>
           <w:rPr>
             <w:i w:val="0"/>
@@ -4096,7 +4248,7 @@
         </w:r>
       </w:moveFrom>
     </w:p>
-    <w:moveFromRangeEnd w:id="445"/>
+    <w:moveFromRangeEnd w:id="447"/>
     <w:p>
       <w:pPr>
         <w:pStyle w:val="Heading1"/>
@@ -4112,12 +4264,12 @@
       <w:r>
         <w:t xml:space="preserve">The existing method for estimating the impact of the BCG </w:t>
       </w:r>
-      <w:del w:id="447" w:author="Samuel Abbott" w:date="2019-10-10T16:45:00Z">
+      <w:del w:id="449" w:author="Samuel Abbott" w:date="2019-10-10T16:45:00Z">
         <w:r>
           <w:delText>schools’</w:delText>
         </w:r>
       </w:del>
-      <w:ins w:id="448" w:author="Samuel Abbott" w:date="2019-10-10T16:45:00Z">
+      <w:ins w:id="450" w:author="Samuel Abbott" w:date="2019-10-10T16:45:00Z">
         <w:r>
           <w:t>schools</w:t>
         </w:r>
@@ -4125,12 +4277,12 @@
       <w:r>
         <w:t xml:space="preserve"> scheme produced uncertain estimates of the impact of ending the scheme in all years evaluated when parameter uncertainty </w:t>
       </w:r>
-      <w:del w:id="449" w:author="Samuel Abbott" w:date="2019-10-10T16:45:00Z">
+      <w:del w:id="451" w:author="Samuel Abbott" w:date="2019-10-10T16:45:00Z">
         <w:r>
           <w:delText>and measurement error were</w:delText>
         </w:r>
       </w:del>
-      <w:ins w:id="450" w:author="Samuel Abbott" w:date="2019-10-10T16:45:00Z">
+      <w:ins w:id="452" w:author="Samuel Abbott" w:date="2019-10-10T16:45:00Z">
         <w:r>
           <w:t>was</w:t>
         </w:r>
@@ -4138,12 +4290,12 @@
       <w:r>
         <w:t xml:space="preserve"> included. </w:t>
       </w:r>
-      <w:del w:id="451" w:author="Samuel Abbott" w:date="2019-10-10T16:45:00Z">
+      <w:del w:id="453" w:author="Samuel Abbott" w:date="2019-10-10T16:45:00Z">
         <w:r>
           <w:delText>Updating</w:delText>
         </w:r>
       </w:del>
-      <w:ins w:id="452" w:author="Samuel Abbott" w:date="2019-10-10T16:45:00Z">
+      <w:ins w:id="454" w:author="Samuel Abbott" w:date="2019-10-10T16:45:00Z">
         <w:r>
           <w:t xml:space="preserve">The approach used to estimate additional notifications due to transmission was found to be incorrect. Once corrected, the </w:t>
         </w:r>
@@ -4155,12 +4307,12 @@
       <w:r>
         <w:t xml:space="preserve"> the annual decrease in TB notifications based on both notifications and using age-specific incidence rates resulted in </w:t>
       </w:r>
-      <w:del w:id="453" w:author="Samuel Abbott" w:date="2019-10-10T16:45:00Z">
+      <w:del w:id="455" w:author="Samuel Abbott" w:date="2019-10-10T16:45:00Z">
         <w:r>
           <w:delText xml:space="preserve">increased TB cases due to ending universal school-age vaccination </w:delText>
         </w:r>
       </w:del>
-      <w:ins w:id="454" w:author="Samuel Abbott" w:date="2019-10-10T16:45:00Z">
+      <w:ins w:id="456" w:author="Samuel Abbott" w:date="2019-10-10T16:45:00Z">
         <w:r>
           <w:t xml:space="preserve">a decrease in the number of vaccines needed to prevent a single case </w:t>
         </w:r>
@@ -4168,7 +4320,7 @@
       <w:r>
         <w:t>in all years considered.</w:t>
       </w:r>
-      <w:del w:id="455" w:author="Samuel Abbott" w:date="2019-10-10T16:45:00Z">
+      <w:del w:id="457" w:author="Samuel Abbott" w:date="2019-10-10T16:45:00Z">
         <w:r>
           <w:delText xml:space="preserve"> This resulted in fewer vaccines required to prevent a single notification in those vaccinated and an increase in the number of annual additional notifications from ending the scheme.</w:delText>
         </w:r>
@@ -4176,7 +4328,7 @@
       <w:r>
         <w:t xml:space="preserve"> A scenario with a 1.9% annual decrease in incidence rates was most comparable to our results based on notifications.</w:t>
       </w:r>
-      <w:ins w:id="456" w:author="Samuel Abbott" w:date="2019-10-10T16:45:00Z">
+      <w:ins w:id="458" w:author="Samuel Abbott" w:date="2019-10-10T16:45:00Z">
         <w:r>
           <w:t xml:space="preserve"> Using this scenario, we found that the number of TB notifications arising from ending school age BCG vaccination was much greater than originally estimated using the scenario considered in Sutherland et al.</w:t>
         </w:r>
@@ -4186,13 +4338,13 @@
       <w:pPr>
         <w:pStyle w:val="BodyText"/>
         <w:rPr>
-          <w:ins w:id="457" w:author="Samuel Abbott" w:date="2019-10-10T16:45:00Z"/>
+          <w:ins w:id="459" w:author="Samuel Abbott" w:date="2019-10-10T16:45:00Z"/>
         </w:rPr>
       </w:pPr>
       <w:r>
         <w:t>This study reassesses a key piece of the quantitative evidence used to motivate the change in BCG vaccination policy in 2005.</w:t>
       </w:r>
-      <w:del w:id="458" w:author="Samuel Abbott" w:date="2019-10-10T16:45:00Z">
+      <w:del w:id="460" w:author="Samuel Abbott" w:date="2019-10-10T16:45:00Z">
         <w:r>
           <w:delText xml:space="preserve"> Our results</w:delText>
         </w:r>
@@ -4202,7 +4354,7 @@
       <w:pPr>
         <w:pStyle w:val="BodyText"/>
       </w:pPr>
-      <w:ins w:id="459" w:author="Samuel Abbott" w:date="2019-10-10T16:45:00Z">
+      <w:ins w:id="461" w:author="Samuel Abbott" w:date="2019-10-10T16:45:00Z">
         <w:r>
           <w:t>In addition to identifying that the public health impact of the change in vaccine policy was likely much larger than originally estimated, our results also</w:t>
         </w:r>
@@ -4210,12 +4362,12 @@
       <w:r>
         <w:t xml:space="preserve"> provide new insights into the uncertainty of the previously published model predictions by including parameter uncertainty and measurement error</w:t>
       </w:r>
-      <w:del w:id="460" w:author="Samuel Abbott" w:date="2019-10-10T16:45:00Z">
+      <w:del w:id="462" w:author="Samuel Abbott" w:date="2019-10-10T16:45:00Z">
         <w:r>
           <w:delText>.</w:delText>
         </w:r>
       </w:del>
-      <w:ins w:id="461" w:author="Samuel Abbott" w:date="2019-10-10T16:45:00Z">
+      <w:ins w:id="463" w:author="Samuel Abbott" w:date="2019-10-10T16:45:00Z">
         <w:r>
           <w:t xml:space="preserve"> and updates these predictions using newly available data.</w:t>
         </w:r>
@@ -4223,12 +4375,12 @@
       <w:r>
         <w:t xml:space="preserve"> As </w:t>
       </w:r>
-      <w:del w:id="462" w:author="Samuel Abbott" w:date="2019-10-10T16:45:00Z">
+      <w:del w:id="464" w:author="Samuel Abbott" w:date="2019-10-10T16:45:00Z">
         <w:r>
           <w:delText>the</w:delText>
         </w:r>
       </w:del>
-      <w:ins w:id="463" w:author="Samuel Abbott" w:date="2019-10-10T16:45:00Z">
+      <w:ins w:id="465" w:author="Samuel Abbott" w:date="2019-10-10T16:45:00Z">
         <w:r>
           <w:t>historical</w:t>
         </w:r>
@@ -4236,7 +4388,7 @@
       <w:r>
         <w:t xml:space="preserve"> data on incidence rates in the ethnic White UK born in England and Wales were not available</w:t>
       </w:r>
-      <w:ins w:id="464" w:author="Samuel Abbott" w:date="2019-10-10T16:45:00Z">
+      <w:ins w:id="466" w:author="Samuel Abbott" w:date="2019-10-10T16:45:00Z">
         <w:r>
           <w:t>,</w:t>
         </w:r>
@@ -4244,7 +4396,7 @@
       <w:r>
         <w:t xml:space="preserve"> we considered two approaches to proxy them</w:t>
       </w:r>
-      <w:del w:id="465" w:author="Samuel Abbott" w:date="2019-10-10T16:45:00Z">
+      <w:del w:id="467" w:author="Samuel Abbott" w:date="2019-10-10T16:45:00Z">
         <w:r>
           <w:delText>,</w:delText>
         </w:r>
@@ -4252,7 +4404,7 @@
       <w:r>
         <w:t xml:space="preserve"> and investigated multiple scenarios based on those explored by the JVCI BCG subgroup. The simulation approach used here</w:t>
       </w:r>
-      <w:ins w:id="466" w:author="Samuel Abbott" w:date="2019-10-10T16:45:00Z">
+      <w:ins w:id="468" w:author="Samuel Abbott" w:date="2019-10-10T16:45:00Z">
         <w:r>
           <w:t>, although updated where possible,</w:t>
         </w:r>
@@ -4260,12 +4412,12 @@
       <w:r>
         <w:t xml:space="preserve"> is not the most accurate method for </w:t>
       </w:r>
-      <w:del w:id="467" w:author="Samuel Abbott" w:date="2019-10-10T16:45:00Z">
+      <w:del w:id="469" w:author="Samuel Abbott" w:date="2019-10-10T16:45:00Z">
         <w:r>
           <w:delText>assessing</w:delText>
         </w:r>
       </w:del>
-      <w:ins w:id="468" w:author="Samuel Abbott" w:date="2019-10-10T16:45:00Z">
+      <w:ins w:id="470" w:author="Samuel Abbott" w:date="2019-10-10T16:45:00Z">
         <w:r>
           <w:t>estimating</w:t>
         </w:r>
@@ -4273,12 +4425,12 @@
       <w:r>
         <w:t xml:space="preserve"> the impact of ending the BCG </w:t>
       </w:r>
-      <w:del w:id="469" w:author="Samuel Abbott" w:date="2019-10-10T16:45:00Z">
+      <w:del w:id="471" w:author="Samuel Abbott" w:date="2019-10-10T16:45:00Z">
         <w:r>
           <w:delText>schools’</w:delText>
         </w:r>
       </w:del>
-      <w:ins w:id="470" w:author="Samuel Abbott" w:date="2019-10-10T16:45:00Z">
+      <w:ins w:id="472" w:author="Samuel Abbott" w:date="2019-10-10T16:45:00Z">
         <w:r>
           <w:t>schools</w:t>
         </w:r>
@@ -4286,12 +4438,12 @@
       <w:r>
         <w:t xml:space="preserve"> scheme</w:t>
       </w:r>
-      <w:del w:id="471" w:author="Samuel Abbott" w:date="2019-10-10T16:45:00Z">
+      <w:del w:id="473" w:author="Samuel Abbott" w:date="2019-10-10T16:45:00Z">
         <w:r>
           <w:delText>. However,</w:delText>
         </w:r>
       </w:del>
-      <w:ins w:id="472" w:author="Samuel Abbott" w:date="2019-10-10T16:45:00Z">
+      <w:ins w:id="474" w:author="Samuel Abbott" w:date="2019-10-10T16:45:00Z">
         <w:r>
           <w:t xml:space="preserve"> as</w:t>
         </w:r>
@@ -4299,12 +4451,12 @@
       <w:r>
         <w:t xml:space="preserve"> it </w:t>
       </w:r>
-      <w:del w:id="473" w:author="Samuel Abbott" w:date="2019-10-10T16:45:00Z">
+      <w:del w:id="475" w:author="Samuel Abbott" w:date="2019-10-10T16:45:00Z">
         <w:r>
           <w:delText xml:space="preserve">does provide an estimate that is </w:delText>
         </w:r>
       </w:del>
-      <w:ins w:id="474" w:author="Samuel Abbott" w:date="2019-10-10T16:45:00Z">
+      <w:ins w:id="476" w:author="Samuel Abbott" w:date="2019-10-10T16:45:00Z">
         <w:r>
           <w:t xml:space="preserve">relies on numerous assumptions </w:t>
         </w:r>
@@ -4312,12 +4464,12 @@
       <w:r>
         <w:t xml:space="preserve">based on the available </w:t>
       </w:r>
-      <w:del w:id="475" w:author="Samuel Abbott" w:date="2019-10-10T16:45:00Z">
+      <w:del w:id="477" w:author="Samuel Abbott" w:date="2019-10-10T16:45:00Z">
         <w:r>
           <w:delText>data</w:delText>
         </w:r>
       </w:del>
-      <w:ins w:id="476" w:author="Samuel Abbott" w:date="2019-10-10T16:45:00Z">
+      <w:ins w:id="478" w:author="Samuel Abbott" w:date="2019-10-10T16:45:00Z">
         <w:r>
           <w:t>knowledge in 1987</w:t>
         </w:r>
@@ -4325,7 +4477,7 @@
       <w:r>
         <w:t xml:space="preserve"> and </w:t>
       </w:r>
-      <w:ins w:id="477" w:author="Samuel Abbott" w:date="2019-10-10T16:45:00Z">
+      <w:ins w:id="479" w:author="Samuel Abbott" w:date="2019-10-10T16:45:00Z">
         <w:r>
           <w:t xml:space="preserve">does not account for the role of non-White and non-UK born cases. However, the strength of this work is that the estimates are based </w:t>
         </w:r>
@@ -4333,7 +4485,7 @@
       <w:r>
         <w:t xml:space="preserve">on the framework used to inform policy making. This allowed the strength of </w:t>
       </w:r>
-      <w:del w:id="478" w:author="Samuel Abbott" w:date="2019-10-10T16:45:00Z">
+      <w:del w:id="480" w:author="Samuel Abbott" w:date="2019-10-10T16:45:00Z">
         <w:r>
           <w:delText xml:space="preserve">some </w:delText>
         </w:r>
@@ -4341,12 +4493,12 @@
       <w:r>
         <w:t xml:space="preserve">the </w:t>
       </w:r>
-      <w:del w:id="479" w:author="Samuel Abbott" w:date="2019-10-10T16:45:00Z">
+      <w:del w:id="481" w:author="Samuel Abbott" w:date="2019-10-10T16:45:00Z">
         <w:r>
           <w:delText>quantitative evidence</w:delText>
         </w:r>
       </w:del>
-      <w:ins w:id="480" w:author="Samuel Abbott" w:date="2019-10-10T16:45:00Z">
+      <w:ins w:id="482" w:author="Samuel Abbott" w:date="2019-10-10T16:45:00Z">
         <w:r>
           <w:t>model</w:t>
         </w:r>
@@ -4354,12 +4506,12 @@
       <w:r>
         <w:t xml:space="preserve"> used in the decision-making process to be assessed</w:t>
       </w:r>
-      <w:del w:id="481" w:author="Samuel Abbott" w:date="2019-10-10T16:45:00Z">
+      <w:del w:id="483" w:author="Samuel Abbott" w:date="2019-10-10T16:45:00Z">
         <w:r>
           <w:delText>.</w:delText>
         </w:r>
       </w:del>
-      <w:ins w:id="482" w:author="Samuel Abbott" w:date="2019-10-10T16:45:00Z">
+      <w:ins w:id="484" w:author="Samuel Abbott" w:date="2019-10-10T16:45:00Z">
         <w:r>
           <w:t xml:space="preserve"> once parameter uncertainty had been incorporated and for flaws in the model to be identified.</w:t>
         </w:r>
@@ -4367,12 +4519,12 @@
       <w:r>
         <w:t xml:space="preserve"> This would not have been possible if the impact had been assessed using only the observed data</w:t>
       </w:r>
-      <w:del w:id="483" w:author="Samuel Abbott" w:date="2019-10-10T16:45:00Z">
+      <w:del w:id="485" w:author="Samuel Abbott" w:date="2019-10-10T16:45:00Z">
         <w:r>
           <w:delText>. A</w:delText>
         </w:r>
       </w:del>
-      <w:ins w:id="484" w:author="Samuel Abbott" w:date="2019-10-10T16:45:00Z">
+      <w:ins w:id="486" w:author="Samuel Abbott" w:date="2019-10-10T16:45:00Z">
         <w:r>
           <w:t xml:space="preserve"> or with an alternative model. It also allowed estimates based on updated data to be compared to historic estimates within the same framework. This would also not have been possible if a different framework had been used. As mentioned, a</w:t>
         </w:r>
@@ -4380,12 +4532,12 @@
       <w:r>
         <w:t xml:space="preserve"> weakness of the </w:t>
       </w:r>
-      <w:del w:id="485" w:author="Samuel Abbott" w:date="2019-10-10T16:45:00Z">
+      <w:del w:id="487" w:author="Samuel Abbott" w:date="2019-10-10T16:45:00Z">
         <w:r>
           <w:delText>modelling framework</w:delText>
         </w:r>
       </w:del>
-      <w:ins w:id="486" w:author="Samuel Abbott" w:date="2019-10-10T16:45:00Z">
+      <w:ins w:id="488" w:author="Samuel Abbott" w:date="2019-10-10T16:45:00Z">
         <w:r>
           <w:t>model</w:t>
         </w:r>
@@ -4393,12 +4545,12 @@
       <w:r>
         <w:t xml:space="preserve"> used in this study is that it did not include the whole population or age groups outside those directly affected by vaccination. </w:t>
       </w:r>
-      <w:del w:id="487" w:author="Samuel Abbott" w:date="2019-10-10T16:45:00Z">
+      <w:del w:id="489" w:author="Samuel Abbott" w:date="2019-10-10T16:45:00Z">
         <w:r>
           <w:delText>Furthermore, heterogeneous</w:delText>
         </w:r>
       </w:del>
-      <w:ins w:id="488" w:author="Samuel Abbott" w:date="2019-10-10T16:45:00Z">
+      <w:ins w:id="490" w:author="Samuel Abbott" w:date="2019-10-10T16:45:00Z">
         <w:r>
           <w:t>Heterogeneous</w:t>
         </w:r>
@@ -4406,7 +4558,7 @@
       <w:r>
         <w:t xml:space="preserve"> mixing between these groups is </w:t>
       </w:r>
-      <w:ins w:id="489" w:author="Samuel Abbott" w:date="2019-10-10T16:45:00Z">
+      <w:ins w:id="491" w:author="Samuel Abbott" w:date="2019-10-10T16:45:00Z">
         <w:r>
           <w:t xml:space="preserve">also </w:t>
         </w:r>
@@ -4414,7 +4566,7 @@
       <w:r>
         <w:t xml:space="preserve">likely to be </w:t>
       </w:r>
-      <w:ins w:id="490" w:author="Samuel Abbott" w:date="2019-10-10T16:45:00Z">
+      <w:ins w:id="492" w:author="Samuel Abbott" w:date="2019-10-10T16:45:00Z">
         <w:r>
           <w:t xml:space="preserve">an </w:t>
         </w:r>
@@ -4422,7 +4574,7 @@
       <w:r>
         <w:t>important</w:t>
       </w:r>
-      <w:ins w:id="491" w:author="Samuel Abbott" w:date="2019-10-10T16:45:00Z">
+      <w:ins w:id="493" w:author="Samuel Abbott" w:date="2019-10-10T16:45:00Z">
         <w:r>
           <w:t xml:space="preserve"> consideration</w:t>
         </w:r>
@@ -4430,12 +4582,12 @@
       <w:r>
         <w:t xml:space="preserve">. The exclusion of these factors means that our results are conservative. A final limitation is that this study only considers the impact of ending the BCG </w:t>
       </w:r>
-      <w:del w:id="492" w:author="Samuel Abbott" w:date="2019-10-10T16:45:00Z">
+      <w:del w:id="494" w:author="Samuel Abbott" w:date="2019-10-10T16:45:00Z">
         <w:r>
           <w:delText>schools’</w:delText>
         </w:r>
       </w:del>
-      <w:ins w:id="493" w:author="Samuel Abbott" w:date="2019-10-10T16:45:00Z">
+      <w:ins w:id="495" w:author="Samuel Abbott" w:date="2019-10-10T16:45:00Z">
         <w:r>
           <w:t>schools</w:t>
         </w:r>
@@ -4449,14 +4601,22 @@
         <w:pStyle w:val="BodyText"/>
       </w:pPr>
       <w:r>
-        <w:t>Little work has been done to assess the impact of the 2005 change in BCG vaccination policy or to assess the quantitative evidence used in decision making. However, multiple studies have evaluated the cost effectiveness of various BCG programs and the impact of switching between them. A cluster-randomised trial in Brazil found that BCG vaccination of those at school-age was cheaper than treatment and would prevent one TB case per 381 vaccinations even with a vaccine effectiveness of only 34% (8-53%).[20] This is substantially fewer than our estimate of 2000 (2.5</w:t>
-      </w:r>
-      <w:del w:id="494" w:author="Samuel Abbott" w:date="2019-10-10T16:45:00Z">
+        <w:t>Little work has been done to assess the impact of the 2005 change in BCG vaccination policy or to assess the quantitative evidence used in decision making. However, multiple studies have evaluated the cost effectiveness of various BCG programs and the impact of switching between them. A cluster-</w:t>
+      </w:r>
+      <w:proofErr w:type="spellStart"/>
+      <w:r>
+        <w:t>randomised</w:t>
+      </w:r>
+      <w:proofErr w:type="spellEnd"/>
+      <w:r>
+        <w:t xml:space="preserve"> trial in Brazil found that BCG vaccination of those at school-age was cheaper than treatment and would prevent one TB case per 381 vaccinations even with a vaccine effectiveness of only 34% (8-53%).[20] This is substantially fewer than our estimate of 2000 (2.5</w:t>
+      </w:r>
+      <w:del w:id="496" w:author="Samuel Abbott" w:date="2019-10-10T16:45:00Z">
         <w:r>
           <w:delText>-</w:delText>
         </w:r>
       </w:del>
-      <w:ins w:id="495" w:author="Samuel Abbott" w:date="2019-10-10T16:45:00Z">
+      <w:ins w:id="497" w:author="Samuel Abbott" w:date="2019-10-10T16:45:00Z">
         <w:r>
           <w:t xml:space="preserve">, </w:t>
         </w:r>
@@ -4464,12 +4624,12 @@
       <w:r>
         <w:t>97.5% Q: 1600</w:t>
       </w:r>
-      <w:del w:id="496" w:author="Samuel Abbott" w:date="2019-10-10T16:45:00Z">
+      <w:del w:id="498" w:author="Samuel Abbott" w:date="2019-10-10T16:45:00Z">
         <w:r>
           <w:delText xml:space="preserve"> -</w:delText>
         </w:r>
       </w:del>
-      <w:ins w:id="497" w:author="Samuel Abbott" w:date="2019-10-10T16:45:00Z">
+      <w:ins w:id="499" w:author="Samuel Abbott" w:date="2019-10-10T16:45:00Z">
         <w:r>
           <w:t>,</w:t>
         </w:r>
@@ -4477,12 +4637,12 @@
       <w:r>
         <w:t xml:space="preserve"> 2500) </w:t>
       </w:r>
-      <w:del w:id="498" w:author="Samuel Abbott" w:date="2019-10-10T16:45:00Z">
+      <w:del w:id="500" w:author="Samuel Abbott" w:date="2019-10-10T16:45:00Z">
         <w:r>
           <w:delText xml:space="preserve">vaccines required to prevent a single notification within 15 years in 2014 (this was </w:delText>
         </w:r>
       </w:del>
-      <w:ins w:id="499" w:author="Samuel Abbott" w:date="2019-10-10T16:45:00Z">
+      <w:ins w:id="501" w:author="Samuel Abbott" w:date="2019-10-10T16:45:00Z">
         <w:r>
           <w:t>(</w:t>
         </w:r>
@@ -4494,12 +4654,12 @@
         <w:lastRenderedPageBreak/>
         <w:t xml:space="preserve">neonates,[21] highlighting the importance of considering the BCG vaccines reduced effectiveness near the equator when determining vaccination policy.[22] There is also some research which supports universal re-vaccination of those at school-age, in countries with high incidence and universal vaccination of neonates, as it may be cost effective when BCG effectiveness is moderate to high.[21,23] There is some evidence that targeted vaccination of high risk neonates maybe more cost effective than universal vaccination of neonates.[24,25] However, a study in Sweden found that incidence rates in Swedish-born children increased slightly after universal vaccination of neonates was discontinued in favour of targeted vaccination.[26] In France, which switched from universal vaccination of neonates to targeted vaccination in 2007, it has also been shown that targeted vaccination reduced coverage in those most at risk.[27] Targeted vaccination may not be more cost effective </w:t>
       </w:r>
-      <w:del w:id="500" w:author="Samuel Abbott" w:date="2019-10-10T16:45:00Z">
+      <w:del w:id="502" w:author="Samuel Abbott" w:date="2019-10-10T16:45:00Z">
         <w:r>
           <w:delText>that</w:delText>
         </w:r>
       </w:del>
-      <w:ins w:id="501" w:author="Samuel Abbott" w:date="2019-10-10T16:45:00Z">
+      <w:ins w:id="503" w:author="Samuel Abbott" w:date="2019-10-10T16:45:00Z">
         <w:r>
           <w:t>than</w:t>
         </w:r>
@@ -4507,12 +4667,12 @@
       <w:r>
         <w:t xml:space="preserve"> universal vaccination when possible reductions in transmission are considered. Our study indicated that a substantial number of cases due to transmission may be preventable if universal school-age BCG vaccination was still in place. This result is dependent on the effectiveness of BCG vaccination when given later in life, for which there is good evidence in the ethnic White UK born.[9] We did not consider neonatal vaccination which would be less impacted by BCG’s effectiveness reducing when given later in life, but </w:t>
       </w:r>
-      <w:del w:id="502" w:author="Samuel Abbott" w:date="2019-10-10T16:45:00Z">
+      <w:del w:id="504" w:author="Samuel Abbott" w:date="2019-10-10T16:45:00Z">
         <w:r>
           <w:delText>would</w:delText>
         </w:r>
       </w:del>
-      <w:ins w:id="503" w:author="Samuel Abbott" w:date="2019-10-10T16:45:00Z">
+      <w:ins w:id="505" w:author="Samuel Abbott" w:date="2019-10-10T16:45:00Z">
         <w:r>
           <w:t>may</w:t>
         </w:r>
@@ -4528,12 +4688,12 @@
       <w:r>
         <w:t xml:space="preserve">This study indicates that some of the evidence used to justify the 2005 change in BCG vaccination policy may have </w:t>
       </w:r>
-      <w:del w:id="504" w:author="Samuel Abbott" w:date="2019-10-10T16:45:00Z">
+      <w:del w:id="506" w:author="Samuel Abbott" w:date="2019-10-10T16:45:00Z">
         <w:r>
           <w:delText>underestimated the impact of ending the scheme. It</w:delText>
         </w:r>
       </w:del>
-      <w:ins w:id="505" w:author="Samuel Abbott" w:date="2019-10-10T16:45:00Z">
+      <w:ins w:id="507" w:author="Samuel Abbott" w:date="2019-10-10T16:45:00Z">
         <w:r>
           <w:t>depended on a methodologically flawed model, resulting in the impact of ending BCG vaccination being underestimated. Modelling evidence can often be complex and difficult to reproduce, it is important that policy makers, or those who work with them, have the skills to assess its quality. This study also</w:t>
         </w:r>
@@ -4541,7 +4701,7 @@
       <w:r>
         <w:t xml:space="preserve"> highlights the importance of including both parameter and measurement error, as excluding these sources of variation may lead to spuriously precise results. </w:t>
       </w:r>
-      <w:ins w:id="506" w:author="Samuel Abbott" w:date="2019-10-10T16:45:00Z">
+      <w:ins w:id="508" w:author="Samuel Abbott" w:date="2019-10-10T16:45:00Z">
         <w:r>
           <w:t xml:space="preserve">Spurious precision is problematic for policy makers as the worst-case scenario often needs to be considered when making policy decisions. </w:t>
         </w:r>
@@ -4549,12 +4709,12 @@
       <w:r>
         <w:t xml:space="preserve">In addition, our exploration of the assumptions used to estimate the annual change in TB incidence rates in the ethnic White UK born illustrates the structural impact of assuming an annual decrease in TB incidence rates. More realistic estimates of the annual decrease in incidence rates resulted in a greatly increased impact of ending the BCG </w:t>
       </w:r>
-      <w:del w:id="507" w:author="Samuel Abbott" w:date="2019-10-10T16:45:00Z">
+      <w:del w:id="509" w:author="Samuel Abbott" w:date="2019-10-10T16:45:00Z">
         <w:r>
           <w:delText>schools’</w:delText>
         </w:r>
       </w:del>
-      <w:ins w:id="508" w:author="Samuel Abbott" w:date="2019-10-10T16:45:00Z">
+      <w:ins w:id="510" w:author="Samuel Abbott" w:date="2019-10-10T16:45:00Z">
         <w:r>
           <w:t>schools</w:t>
         </w:r>
@@ -4562,7 +4722,7 @@
       <w:r>
         <w:t xml:space="preserve"> scheme. Policy makers should consider these updated estimates when assessing the role of BCG vaccination in those at school-age.</w:t>
       </w:r>
-      <w:ins w:id="509" w:author="Samuel Abbott" w:date="2019-10-10T16:45:00Z">
+      <w:ins w:id="511" w:author="Samuel Abbott" w:date="2019-10-10T16:45:00Z">
         <w:r>
           <w:t xml:space="preserve"> However, decisions regarding vaccine policy in the UK require economic evaluation, which discounts costs and benefits in the future; discounting has not been applied in this study which estimates the epidemiological impact of vaccination only.</w:t>
         </w:r>
@@ -4575,7 +4735,7 @@
       <w:r>
         <w:t xml:space="preserve">This study has reassessed some of the evidence previously used in decision making, </w:t>
       </w:r>
-      <w:ins w:id="510" w:author="Samuel Abbott" w:date="2019-10-10T16:45:00Z">
+      <w:ins w:id="512" w:author="Samuel Abbott" w:date="2019-10-10T16:45:00Z">
         <w:r>
           <w:t xml:space="preserve">correcting the transmission model used, and </w:t>
         </w:r>
@@ -4583,12 +4743,12 @@
       <w:r>
         <w:t xml:space="preserve">updating the approach with new data. However, as 15 years of detailed surveillance data have been collected since the ending of the BCG </w:t>
       </w:r>
-      <w:del w:id="511" w:author="Samuel Abbott" w:date="2019-10-10T16:45:00Z">
+      <w:del w:id="513" w:author="Samuel Abbott" w:date="2019-10-10T16:45:00Z">
         <w:r>
           <w:delText>schools’</w:delText>
         </w:r>
       </w:del>
-      <w:ins w:id="512" w:author="Samuel Abbott" w:date="2019-10-10T16:45:00Z">
+      <w:ins w:id="514" w:author="Samuel Abbott" w:date="2019-10-10T16:45:00Z">
         <w:r>
           <w:t>schools</w:t>
         </w:r>
@@ -4596,12 +4756,12 @@
       <w:r>
         <w:t xml:space="preserve"> scheme it is now possible to use regression-based approaches to estimate the direct impact on incidence rates of ending the BCG </w:t>
       </w:r>
-      <w:del w:id="513" w:author="Samuel Abbott" w:date="2019-10-10T16:45:00Z">
+      <w:del w:id="515" w:author="Samuel Abbott" w:date="2019-10-10T16:45:00Z">
         <w:r>
           <w:delText>schools’</w:delText>
         </w:r>
       </w:del>
-      <w:ins w:id="514" w:author="Samuel Abbott" w:date="2019-10-10T16:45:00Z">
+      <w:ins w:id="516" w:author="Samuel Abbott" w:date="2019-10-10T16:45:00Z">
         <w:r>
           <w:t>schools</w:t>
         </w:r>
@@ -4609,12 +4769,12 @@
       <w:r>
         <w:t xml:space="preserve"> scheme</w:t>
       </w:r>
-      <w:del w:id="515" w:author="Samuel Abbott" w:date="2019-10-10T16:45:00Z">
+      <w:del w:id="517" w:author="Samuel Abbott" w:date="2019-10-10T16:45:00Z">
         <w:r>
           <w:delText>.</w:delText>
         </w:r>
       </w:del>
-      <w:ins w:id="516" w:author="Samuel Abbott" w:date="2019-10-10T16:45:00Z">
+      <w:ins w:id="518" w:author="Samuel Abbott" w:date="2019-10-10T16:45:00Z">
         <w:r>
           <w:t>.[28]</w:t>
         </w:r>
@@ -4622,12 +4782,12 @@
       <w:r>
         <w:t xml:space="preserve"> These approaches could also be used to estimate the impact of vaccinating high-risk neonates, which may outweigh any negative impacts of ending the BCG </w:t>
       </w:r>
-      <w:del w:id="517" w:author="Samuel Abbott" w:date="2019-10-10T16:45:00Z">
+      <w:del w:id="519" w:author="Samuel Abbott" w:date="2019-10-10T16:45:00Z">
         <w:r>
           <w:delText>schools’</w:delText>
         </w:r>
       </w:del>
-      <w:ins w:id="518" w:author="Samuel Abbott" w:date="2019-10-10T16:45:00Z">
+      <w:ins w:id="520" w:author="Samuel Abbott" w:date="2019-10-10T16:45:00Z">
         <w:r>
           <w:t>schools</w:t>
         </w:r>
@@ -4721,15 +4881,25 @@
         <w:rPr>
           <w:b/>
         </w:rPr>
-        <w:t>Accessibility of data and programming code</w:t>
+        <w:t>Accessibility of programming code</w:t>
       </w:r>
     </w:p>
     <w:p>
       <w:pPr>
         <w:pStyle w:val="BodyText"/>
-      </w:pPr>
-      <w:r>
-        <w:t xml:space="preserve">The code and data for the analysis contained in this paper can be found at: </w:t>
+        <w:rPr>
+          <w:del w:id="521" w:author="Samuel Abbott" w:date="2019-10-15T10:04:00Z"/>
+          <w:rStyle w:val="Hyperlink"/>
+        </w:rPr>
+      </w:pPr>
+      <w:r>
+        <w:t>The code</w:t>
+      </w:r>
+      <w:r>
+        <w:t xml:space="preserve"> </w:t>
+      </w:r>
+      <w:r>
+        <w:t xml:space="preserve">for the analysis contained in this paper can be found at: </w:t>
       </w:r>
       <w:r>
         <w:fldChar w:fldCharType="begin"/>
@@ -4737,12 +4907,12 @@
       <w:r>
         <w:instrText xml:space="preserve"> HYPERLINK "</w:instrText>
       </w:r>
-      <w:del w:id="519" w:author="Samuel Abbott" w:date="2019-10-10T16:45:00Z">
+      <w:del w:id="522" w:author="Samuel Abbott" w:date="2019-10-10T16:45:00Z">
         <w:r>
           <w:delInstrText>DOI:</w:delInstrText>
         </w:r>
       </w:del>
-      <w:ins w:id="520" w:author="Samuel Abbott" w:date="2019-10-10T16:45:00Z">
+      <w:ins w:id="523" w:author="Samuel Abbott" w:date="2019-10-10T16:45:00Z">
         <w:r>
           <w:instrText>https://doi.org/</w:instrText>
         </w:r>
@@ -4750,12 +4920,12 @@
       <w:r>
         <w:instrText>10.5281/zenodo.</w:instrText>
       </w:r>
-      <w:del w:id="521" w:author="Samuel Abbott" w:date="2019-10-10T16:45:00Z">
+      <w:del w:id="524" w:author="Samuel Abbott" w:date="2019-10-10T16:45:00Z">
         <w:r>
           <w:delInstrText>2583056</w:delInstrText>
         </w:r>
       </w:del>
-      <w:ins w:id="522" w:author="Samuel Abbott" w:date="2019-10-10T16:45:00Z">
+      <w:ins w:id="525" w:author="Samuel Abbott" w:date="2019-10-10T16:45:00Z">
         <w:r>
           <w:instrText>2635687</w:instrText>
         </w:r>
@@ -4766,7 +4936,7 @@
       <w:r>
         <w:fldChar w:fldCharType="separate"/>
       </w:r>
-      <w:del w:id="523" w:author="Samuel Abbott" w:date="2019-10-10T16:45:00Z">
+      <w:del w:id="526" w:author="Samuel Abbott" w:date="2019-10-10T16:45:00Z">
         <w:r>
           <w:rPr>
             <w:rStyle w:val="Hyperlink"/>
@@ -4774,7 +4944,7 @@
           <w:delText>DOI:</w:delText>
         </w:r>
       </w:del>
-      <w:ins w:id="524" w:author="Samuel Abbott" w:date="2019-10-10T16:45:00Z">
+      <w:ins w:id="527" w:author="Samuel Abbott" w:date="2019-10-10T16:45:00Z">
         <w:r>
           <w:rPr>
             <w:rStyle w:val="Hyperlink"/>
@@ -4788,7 +4958,7 @@
         </w:rPr>
         <w:t>10.5281/zenodo.</w:t>
       </w:r>
-      <w:del w:id="525" w:author="Samuel Abbott" w:date="2019-10-10T16:45:00Z">
+      <w:del w:id="528" w:author="Samuel Abbott" w:date="2019-10-10T16:45:00Z">
         <w:r>
           <w:rPr>
             <w:rStyle w:val="Hyperlink"/>
@@ -4796,7 +4966,7 @@
           <w:delText>2583056</w:delText>
         </w:r>
       </w:del>
-      <w:ins w:id="526" w:author="Samuel Abbott" w:date="2019-10-10T16:45:00Z">
+      <w:ins w:id="529" w:author="Samuel Abbott" w:date="2019-10-10T16:45:00Z">
         <w:r>
           <w:rPr>
             <w:rStyle w:val="Hyperlink"/>
@@ -4813,10 +4983,93 @@
     </w:p>
     <w:p>
       <w:pPr>
+        <w:pStyle w:val="BodyText"/>
+        <w:rPr>
+          <w:ins w:id="530" w:author="Samuel Abbott" w:date="2019-10-15T10:04:00Z"/>
+          <w:rStyle w:val="Hyperlink"/>
+        </w:rPr>
+      </w:pPr>
+      <w:bookmarkStart w:id="531" w:name="_GoBack"/>
+      <w:bookmarkEnd w:id="531"/>
+    </w:p>
+    <w:p>
+      <w:pPr>
+        <w:pStyle w:val="BodyText"/>
+        <w:rPr>
+          <w:rStyle w:val="Hyperlink"/>
+        </w:rPr>
+      </w:pPr>
+    </w:p>
+    <w:p>
+      <w:pPr>
+        <w:pStyle w:val="BodyText"/>
+        <w:rPr>
+          <w:del w:id="532" w:author="Samuel Abbott" w:date="2019-10-15T10:03:00Z"/>
+          <w:b/>
+          <w:bCs/>
+        </w:rPr>
+      </w:pPr>
+      <w:del w:id="533" w:author="Samuel Abbott" w:date="2019-10-15T10:03:00Z">
+        <w:r>
+          <w:rPr>
+            <w:b/>
+            <w:bCs/>
+          </w:rPr>
+          <w:delText>Data availability statement</w:delText>
+        </w:r>
+      </w:del>
+    </w:p>
+    <w:p>
+      <w:pPr>
+        <w:pStyle w:val="BodyText"/>
+        <w:rPr>
+          <w:del w:id="534" w:author="Samuel Abbott" w:date="2019-10-15T10:03:00Z"/>
+        </w:rPr>
+      </w:pPr>
+      <w:del w:id="535" w:author="Samuel Abbott" w:date="2019-10-15T10:03:00Z">
+        <w:r>
+          <w:delText>Tuberculosis (TB) notification data is available from the Enhanced Tuberculosis Surveillance system upon request to the TB section at Public Health England. Labour Force Survey data is available from the UK data service if registered at a UK institution. All other data is available is available here: https://doi.org/10.5281/zenodo.2635687</w:delText>
+        </w:r>
+      </w:del>
+    </w:p>
+    <w:p>
+      <w:pPr>
+        <w:pStyle w:val="BodyText"/>
+        <w:rPr>
+          <w:ins w:id="536" w:author="Samuel Abbott" w:date="2019-10-15T10:03:00Z"/>
+          <w:b/>
+          <w:bCs/>
+        </w:rPr>
+      </w:pPr>
+      <w:bookmarkStart w:id="537" w:name="references"/>
+      <w:bookmarkEnd w:id="537"/>
+      <w:ins w:id="538" w:author="Samuel Abbott" w:date="2019-10-15T10:03:00Z">
+        <w:r>
+          <w:rPr>
+            <w:b/>
+            <w:bCs/>
+          </w:rPr>
+          <w:t>Data availability statement</w:t>
+        </w:r>
+      </w:ins>
+    </w:p>
+    <w:p>
+      <w:pPr>
+        <w:pStyle w:val="BodyText"/>
+        <w:rPr>
+          <w:ins w:id="539" w:author="Samuel Abbott" w:date="2019-10-15T10:03:00Z"/>
+        </w:rPr>
+      </w:pPr>
+      <w:ins w:id="540" w:author="Samuel Abbott" w:date="2019-10-15T10:03:00Z">
+        <w:r>
+          <w:t>Tuberculosis (TB) notification data is available from the Enhanced Tuberculosis Surveillance system upon request to the TB section at Public Health England. Labour Force Survey data is available from the UK data service if registered at a UK institution. All other data is available is available here: https://doi.org/10.5281/zenodo.2635687</w:t>
+        </w:r>
+      </w:ins>
+    </w:p>
+    <w:p>
+      <w:pPr>
         <w:pStyle w:val="Heading1"/>
       </w:pPr>
-      <w:bookmarkStart w:id="527" w:name="references"/>
-      <w:bookmarkEnd w:id="527"/>
       <w:r>
         <w:t>References</w:t>
       </w:r>
@@ -4826,7 +5079,23 @@
         <w:pStyle w:val="FirstParagraph"/>
       </w:pPr>
       <w:r>
-        <w:t xml:space="preserve">1 Mangtani P, Abubakar I, Ariti C </w:t>
+        <w:t xml:space="preserve">1 </w:t>
+      </w:r>
+      <w:proofErr w:type="spellStart"/>
+      <w:r>
+        <w:t>Mangtani</w:t>
+      </w:r>
+      <w:proofErr w:type="spellEnd"/>
+      <w:r>
+        <w:t xml:space="preserve"> P, Abubakar I, </w:t>
+      </w:r>
+      <w:proofErr w:type="spellStart"/>
+      <w:r>
+        <w:t>Ariti</w:t>
+      </w:r>
+      <w:proofErr w:type="spellEnd"/>
+      <w:r>
+        <w:t xml:space="preserve"> C </w:t>
       </w:r>
       <w:r>
         <w:rPr>
@@ -4861,7 +5130,23 @@
         <w:pStyle w:val="BodyText"/>
       </w:pPr>
       <w:r>
-        <w:t xml:space="preserve">2 Abubakar I, Pimpin L, Ariti C </w:t>
+        <w:t xml:space="preserve">2 Abubakar I, </w:t>
+      </w:r>
+      <w:proofErr w:type="spellStart"/>
+      <w:r>
+        <w:t>Pimpin</w:t>
+      </w:r>
+      <w:proofErr w:type="spellEnd"/>
+      <w:r>
+        <w:t xml:space="preserve"> L, </w:t>
+      </w:r>
+      <w:proofErr w:type="spellStart"/>
+      <w:r>
+        <w:t>Ariti</w:t>
+      </w:r>
+      <w:proofErr w:type="spellEnd"/>
+      <w:r>
+        <w:t xml:space="preserve"> C </w:t>
       </w:r>
       <w:r>
         <w:rPr>
@@ -4896,7 +5181,16 @@
         <w:pStyle w:val="BodyText"/>
       </w:pPr>
       <w:r>
-        <w:t xml:space="preserve">3 Pilger D, Nguipdop-Djomo P, Abubakar I </w:t>
+        <w:lastRenderedPageBreak/>
+        <w:t xml:space="preserve">3 Pilger D, </w:t>
+      </w:r>
+      <w:proofErr w:type="spellStart"/>
+      <w:r>
+        <w:t>Nguipdop-Djomo</w:t>
+      </w:r>
+      <w:proofErr w:type="spellEnd"/>
+      <w:r>
+        <w:t xml:space="preserve"> P, Abubakar I </w:t>
       </w:r>
       <w:r>
         <w:rPr>
@@ -4931,7 +5225,15 @@
         <w:pStyle w:val="BodyText"/>
       </w:pPr>
       <w:r>
-        <w:t xml:space="preserve">4 Zwerling A, Behr MA, Verma A </w:t>
+        <w:t xml:space="preserve">4 </w:t>
+      </w:r>
+      <w:proofErr w:type="spellStart"/>
+      <w:r>
+        <w:t>Zwerling</w:t>
+      </w:r>
+      <w:proofErr w:type="spellEnd"/>
+      <w:r>
+        <w:t xml:space="preserve"> A, Behr MA, Verma A </w:t>
       </w:r>
       <w:r>
         <w:rPr>
@@ -4942,11 +5244,19 @@
       <w:r>
         <w:t xml:space="preserve"> The BCG world atlas: A database of global BCG vaccination policies and practices. </w:t>
       </w:r>
+      <w:proofErr w:type="spellStart"/>
       <w:r>
         <w:rPr>
           <w:i/>
         </w:rPr>
-        <w:t>PLoS medicine</w:t>
+        <w:t>PLoS</w:t>
+      </w:r>
+      <w:proofErr w:type="spellEnd"/>
+      <w:r>
+        <w:rPr>
+          <w:i/>
+        </w:rPr>
+        <w:t xml:space="preserve"> medicine</w:t>
       </w:r>
       <w:r>
         <w:t xml:space="preserve"> 2011;</w:t>
@@ -4983,8 +5293,15 @@
         <w:pStyle w:val="BodyText"/>
       </w:pPr>
       <w:r>
-        <w:lastRenderedPageBreak/>
-        <w:t xml:space="preserve">6 Rodrigues LC, Diwan VK, Wheeler JG. Protective effect of BCG against tuberculous meningitis and miliary tuberculosis: a meta-analysis. </w:t>
+        <w:t xml:space="preserve">6 Rodrigues LC, Diwan VK, Wheeler JG. Protective effect of BCG against tuberculous meningitis and </w:t>
+      </w:r>
+      <w:proofErr w:type="spellStart"/>
+      <w:r>
+        <w:t>miliary</w:t>
+      </w:r>
+      <w:proofErr w:type="spellEnd"/>
+      <w:r>
+        <w:t xml:space="preserve"> tuberculosis: a meta-analysis. </w:t>
       </w:r>
       <w:r>
         <w:rPr>
@@ -5045,7 +5362,23 @@
         <w:pStyle w:val="BodyText"/>
       </w:pPr>
       <w:r>
-        <w:t xml:space="preserve">8 Mangtani P, Abubakar I, Ariti C </w:t>
+        <w:t xml:space="preserve">8 </w:t>
+      </w:r>
+      <w:proofErr w:type="spellStart"/>
+      <w:r>
+        <w:t>Mangtani</w:t>
+      </w:r>
+      <w:proofErr w:type="spellEnd"/>
+      <w:r>
+        <w:t xml:space="preserve"> P, Abubakar I, </w:t>
+      </w:r>
+      <w:proofErr w:type="spellStart"/>
+      <w:r>
+        <w:t>Ariti</w:t>
+      </w:r>
+      <w:proofErr w:type="spellEnd"/>
+      <w:r>
+        <w:t xml:space="preserve"> C </w:t>
       </w:r>
       <w:r>
         <w:rPr>
@@ -5114,7 +5447,15 @@
         <w:pStyle w:val="BodyText"/>
       </w:pPr>
       <w:r>
-        <w:t xml:space="preserve">11 Sutherland I, Springett VH. The effects of the scheme for BCG vaccination of schoolchildren in England and Wales and the consequences of discontinuing the scheme at various dates. </w:t>
+        <w:t xml:space="preserve">11 Sutherland I, </w:t>
+      </w:r>
+      <w:proofErr w:type="spellStart"/>
+      <w:r>
+        <w:t>Springett</w:t>
+      </w:r>
+      <w:proofErr w:type="spellEnd"/>
+      <w:r>
+        <w:t xml:space="preserve"> VH. The effects of the scheme for BCG vaccination of schoolchildren in England and Wales and the consequences of discontinuing the scheme at various dates. </w:t>
       </w:r>
       <w:r>
         <w:rPr>
@@ -5182,7 +5523,23 @@
         <w:pStyle w:val="BodyText"/>
       </w:pPr>
       <w:r>
-        <w:t xml:space="preserve">15 Springett VH, Darbyshire JH, Nunn AJ </w:t>
+        <w:t xml:space="preserve">15 </w:t>
+      </w:r>
+      <w:proofErr w:type="spellStart"/>
+      <w:r>
+        <w:t>Springett</w:t>
+      </w:r>
+      <w:proofErr w:type="spellEnd"/>
+      <w:r>
+        <w:t xml:space="preserve"> VH, </w:t>
+      </w:r>
+      <w:proofErr w:type="spellStart"/>
+      <w:r>
+        <w:t>Darbyshire</w:t>
+      </w:r>
+      <w:proofErr w:type="spellEnd"/>
+      <w:r>
+        <w:t xml:space="preserve"> JH, Nunn AJ </w:t>
       </w:r>
       <w:r>
         <w:rPr>
@@ -5216,10 +5573,10 @@
       <w:pPr>
         <w:pStyle w:val="BodyText"/>
         <w:rPr>
-          <w:del w:id="528" w:author="Samuel Abbott" w:date="2019-10-10T16:45:00Z"/>
-        </w:rPr>
-      </w:pPr>
-      <w:del w:id="529" w:author="Samuel Abbott" w:date="2019-10-10T16:45:00Z">
+          <w:del w:id="541" w:author="Samuel Abbott" w:date="2019-10-10T16:45:00Z"/>
+        </w:rPr>
+      </w:pPr>
+      <w:del w:id="542" w:author="Samuel Abbott" w:date="2019-10-10T16:45:00Z">
         <w:r>
           <w:delText xml:space="preserve">16 Anderson RM, May RM. Infectious Diseases of Humans: Dynamics and Control (Oxford Univ. </w:delText>
         </w:r>
@@ -5238,18 +5595,34 @@
       <w:pPr>
         <w:pStyle w:val="BodyText"/>
       </w:pPr>
-      <w:del w:id="530" w:author="Samuel Abbott" w:date="2019-10-10T16:45:00Z">
+      <w:del w:id="543" w:author="Samuel Abbott" w:date="2019-10-10T16:45:00Z">
         <w:r>
           <w:delText>17</w:delText>
         </w:r>
       </w:del>
-      <w:ins w:id="531" w:author="Samuel Abbott" w:date="2019-10-10T16:45:00Z">
+      <w:ins w:id="544" w:author="Samuel Abbott" w:date="2019-10-10T16:45:00Z">
         <w:r>
           <w:t>16</w:t>
         </w:r>
       </w:ins>
       <w:r>
-        <w:t xml:space="preserve"> Borgdorff MW, Hof S van den, Kalisvaart N </w:t>
+        <w:t xml:space="preserve"> </w:t>
+      </w:r>
+      <w:proofErr w:type="spellStart"/>
+      <w:r>
+        <w:t>Borgdorff</w:t>
+      </w:r>
+      <w:proofErr w:type="spellEnd"/>
+      <w:r>
+        <w:t xml:space="preserve"> MW, Hof S van den, </w:t>
+      </w:r>
+      <w:proofErr w:type="spellStart"/>
+      <w:r>
+        <w:t>Kalisvaart</w:t>
+      </w:r>
+      <w:proofErr w:type="spellEnd"/>
+      <w:r>
+        <w:t xml:space="preserve"> N </w:t>
       </w:r>
       <w:r>
         <w:rPr>
@@ -5283,12 +5656,12 @@
       <w:pPr>
         <w:pStyle w:val="BodyText"/>
       </w:pPr>
-      <w:del w:id="532" w:author="Samuel Abbott" w:date="2019-10-10T16:45:00Z">
+      <w:del w:id="545" w:author="Samuel Abbott" w:date="2019-10-10T16:45:00Z">
         <w:r>
           <w:delText>18</w:delText>
         </w:r>
       </w:del>
-      <w:ins w:id="533" w:author="Samuel Abbott" w:date="2019-10-10T16:45:00Z">
+      <w:ins w:id="546" w:author="Samuel Abbott" w:date="2019-10-10T16:45:00Z">
         <w:r>
           <w:t>17</w:t>
         </w:r>
@@ -5301,12 +5674,12 @@
       <w:pPr>
         <w:pStyle w:val="BodyText"/>
       </w:pPr>
-      <w:del w:id="534" w:author="Samuel Abbott" w:date="2019-10-10T16:45:00Z">
+      <w:del w:id="547" w:author="Samuel Abbott" w:date="2019-10-10T16:45:00Z">
         <w:r>
           <w:delText>19</w:delText>
         </w:r>
       </w:del>
-      <w:ins w:id="535" w:author="Samuel Abbott" w:date="2019-10-10T16:45:00Z">
+      <w:ins w:id="548" w:author="Samuel Abbott" w:date="2019-10-10T16:45:00Z">
         <w:r>
           <w:t>18</w:t>
         </w:r>
@@ -5323,11 +5696,19 @@
       <w:r>
         <w:t xml:space="preserve"> </w:t>
       </w:r>
+      <w:proofErr w:type="spellStart"/>
       <w:r>
         <w:rPr>
           <w:i/>
         </w:rPr>
-        <w:t>epiR: Tools for the Analysis of Epidemiological Data</w:t>
+        <w:t>epiR</w:t>
+      </w:r>
+      <w:proofErr w:type="spellEnd"/>
+      <w:r>
+        <w:rPr>
+          <w:i/>
+        </w:rPr>
+        <w:t>: Tools for the Analysis of Epidemiological Data</w:t>
       </w:r>
       <w:r>
         <w:t xml:space="preserve">. 2017. </w:t>
@@ -5337,11 +5718,12 @@
       <w:pPr>
         <w:pStyle w:val="BodyText"/>
         <w:rPr>
-          <w:ins w:id="536" w:author="Samuel Abbott" w:date="2019-10-10T16:45:00Z"/>
-        </w:rPr>
-      </w:pPr>
-      <w:ins w:id="537" w:author="Samuel Abbott" w:date="2019-10-10T16:45:00Z">
-        <w:r>
+          <w:ins w:id="549" w:author="Samuel Abbott" w:date="2019-10-10T16:45:00Z"/>
+        </w:rPr>
+      </w:pPr>
+      <w:ins w:id="550" w:author="Samuel Abbott" w:date="2019-10-10T16:45:00Z">
+        <w:r>
+          <w:lastRenderedPageBreak/>
           <w:t xml:space="preserve">19 Fox J, Weisberg S. </w:t>
         </w:r>
         <w:r>
@@ -5390,7 +5772,15 @@
         <w:t>et al.</w:t>
       </w:r>
       <w:r>
-        <w:t xml:space="preserve"> Effectiveness and cost-effectiveness of first BCG vaccination against tuberculosis in school-age children without previous tuberculin test (BCG-REVAC trial): A cluster-randomised trial. </w:t>
+        <w:t xml:space="preserve"> Effectiveness and cost-effectiveness of first BCG vaccination against tuberculosis in school-age children without previous tuberculin test (BCG-REVAC trial): A cluster-</w:t>
+      </w:r>
+      <w:proofErr w:type="spellStart"/>
+      <w:r>
+        <w:t>randomised</w:t>
+      </w:r>
+      <w:proofErr w:type="spellEnd"/>
+      <w:r>
+        <w:t xml:space="preserve"> trial. </w:t>
       </w:r>
       <w:r>
         <w:rPr>
@@ -5416,7 +5806,6 @@
         <w:pStyle w:val="BodyText"/>
       </w:pPr>
       <w:r>
-        <w:lastRenderedPageBreak/>
         <w:t xml:space="preserve">21 Barreto ML, Pilger D, Pereira SM </w:t>
       </w:r>
       <w:r>
@@ -5478,7 +5867,15 @@
         <w:pStyle w:val="BodyText"/>
       </w:pPr>
       <w:r>
-        <w:t xml:space="preserve">23 Dye C. Making wider use of the world’s most widely used vaccine: Bacille Calmette-Guerin revaccination reconsidered. </w:t>
+        <w:t xml:space="preserve">23 Dye C. Making wider use of the world’s most widely used vaccine: </w:t>
+      </w:r>
+      <w:proofErr w:type="spellStart"/>
+      <w:r>
+        <w:t>Bacille</w:t>
+      </w:r>
+      <w:proofErr w:type="spellEnd"/>
+      <w:r>
+        <w:t xml:space="preserve"> Calmette-Guerin revaccination reconsidered. </w:t>
       </w:r>
       <w:r>
         <w:rPr>
@@ -5548,13 +5945,43 @@
         <w:t>et al.</w:t>
       </w:r>
       <w:r>
-        <w:t xml:space="preserve"> A cost-effectiveness analysis of universal versus selective immunization with Mycobacterium bovis bacille Calmette-Guérin in Finland. </w:t>
+        <w:t xml:space="preserve"> A cost-effectiveness analysis of universal versus selective immunization with Mycobacterium </w:t>
+      </w:r>
+      <w:proofErr w:type="spellStart"/>
+      <w:r>
+        <w:t>bovis</w:t>
+      </w:r>
+      <w:proofErr w:type="spellEnd"/>
+      <w:r>
+        <w:t xml:space="preserve"> </w:t>
+      </w:r>
+      <w:proofErr w:type="spellStart"/>
+      <w:r>
+        <w:t>bacille</w:t>
+      </w:r>
+      <w:proofErr w:type="spellEnd"/>
+      <w:r>
+        <w:t xml:space="preserve"> Calmette-Guérin in Finland. </w:t>
       </w:r>
       <w:r>
         <w:rPr>
           <w:i/>
         </w:rPr>
-        <w:t>Int J Tuberc Lung Dis</w:t>
+        <w:t xml:space="preserve">Int J </w:t>
+      </w:r>
+      <w:proofErr w:type="spellStart"/>
+      <w:r>
+        <w:rPr>
+          <w:i/>
+        </w:rPr>
+        <w:t>Tuberc</w:t>
+      </w:r>
+      <w:proofErr w:type="spellEnd"/>
+      <w:r>
+        <w:rPr>
+          <w:i/>
+        </w:rPr>
+        <w:t xml:space="preserve"> Lung Dis</w:t>
       </w:r>
       <w:r>
         <w:t xml:space="preserve"> 2003;</w:t>
@@ -5574,7 +6001,23 @@
         <w:pStyle w:val="BodyText"/>
       </w:pPr>
       <w:r>
-        <w:t xml:space="preserve">26 Romanus V, Svensson Å, Hallander HO. The impact of changing BCG coverage on tuberculosis incidence in Swedish-born children between 1969 and 1989. </w:t>
+        <w:t xml:space="preserve">26 Romanus V, </w:t>
+      </w:r>
+      <w:proofErr w:type="spellStart"/>
+      <w:r>
+        <w:t>Svensson</w:t>
+      </w:r>
+      <w:proofErr w:type="spellEnd"/>
+      <w:r>
+        <w:t xml:space="preserve"> Å, </w:t>
+      </w:r>
+      <w:proofErr w:type="spellStart"/>
+      <w:r>
+        <w:t>Hallander</w:t>
+      </w:r>
+      <w:proofErr w:type="spellEnd"/>
+      <w:r>
+        <w:t xml:space="preserve"> HO. The impact of changing BCG coverage on tuberculosis incidence in Swedish-born children between 1969 and 1989. </w:t>
       </w:r>
       <w:r>
         <w:rPr>
@@ -5600,7 +6043,23 @@
         <w:pStyle w:val="BodyText"/>
       </w:pPr>
       <w:r>
-        <w:t xml:space="preserve">27 Guthmann JP, Antoine D, Fonteneau L </w:t>
+        <w:t xml:space="preserve">27 </w:t>
+      </w:r>
+      <w:proofErr w:type="spellStart"/>
+      <w:r>
+        <w:t>Guthmann</w:t>
+      </w:r>
+      <w:proofErr w:type="spellEnd"/>
+      <w:r>
+        <w:t xml:space="preserve"> JP, Antoine D, </w:t>
+      </w:r>
+      <w:proofErr w:type="spellStart"/>
+      <w:r>
+        <w:t>Fonteneau</w:t>
+      </w:r>
+      <w:proofErr w:type="spellEnd"/>
+      <w:r>
+        <w:t xml:space="preserve"> L </w:t>
       </w:r>
       <w:r>
         <w:rPr>
@@ -5609,99 +6068,16 @@
         <w:t>et al.</w:t>
       </w:r>
       <w:r>
-        <w:t xml:space="preserve"> Assessing BCG vaccination coverage and incidence of paediatric tuberculosis following two major changes in BCG vaccination policy in France. 2011;1–6.</w:t>
-      </w:r>
-    </w:p>
-    <w:p>
-      <w:pPr>
-        <w:rPr>
-          <w:del w:id="538" w:author="Samuel Abbott" w:date="2019-10-10T16:45:00Z"/>
-        </w:rPr>
-      </w:pPr>
-    </w:p>
-    <w:p>
-      <w:pPr>
-        <w:rPr>
-          <w:del w:id="539" w:author="Samuel Abbott" w:date="2019-10-10T16:45:00Z"/>
-        </w:rPr>
-      </w:pPr>
-    </w:p>
-    <w:p>
-      <w:pPr>
-        <w:rPr>
-          <w:del w:id="540" w:author="Samuel Abbott" w:date="2019-10-10T16:45:00Z"/>
-        </w:rPr>
-      </w:pPr>
-    </w:p>
-    <w:p>
-      <w:pPr>
-        <w:rPr>
-          <w:del w:id="541" w:author="Samuel Abbott" w:date="2019-10-10T16:45:00Z"/>
-        </w:rPr>
-      </w:pPr>
-    </w:p>
-    <w:p>
-      <w:pPr>
-        <w:rPr>
-          <w:del w:id="542" w:author="Samuel Abbott" w:date="2019-10-10T16:45:00Z"/>
-        </w:rPr>
-      </w:pPr>
-    </w:p>
-    <w:p>
-      <w:pPr>
-        <w:rPr>
-          <w:del w:id="543" w:author="Samuel Abbott" w:date="2019-10-10T16:45:00Z"/>
-        </w:rPr>
-      </w:pPr>
-    </w:p>
-    <w:p>
-      <w:pPr>
-        <w:rPr>
-          <w:del w:id="544" w:author="Samuel Abbott" w:date="2019-10-10T16:45:00Z"/>
-        </w:rPr>
-      </w:pPr>
-    </w:p>
-    <w:p>
-      <w:pPr>
-        <w:rPr>
-          <w:del w:id="545" w:author="Samuel Abbott" w:date="2019-10-10T16:45:00Z"/>
-        </w:rPr>
-      </w:pPr>
-    </w:p>
-    <w:p>
-      <w:pPr>
-        <w:rPr>
-          <w:del w:id="546" w:author="Samuel Abbott" w:date="2019-10-10T16:45:00Z"/>
-        </w:rPr>
-      </w:pPr>
-    </w:p>
-    <w:p>
-      <w:pPr>
-        <w:rPr>
-          <w:del w:id="547" w:author="Samuel Abbott" w:date="2019-10-10T16:45:00Z"/>
-        </w:rPr>
-      </w:pPr>
-    </w:p>
-    <w:p>
-      <w:pPr>
-        <w:rPr>
-          <w:del w:id="548" w:author="Samuel Abbott" w:date="2019-10-10T16:45:00Z"/>
-        </w:rPr>
-      </w:pPr>
-    </w:p>
-    <w:p>
-      <w:pPr>
-        <w:rPr>
-          <w:del w:id="549" w:author="Samuel Abbott" w:date="2019-10-10T16:45:00Z"/>
-        </w:rPr>
-      </w:pPr>
-    </w:p>
-    <w:p>
-      <w:pPr>
-        <w:rPr>
-          <w:del w:id="550" w:author="Samuel Abbott" w:date="2019-10-10T16:45:00Z"/>
-        </w:rPr>
-      </w:pPr>
+        <w:t xml:space="preserve"> Assessing BCG vaccination coverage and incidence of </w:t>
+      </w:r>
+      <w:proofErr w:type="spellStart"/>
+      <w:r>
+        <w:t>paediatric</w:t>
+      </w:r>
+      <w:proofErr w:type="spellEnd"/>
+      <w:r>
+        <w:t xml:space="preserve"> tuberculosis following two major changes in BCG vaccination policy in France. 2011;1–6.</w:t>
+      </w:r>
     </w:p>
     <w:p>
       <w:pPr>
@@ -5712,13 +6088,104 @@
     </w:p>
     <w:p>
       <w:pPr>
+        <w:rPr>
+          <w:del w:id="552" w:author="Samuel Abbott" w:date="2019-10-10T16:45:00Z"/>
+        </w:rPr>
+      </w:pPr>
+    </w:p>
+    <w:p>
+      <w:pPr>
+        <w:rPr>
+          <w:del w:id="553" w:author="Samuel Abbott" w:date="2019-10-10T16:45:00Z"/>
+        </w:rPr>
+      </w:pPr>
+    </w:p>
+    <w:p>
+      <w:pPr>
+        <w:rPr>
+          <w:del w:id="554" w:author="Samuel Abbott" w:date="2019-10-10T16:45:00Z"/>
+        </w:rPr>
+      </w:pPr>
+    </w:p>
+    <w:p>
+      <w:pPr>
+        <w:rPr>
+          <w:del w:id="555" w:author="Samuel Abbott" w:date="2019-10-10T16:45:00Z"/>
+        </w:rPr>
+      </w:pPr>
+    </w:p>
+    <w:p>
+      <w:pPr>
+        <w:rPr>
+          <w:del w:id="556" w:author="Samuel Abbott" w:date="2019-10-10T16:45:00Z"/>
+        </w:rPr>
+      </w:pPr>
+    </w:p>
+    <w:p>
+      <w:pPr>
+        <w:rPr>
+          <w:del w:id="557" w:author="Samuel Abbott" w:date="2019-10-10T16:45:00Z"/>
+        </w:rPr>
+      </w:pPr>
+    </w:p>
+    <w:p>
+      <w:pPr>
+        <w:rPr>
+          <w:del w:id="558" w:author="Samuel Abbott" w:date="2019-10-10T16:45:00Z"/>
+        </w:rPr>
+      </w:pPr>
+    </w:p>
+    <w:p>
+      <w:pPr>
+        <w:rPr>
+          <w:del w:id="559" w:author="Samuel Abbott" w:date="2019-10-10T16:45:00Z"/>
+        </w:rPr>
+      </w:pPr>
+    </w:p>
+    <w:p>
+      <w:pPr>
+        <w:rPr>
+          <w:del w:id="560" w:author="Samuel Abbott" w:date="2019-10-10T16:45:00Z"/>
+        </w:rPr>
+      </w:pPr>
+    </w:p>
+    <w:p>
+      <w:pPr>
+        <w:rPr>
+          <w:del w:id="561" w:author="Samuel Abbott" w:date="2019-10-10T16:45:00Z"/>
+        </w:rPr>
+      </w:pPr>
+    </w:p>
+    <w:p>
+      <w:pPr>
+        <w:rPr>
+          <w:del w:id="562" w:author="Samuel Abbott" w:date="2019-10-10T16:45:00Z"/>
+        </w:rPr>
+      </w:pPr>
+    </w:p>
+    <w:p>
+      <w:pPr>
+        <w:rPr>
+          <w:del w:id="563" w:author="Samuel Abbott" w:date="2019-10-10T16:45:00Z"/>
+        </w:rPr>
+      </w:pPr>
+    </w:p>
+    <w:p>
+      <w:pPr>
+        <w:rPr>
+          <w:del w:id="564" w:author="Samuel Abbott" w:date="2019-10-10T16:45:00Z"/>
+        </w:rPr>
+      </w:pPr>
+    </w:p>
+    <w:p>
+      <w:pPr>
         <w:pStyle w:val="BodyText"/>
         <w:rPr>
-          <w:ins w:id="552" w:author="Samuel Abbott" w:date="2019-10-10T16:45:00Z"/>
+          <w:ins w:id="565" w:author="Samuel Abbott" w:date="2019-10-10T16:45:00Z"/>
           <w:rStyle w:val="Hyperlink"/>
         </w:rPr>
       </w:pPr>
-      <w:del w:id="553" w:author="Samuel Abbott" w:date="2019-10-10T16:45:00Z">
+      <w:del w:id="566" w:author="Samuel Abbott" w:date="2019-10-10T16:45:00Z">
         <w:r>
           <w:rPr>
             <w:i/>
@@ -5727,7 +6194,7 @@
           <w:delText>Figure 1</w:delText>
         </w:r>
       </w:del>
-      <w:ins w:id="554" w:author="Samuel Abbott" w:date="2019-10-10T16:45:00Z">
+      <w:ins w:id="567" w:author="Samuel Abbott" w:date="2019-10-10T16:45:00Z">
         <w:r>
           <w:t xml:space="preserve">28 Abbott S, Christensen H, Welton N </w:t>
         </w:r>
@@ -5738,14 +6205,32 @@
           <w:t>et al.</w:t>
         </w:r>
         <w:r>
-          <w:t xml:space="preserve"> Estimating the effect of the 2005 change in bcg policy in england: A retrospective cohort study. </w:t>
-        </w:r>
+          <w:t xml:space="preserve"> Estimating the effect of the 2005 change in </w:t>
+        </w:r>
+        <w:proofErr w:type="spellStart"/>
+        <w:r>
+          <w:t>bcg</w:t>
+        </w:r>
+        <w:proofErr w:type="spellEnd"/>
+        <w:r>
+          <w:t xml:space="preserve"> policy in </w:t>
+        </w:r>
+        <w:proofErr w:type="spellStart"/>
+        <w:r>
+          <w:t>england</w:t>
+        </w:r>
+        <w:proofErr w:type="spellEnd"/>
+        <w:r>
+          <w:t xml:space="preserve">: A retrospective cohort study. </w:t>
+        </w:r>
+        <w:proofErr w:type="spellStart"/>
         <w:r>
           <w:rPr>
             <w:i/>
           </w:rPr>
           <w:t>bioRxiv</w:t>
         </w:r>
+        <w:proofErr w:type="spellEnd"/>
         <w:r>
           <w:t xml:space="preserve"> Published Online First: 2019. doi:</w:t>
         </w:r>
@@ -5776,7 +6261,7 @@
       <w:pPr>
         <w:pStyle w:val="BodyText"/>
         <w:rPr>
-          <w:ins w:id="555" w:author="Samuel Abbott" w:date="2019-10-10T16:45:00Z"/>
+          <w:ins w:id="568" w:author="Samuel Abbott" w:date="2019-10-10T16:45:00Z"/>
           <w:rStyle w:val="Hyperlink"/>
         </w:rPr>
       </w:pPr>
@@ -5785,7 +6270,7 @@
       <w:pPr>
         <w:pStyle w:val="BodyText"/>
         <w:rPr>
-          <w:ins w:id="556" w:author="Samuel Abbott" w:date="2019-10-10T16:45:00Z"/>
+          <w:ins w:id="569" w:author="Samuel Abbott" w:date="2019-10-10T16:45:00Z"/>
           <w:rStyle w:val="Hyperlink"/>
         </w:rPr>
       </w:pPr>
@@ -5794,7 +6279,7 @@
       <w:pPr>
         <w:pStyle w:val="BodyText"/>
         <w:rPr>
-          <w:ins w:id="557" w:author="Samuel Abbott" w:date="2019-10-10T16:45:00Z"/>
+          <w:ins w:id="570" w:author="Samuel Abbott" w:date="2019-10-10T16:45:00Z"/>
           <w:rStyle w:val="Hyperlink"/>
         </w:rPr>
       </w:pPr>
@@ -5803,7 +6288,7 @@
       <w:pPr>
         <w:pStyle w:val="BodyText"/>
         <w:rPr>
-          <w:ins w:id="558" w:author="Samuel Abbott" w:date="2019-10-10T16:45:00Z"/>
+          <w:ins w:id="571" w:author="Samuel Abbott" w:date="2019-10-10T16:45:00Z"/>
           <w:rStyle w:val="Hyperlink"/>
         </w:rPr>
       </w:pPr>
@@ -5812,7 +6297,7 @@
       <w:pPr>
         <w:pStyle w:val="BodyText"/>
         <w:rPr>
-          <w:ins w:id="559" w:author="Samuel Abbott" w:date="2019-10-10T16:45:00Z"/>
+          <w:ins w:id="572" w:author="Samuel Abbott" w:date="2019-10-10T16:45:00Z"/>
           <w:rStyle w:val="Hyperlink"/>
         </w:rPr>
       </w:pPr>
@@ -5821,7 +6306,7 @@
       <w:pPr>
         <w:pStyle w:val="BodyText"/>
         <w:rPr>
-          <w:ins w:id="560" w:author="Samuel Abbott" w:date="2019-10-10T16:45:00Z"/>
+          <w:ins w:id="573" w:author="Samuel Abbott" w:date="2019-10-10T16:45:00Z"/>
           <w:rStyle w:val="Hyperlink"/>
         </w:rPr>
       </w:pPr>
@@ -5830,7 +6315,7 @@
       <w:pPr>
         <w:pStyle w:val="BodyText"/>
         <w:rPr>
-          <w:ins w:id="561" w:author="Samuel Abbott" w:date="2019-10-10T16:45:00Z"/>
+          <w:ins w:id="574" w:author="Samuel Abbott" w:date="2019-10-10T16:45:00Z"/>
           <w:rStyle w:val="Hyperlink"/>
         </w:rPr>
       </w:pPr>
@@ -5839,7 +6324,7 @@
       <w:pPr>
         <w:pStyle w:val="BodyText"/>
         <w:rPr>
-          <w:ins w:id="562" w:author="Samuel Abbott" w:date="2019-10-10T16:45:00Z"/>
+          <w:ins w:id="575" w:author="Samuel Abbott" w:date="2019-10-10T16:45:00Z"/>
           <w:rStyle w:val="Hyperlink"/>
         </w:rPr>
       </w:pPr>
@@ -5848,7 +6333,7 @@
       <w:pPr>
         <w:pStyle w:val="BodyText"/>
         <w:rPr>
-          <w:ins w:id="563" w:author="Samuel Abbott" w:date="2019-10-10T16:45:00Z"/>
+          <w:ins w:id="576" w:author="Samuel Abbott" w:date="2019-10-10T16:45:00Z"/>
           <w:rStyle w:val="Hyperlink"/>
         </w:rPr>
       </w:pPr>
@@ -5857,7 +6342,7 @@
       <w:pPr>
         <w:pStyle w:val="BodyText"/>
         <w:rPr>
-          <w:ins w:id="564" w:author="Samuel Abbott" w:date="2019-10-10T16:45:00Z"/>
+          <w:ins w:id="577" w:author="Samuel Abbott" w:date="2019-10-10T16:45:00Z"/>
           <w:rStyle w:val="Hyperlink"/>
         </w:rPr>
       </w:pPr>
@@ -5866,18 +6351,17 @@
       <w:pPr>
         <w:pStyle w:val="BodyText"/>
         <w:rPr>
-          <w:ins w:id="565" w:author="Samuel Abbott" w:date="2019-10-10T16:45:00Z"/>
+          <w:ins w:id="578" w:author="Samuel Abbott" w:date="2019-10-10T16:45:00Z"/>
           <w:i/>
           <w:iCs/>
         </w:rPr>
       </w:pPr>
-      <w:ins w:id="566" w:author="Samuel Abbott" w:date="2019-10-10T16:45:00Z">
+      <w:ins w:id="579" w:author="Samuel Abbott" w:date="2019-10-10T16:45:00Z">
         <w:r>
           <w:rPr>
             <w:i/>
             <w:iCs/>
           </w:rPr>
-          <w:lastRenderedPageBreak/>
           <w:t>Figure 1: Annual percentage change in ethnic White UK born incidence rates for those aged 15-19, 20-24, and 25-29 years old under different scenarios. For the notification and incidence rate scenarios each line represents the median of 10,000 parameter samples.</w:t>
         </w:r>
       </w:ins>
@@ -5886,7 +6370,7 @@
       <w:pPr>
         <w:pStyle w:val="BodyText"/>
         <w:rPr>
-          <w:ins w:id="567" w:author="Samuel Abbott" w:date="2019-10-10T16:45:00Z"/>
+          <w:ins w:id="580" w:author="Samuel Abbott" w:date="2019-10-10T16:45:00Z"/>
           <w:i/>
           <w:iCs/>
         </w:rPr>
@@ -5897,20 +6381,20 @@
         <w:pStyle w:val="BodyText"/>
         <w:rPr>
           <w:i/>
-          <w:rPrChange w:id="568" w:author="Samuel Abbott" w:date="2019-10-10T16:45:00Z">
+          <w:rPrChange w:id="581" w:author="Samuel Abbott" w:date="2019-10-10T16:45:00Z">
             <w:rPr>
               <w:i/>
               <w:color w:val="555555"/>
             </w:rPr>
           </w:rPrChange>
         </w:rPr>
-        <w:pPrChange w:id="569" w:author="Samuel Abbott" w:date="2019-10-10T16:45:00Z">
+        <w:pPrChange w:id="582" w:author="Samuel Abbott" w:date="2019-10-10T16:45:00Z">
           <w:pPr>
             <w:spacing w:after="150"/>
           </w:pPr>
         </w:pPrChange>
       </w:pPr>
-      <w:ins w:id="570" w:author="Samuel Abbott" w:date="2019-10-10T16:45:00Z">
+      <w:ins w:id="583" w:author="Samuel Abbott" w:date="2019-10-10T16:45:00Z">
         <w:r>
           <w:rPr>
             <w:i/>
@@ -5922,7 +6406,7 @@
       <w:r>
         <w:rPr>
           <w:i/>
-          <w:rPrChange w:id="571" w:author="Samuel Abbott" w:date="2019-10-10T16:45:00Z">
+          <w:rPrChange w:id="584" w:author="Samuel Abbott" w:date="2019-10-10T16:45:00Z">
             <w:rPr>
               <w:i/>
               <w:color w:val="555555"/>
@@ -5931,7 +6415,7 @@
         </w:rPr>
         <w:t>: Vaccines required in a cohort of those vaccinated at school-age to prevent a single case of Tuberculosis within 15 years of vaccination in 2004, 2009, 2014, or 2019. The years presented were dictated by the 5</w:t>
       </w:r>
-      <w:del w:id="572" w:author="Samuel Abbott" w:date="2019-10-10T16:45:00Z">
+      <w:del w:id="585" w:author="Samuel Abbott" w:date="2019-10-10T16:45:00Z">
         <w:r>
           <w:rPr>
             <w:i/>
@@ -5940,7 +6424,7 @@
           <w:delText xml:space="preserve"> </w:delText>
         </w:r>
       </w:del>
-      <w:ins w:id="573" w:author="Samuel Abbott" w:date="2019-10-10T16:45:00Z">
+      <w:ins w:id="586" w:author="Samuel Abbott" w:date="2019-10-10T16:45:00Z">
         <w:r>
           <w:rPr>
             <w:i/>
@@ -5952,16 +6436,42 @@
       <w:r>
         <w:rPr>
           <w:i/>
-          <w:rPrChange w:id="574" w:author="Samuel Abbott" w:date="2019-10-10T16:45:00Z">
+          <w:rPrChange w:id="587" w:author="Samuel Abbott" w:date="2019-10-10T16:45:00Z">
             <w:rPr>
               <w:i/>
               <w:color w:val="555555"/>
             </w:rPr>
           </w:rPrChange>
         </w:rPr>
-        <w:t>year timestep of the model. The percentage annual decrease scenarios considered were based on those considered by the JVCI BCG subgroup, with the addition of a scenario using aggregate notification data and a scenario using estimates of age-specific incidence rates in the UK born. Each boxplot summarises the output of 10,000 model simulations for each scenario.</w:t>
-      </w:r>
-      <w:del w:id="575" w:author="Samuel Abbott" w:date="2019-10-10T16:45:00Z">
+        <w:t xml:space="preserve">year timestep of the model. The percentage annual decrease scenarios considered were based on those considered by the JVCI BCG subgroup, with the addition of a scenario using aggregate notification data and a scenario using estimates of age-specific incidence rates in the UK born. Each boxplot </w:t>
+      </w:r>
+      <w:proofErr w:type="spellStart"/>
+      <w:r>
+        <w:rPr>
+          <w:i/>
+          <w:rPrChange w:id="588" w:author="Samuel Abbott" w:date="2019-10-10T16:45:00Z">
+            <w:rPr>
+              <w:i/>
+              <w:color w:val="555555"/>
+            </w:rPr>
+          </w:rPrChange>
+        </w:rPr>
+        <w:t>summarises</w:t>
+      </w:r>
+      <w:proofErr w:type="spellEnd"/>
+      <w:r>
+        <w:rPr>
+          <w:i/>
+          <w:rPrChange w:id="589" w:author="Samuel Abbott" w:date="2019-10-10T16:45:00Z">
+            <w:rPr>
+              <w:i/>
+              <w:color w:val="555555"/>
+            </w:rPr>
+          </w:rPrChange>
+        </w:rPr>
+        <w:t xml:space="preserve"> the output of 10,000 model simulations for each scenario.</w:t>
+      </w:r>
+      <w:del w:id="590" w:author="Samuel Abbott" w:date="2019-10-10T16:45:00Z">
         <w:r>
           <w:rPr>
             <w:i/>
@@ -5978,7 +6488,7 @@
           <w:i/>
           <w:iCs/>
         </w:rPr>
-        <w:pPrChange w:id="576" w:author="Samuel Abbott" w:date="2019-10-10T16:45:00Z">
+        <w:pPrChange w:id="591" w:author="Samuel Abbott" w:date="2019-10-10T16:45:00Z">
           <w:pPr/>
         </w:pPrChange>
       </w:pPr>
@@ -5988,14 +6498,14 @@
         <w:pStyle w:val="ImageCaption"/>
         <w:rPr>
           <w:i w:val="0"/>
-          <w:rPrChange w:id="577" w:author="Samuel Abbott" w:date="2019-10-10T16:45:00Z">
+          <w:rPrChange w:id="592" w:author="Samuel Abbott" w:date="2019-10-10T16:45:00Z">
             <w:rPr>
               <w:i/>
               <w:color w:val="555555"/>
             </w:rPr>
           </w:rPrChange>
         </w:rPr>
-        <w:pPrChange w:id="578" w:author="Samuel Abbott" w:date="2019-10-10T16:45:00Z">
+        <w:pPrChange w:id="593" w:author="Samuel Abbott" w:date="2019-10-10T16:45:00Z">
           <w:pPr>
             <w:spacing w:after="150"/>
           </w:pPr>
@@ -6003,15 +6513,16 @@
       </w:pPr>
       <w:r>
         <w:rPr>
-          <w:rPrChange w:id="579" w:author="Samuel Abbott" w:date="2019-10-10T16:45:00Z">
+          <w:rPrChange w:id="594" w:author="Samuel Abbott" w:date="2019-10-10T16:45:00Z">
             <w:rPr>
+              <w:i/>
               <w:color w:val="555555"/>
             </w:rPr>
           </w:rPrChange>
         </w:rPr>
         <w:t xml:space="preserve">Figure </w:t>
       </w:r>
-      <w:del w:id="580" w:author="Samuel Abbott" w:date="2019-10-10T16:45:00Z">
+      <w:del w:id="595" w:author="Samuel Abbott" w:date="2019-10-10T16:45:00Z">
         <w:r>
           <w:rPr>
             <w:color w:val="555555"/>
@@ -6019,37 +6530,63 @@
           <w:delText>2</w:delText>
         </w:r>
       </w:del>
-      <w:ins w:id="581" w:author="Samuel Abbott" w:date="2019-10-10T16:45:00Z">
+      <w:ins w:id="596" w:author="Samuel Abbott" w:date="2019-10-10T16:45:00Z">
         <w:r>
           <w:t>3</w:t>
         </w:r>
       </w:ins>
       <w:r>
         <w:rPr>
-          <w:rPrChange w:id="582" w:author="Samuel Abbott" w:date="2019-10-10T16:45:00Z">
+          <w:rPrChange w:id="597" w:author="Samuel Abbott" w:date="2019-10-10T16:45:00Z">
             <w:rPr>
+              <w:i/>
               <w:color w:val="555555"/>
             </w:rPr>
           </w:rPrChange>
         </w:rPr>
         <w:t xml:space="preserve">: Annual additional </w:t>
       </w:r>
-      <w:ins w:id="583" w:author="Samuel Abbott" w:date="2019-10-10T16:45:00Z">
+      <w:ins w:id="598" w:author="Samuel Abbott" w:date="2019-10-10T16:45:00Z">
         <w:r>
           <w:t xml:space="preserve">(stratified into primary and secondary) </w:t>
         </w:r>
       </w:ins>
       <w:r>
         <w:rPr>
-          <w:rPrChange w:id="584" w:author="Samuel Abbott" w:date="2019-10-10T16:45:00Z">
+          <w:rPrChange w:id="599" w:author="Samuel Abbott" w:date="2019-10-10T16:45:00Z">
             <w:rPr>
+              <w:i/>
               <w:color w:val="555555"/>
             </w:rPr>
           </w:rPrChange>
         </w:rPr>
-        <w:t xml:space="preserve">notifications in 15-29 year olds from stopping the BCG </w:t>
-      </w:r>
-      <w:del w:id="585" w:author="Samuel Abbott" w:date="2019-10-10T16:45:00Z">
+        <w:t xml:space="preserve">notifications in 15-29 year </w:t>
+      </w:r>
+      <w:proofErr w:type="spellStart"/>
+      <w:r>
+        <w:rPr>
+          <w:rPrChange w:id="600" w:author="Samuel Abbott" w:date="2019-10-10T16:45:00Z">
+            <w:rPr>
+              <w:i/>
+              <w:color w:val="555555"/>
+            </w:rPr>
+          </w:rPrChange>
+        </w:rPr>
+        <w:t>olds</w:t>
+      </w:r>
+      <w:proofErr w:type="spellEnd"/>
+      <w:r>
+        <w:rPr>
+          <w:rPrChange w:id="601" w:author="Samuel Abbott" w:date="2019-10-10T16:45:00Z">
+            <w:rPr>
+              <w:i/>
+              <w:color w:val="555555"/>
+            </w:rPr>
+          </w:rPrChange>
+        </w:rPr>
+        <w:t xml:space="preserve"> from stopping the BCG </w:t>
+      </w:r>
+      <w:del w:id="602" w:author="Samuel Abbott" w:date="2019-10-10T16:45:00Z">
         <w:r>
           <w:rPr>
             <w:color w:val="555555"/>
@@ -6057,22 +6594,23 @@
           <w:delText>schools’</w:delText>
         </w:r>
       </w:del>
-      <w:ins w:id="586" w:author="Samuel Abbott" w:date="2019-10-10T16:45:00Z">
+      <w:ins w:id="603" w:author="Samuel Abbott" w:date="2019-10-10T16:45:00Z">
         <w:r>
           <w:t>schools</w:t>
         </w:r>
       </w:ins>
       <w:r>
         <w:rPr>
-          <w:rPrChange w:id="587" w:author="Samuel Abbott" w:date="2019-10-10T16:45:00Z">
+          <w:rPrChange w:id="604" w:author="Samuel Abbott" w:date="2019-10-10T16:45:00Z">
             <w:rPr>
+              <w:i/>
               <w:color w:val="555555"/>
             </w:rPr>
           </w:rPrChange>
         </w:rPr>
         <w:t xml:space="preserve"> scheme in </w:t>
       </w:r>
-      <w:del w:id="588" w:author="Samuel Abbott" w:date="2019-10-10T16:45:00Z">
+      <w:del w:id="605" w:author="Samuel Abbott" w:date="2019-10-10T16:45:00Z">
         <w:r>
           <w:rPr>
             <w:color w:val="555555"/>
@@ -6082,30 +6620,32 @@
       </w:del>
       <w:r>
         <w:rPr>
-          <w:rPrChange w:id="589" w:author="Samuel Abbott" w:date="2019-10-10T16:45:00Z">
+          <w:rPrChange w:id="606" w:author="Samuel Abbott" w:date="2019-10-10T16:45:00Z">
             <w:rPr>
+              <w:i/>
               <w:color w:val="555555"/>
             </w:rPr>
           </w:rPrChange>
         </w:rPr>
         <w:t xml:space="preserve">2006, </w:t>
       </w:r>
-      <w:ins w:id="590" w:author="Samuel Abbott" w:date="2019-10-10T16:45:00Z">
+      <w:ins w:id="607" w:author="Samuel Abbott" w:date="2019-10-10T16:45:00Z">
         <w:r>
           <w:t xml:space="preserve">and </w:t>
         </w:r>
       </w:ins>
       <w:r>
         <w:rPr>
-          <w:rPrChange w:id="591" w:author="Samuel Abbott" w:date="2019-10-10T16:45:00Z">
+          <w:rPrChange w:id="608" w:author="Samuel Abbott" w:date="2019-10-10T16:45:00Z">
             <w:rPr>
+              <w:i/>
               <w:color w:val="555555"/>
             </w:rPr>
           </w:rPrChange>
         </w:rPr>
         <w:t>2011</w:t>
       </w:r>
-      <w:del w:id="592" w:author="Samuel Abbott" w:date="2019-10-10T16:45:00Z">
+      <w:del w:id="609" w:author="Samuel Abbott" w:date="2019-10-10T16:45:00Z">
         <w:r>
           <w:rPr>
             <w:color w:val="555555"/>
@@ -6115,15 +6655,16 @@
       </w:del>
       <w:r>
         <w:rPr>
-          <w:rPrChange w:id="593" w:author="Samuel Abbott" w:date="2019-10-10T16:45:00Z">
+          <w:rPrChange w:id="610" w:author="Samuel Abbott" w:date="2019-10-10T16:45:00Z">
             <w:rPr>
+              <w:i/>
               <w:color w:val="555555"/>
             </w:rPr>
           </w:rPrChange>
         </w:rPr>
         <w:t xml:space="preserve"> until 2028. The years presented were dictated by the 5</w:t>
       </w:r>
-      <w:del w:id="594" w:author="Samuel Abbott" w:date="2019-10-10T16:45:00Z">
+      <w:del w:id="611" w:author="Samuel Abbott" w:date="2019-10-10T16:45:00Z">
         <w:r>
           <w:rPr>
             <w:color w:val="555555"/>
@@ -6131,22 +6672,23 @@
           <w:delText xml:space="preserve"> </w:delText>
         </w:r>
       </w:del>
-      <w:ins w:id="595" w:author="Samuel Abbott" w:date="2019-10-10T16:45:00Z">
+      <w:ins w:id="612" w:author="Samuel Abbott" w:date="2019-10-10T16:45:00Z">
         <w:r>
           <w:t>-</w:t>
         </w:r>
       </w:ins>
       <w:r>
         <w:rPr>
-          <w:rPrChange w:id="596" w:author="Samuel Abbott" w:date="2019-10-10T16:45:00Z">
+          <w:rPrChange w:id="613" w:author="Samuel Abbott" w:date="2019-10-10T16:45:00Z">
             <w:rPr>
+              <w:i/>
               <w:color w:val="555555"/>
             </w:rPr>
           </w:rPrChange>
         </w:rPr>
         <w:t>year timestep of the model. The percentage annual decrease scenarios considered were based on those considered by the JVCI BCG subgroup</w:t>
       </w:r>
-      <w:del w:id="597" w:author="Samuel Abbott" w:date="2019-10-10T16:45:00Z">
+      <w:del w:id="614" w:author="Samuel Abbott" w:date="2019-10-10T16:45:00Z">
         <w:r>
           <w:rPr>
             <w:color w:val="555555"/>
@@ -6154,22 +6696,23 @@
           <w:delText xml:space="preserve">, with </w:delText>
         </w:r>
       </w:del>
-      <w:ins w:id="598" w:author="Samuel Abbott" w:date="2019-10-10T16:45:00Z">
+      <w:ins w:id="615" w:author="Samuel Abbott" w:date="2019-10-10T16:45:00Z">
         <w:r>
           <w:t xml:space="preserve">. Data based scenarios and </w:t>
         </w:r>
       </w:ins>
       <w:r>
         <w:rPr>
-          <w:rPrChange w:id="599" w:author="Samuel Abbott" w:date="2019-10-10T16:45:00Z">
+          <w:rPrChange w:id="616" w:author="Samuel Abbott" w:date="2019-10-10T16:45:00Z">
             <w:rPr>
+              <w:i/>
               <w:color w:val="555555"/>
             </w:rPr>
           </w:rPrChange>
         </w:rPr>
         <w:t xml:space="preserve">the </w:t>
       </w:r>
-      <w:del w:id="600" w:author="Samuel Abbott" w:date="2019-10-10T16:45:00Z">
+      <w:del w:id="617" w:author="Samuel Abbott" w:date="2019-10-10T16:45:00Z">
         <w:r>
           <w:rPr>
             <w:color w:val="555555"/>
@@ -6177,22 +6720,23 @@
           <w:delText>addition of a</w:delText>
         </w:r>
       </w:del>
-      <w:ins w:id="601" w:author="Samuel Abbott" w:date="2019-10-10T16:45:00Z">
+      <w:ins w:id="618" w:author="Samuel Abbott" w:date="2019-10-10T16:45:00Z">
         <w:r>
           <w:t>JVCI 0% decrease</w:t>
         </w:r>
       </w:ins>
       <w:r>
         <w:rPr>
-          <w:rPrChange w:id="602" w:author="Samuel Abbott" w:date="2019-10-10T16:45:00Z">
+          <w:rPrChange w:id="619" w:author="Samuel Abbott" w:date="2019-10-10T16:45:00Z">
             <w:rPr>
+              <w:i/>
               <w:color w:val="555555"/>
             </w:rPr>
           </w:rPrChange>
         </w:rPr>
         <w:t xml:space="preserve"> scenario </w:t>
       </w:r>
-      <w:del w:id="603" w:author="Samuel Abbott" w:date="2019-10-10T16:45:00Z">
+      <w:del w:id="620" w:author="Samuel Abbott" w:date="2019-10-10T16:45:00Z">
         <w:r>
           <w:rPr>
             <w:color w:val="555555"/>
@@ -6200,22 +6744,47 @@
           <w:delText>using aggregate notification data and a scenario using estimates of age-specific incidence rates in the UK born.</w:delText>
         </w:r>
       </w:del>
-      <w:ins w:id="604" w:author="Samuel Abbott" w:date="2019-10-10T16:45:00Z">
+      <w:ins w:id="621" w:author="Samuel Abbott" w:date="2019-10-10T16:45:00Z">
         <w:r>
           <w:t>were not presented here as the updated transmission model could not support these scenarios.</w:t>
         </w:r>
       </w:ins>
       <w:r>
         <w:rPr>
-          <w:rPrChange w:id="605" w:author="Samuel Abbott" w:date="2019-10-10T16:45:00Z">
+          <w:rPrChange w:id="622" w:author="Samuel Abbott" w:date="2019-10-10T16:45:00Z">
             <w:rPr>
+              <w:i/>
               <w:color w:val="555555"/>
             </w:rPr>
           </w:rPrChange>
         </w:rPr>
-        <w:t xml:space="preserve"> Each boxplot summarises the output of 10,000 model simulations for each scenario. </w:t>
-      </w:r>
-      <w:del w:id="606" w:author="Samuel Abbott" w:date="2019-10-10T16:45:00Z">
+        <w:t xml:space="preserve"> Each boxplot </w:t>
+      </w:r>
+      <w:proofErr w:type="spellStart"/>
+      <w:r>
+        <w:rPr>
+          <w:rPrChange w:id="623" w:author="Samuel Abbott" w:date="2019-10-10T16:45:00Z">
+            <w:rPr>
+              <w:i/>
+              <w:color w:val="555555"/>
+            </w:rPr>
+          </w:rPrChange>
+        </w:rPr>
+        <w:t>summarises</w:t>
+      </w:r>
+      <w:proofErr w:type="spellEnd"/>
+      <w:r>
+        <w:rPr>
+          <w:rPrChange w:id="624" w:author="Samuel Abbott" w:date="2019-10-10T16:45:00Z">
+            <w:rPr>
+              <w:i/>
+              <w:color w:val="555555"/>
+            </w:rPr>
+          </w:rPrChange>
+        </w:rPr>
+        <w:t xml:space="preserve"> the output of 10,000 model simulations for each scenario. </w:t>
+      </w:r>
+      <w:del w:id="625" w:author="Samuel Abbott" w:date="2019-10-10T16:45:00Z">
         <w:r>
           <w:rPr>
             <w:color w:val="555555"/>
@@ -6223,15 +6792,16 @@
           <w:delText>Outliers have been omitted for clarity</w:delText>
         </w:r>
       </w:del>
-      <w:ins w:id="607" w:author="Samuel Abbott" w:date="2019-10-10T16:45:00Z">
+      <w:ins w:id="626" w:author="Samuel Abbott" w:date="2019-10-10T16:45:00Z">
         <w:r>
           <w:t>Secondary notifications are reported assuming they occurred in the same year as the primary notifications that caused them</w:t>
         </w:r>
       </w:ins>
       <w:r>
         <w:rPr>
-          <w:rPrChange w:id="608" w:author="Samuel Abbott" w:date="2019-10-10T16:45:00Z">
+          <w:rPrChange w:id="627" w:author="Samuel Abbott" w:date="2019-10-10T16:45:00Z">
             <w:rPr>
+              <w:i/>
               <w:color w:val="555555"/>
             </w:rPr>
           </w:rPrChange>
@@ -6242,14 +6812,14 @@
     <w:p>
       <w:pPr>
         <w:rPr>
-          <w:del w:id="609" w:author="Samuel Abbott" w:date="2019-10-10T16:45:00Z"/>
-        </w:rPr>
-      </w:pPr>
-    </w:p>
-    <w:p>
-      <w:pPr>
-        <w:rPr>
-          <w:del w:id="610" w:author="Samuel Abbott" w:date="2019-10-10T16:45:00Z"/>
+          <w:del w:id="628" w:author="Samuel Abbott" w:date="2019-10-10T16:45:00Z"/>
+        </w:rPr>
+      </w:pPr>
+    </w:p>
+    <w:p>
+      <w:pPr>
+        <w:rPr>
+          <w:del w:id="629" w:author="Samuel Abbott" w:date="2019-10-10T16:45:00Z"/>
           <w:i/>
         </w:rPr>
       </w:pPr>
@@ -6261,7 +6831,7 @@
           <w:i/>
           <w:iCs/>
         </w:rPr>
-        <w:pPrChange w:id="611" w:author="Samuel Abbott" w:date="2019-10-10T16:45:00Z">
+        <w:pPrChange w:id="630" w:author="Samuel Abbott" w:date="2019-10-10T16:45:00Z">
           <w:pPr/>
         </w:pPrChange>
       </w:pPr>
@@ -7926,7 +8496,7 @@
       </w:pPr>
     </w:pPrDefault>
   </w:docDefaults>
-  <w:latentStyles w:defLockedState="0" w:defUIPriority="0" w:defSemiHidden="0" w:defUnhideWhenUsed="0" w:defQFormat="0" w:count="376">
+  <w:latentStyles w:defLockedState="0" w:defUIPriority="0" w:defSemiHidden="0" w:defUnhideWhenUsed="0" w:defQFormat="0" w:count="377">
     <w:lsdException w:name="Normal" w:qFormat="1"/>
     <w:lsdException w:name="heading 1" w:uiPriority="9" w:qFormat="1"/>
     <w:lsdException w:name="heading 2" w:uiPriority="9" w:qFormat="1"/>
@@ -8011,7 +8581,6 @@
     <w:lsdException w:name="HTML Sample" w:semiHidden="1" w:unhideWhenUsed="1"/>
     <w:lsdException w:name="HTML Typewriter" w:semiHidden="1" w:unhideWhenUsed="1"/>
     <w:lsdException w:name="HTML Variable" w:semiHidden="1" w:unhideWhenUsed="1"/>
-    <w:lsdException w:name="Normal Table" w:semiHidden="1" w:unhideWhenUsed="1"/>
     <w:lsdException w:name="annotation subject" w:semiHidden="1" w:unhideWhenUsed="1"/>
     <w:lsdException w:name="No List" w:semiHidden="1" w:uiPriority="99" w:unhideWhenUsed="1"/>
     <w:lsdException w:name="Outline List 1" w:semiHidden="1" w:unhideWhenUsed="1"/>
@@ -8058,9 +8627,7 @@
     <w:lsdException w:name="Table Subtle 2" w:semiHidden="1" w:unhideWhenUsed="1"/>
     <w:lsdException w:name="Table Web 1" w:semiHidden="1" w:unhideWhenUsed="1"/>
     <w:lsdException w:name="Table Web 2" w:semiHidden="1" w:unhideWhenUsed="1"/>
-    <w:lsdException w:name="Table Web 3" w:semiHidden="1" w:unhideWhenUsed="1"/>
     <w:lsdException w:name="Balloon Text" w:semiHidden="1" w:unhideWhenUsed="1"/>
-    <w:lsdException w:name="Table Theme" w:semiHidden="1" w:unhideWhenUsed="1"/>
     <w:lsdException w:name="Placeholder Text" w:semiHidden="1"/>
     <w:lsdException w:name="Light Shading"/>
     <w:lsdException w:name="Light List"/>
@@ -8081,7 +8648,6 @@
     <w:lsdException w:name="Light Grid Accent 1"/>
     <w:lsdException w:name="Medium Shading 1 Accent 1"/>
     <w:lsdException w:name="Medium Shading 2 Accent 1"/>
-    <w:lsdException w:name="Medium List 1 Accent 1"/>
     <w:lsdException w:name="Revision" w:semiHidden="1"/>
     <w:lsdException w:name="Medium List 2 Accent 1"/>
     <w:lsdException w:name="Medium Grid 1 Accent 1"/>
@@ -8160,7 +8726,6 @@
     <w:lsdException w:name="Dark List Accent 6"/>
     <w:lsdException w:name="Colorful Shading Accent 6"/>
     <w:lsdException w:name="Colorful List Accent 6"/>
-    <w:lsdException w:name="Colorful Grid Accent 6"/>
     <w:lsdException w:name="Bibliography" w:semiHidden="1" w:unhideWhenUsed="1" w:qFormat="1"/>
     <w:lsdException w:name="TOC Heading" w:semiHidden="1" w:uiPriority="39" w:unhideWhenUsed="1" w:qFormat="1"/>
     <w:lsdException w:name="Grid Table 4" w:uiPriority="49"/>
@@ -8260,6 +8825,7 @@
     <w:lsdException w:name="List Table 7 Colorful Accent 6" w:uiPriority="52"/>
     <w:lsdException w:name="Mention" w:semiHidden="1" w:uiPriority="99" w:unhideWhenUsed="1"/>
     <w:lsdException w:name="Smart Hyperlink" w:semiHidden="1" w:uiPriority="99" w:unhideWhenUsed="1"/>
+    <w:lsdException w:name="Smart Link Error" w:semiHidden="1" w:uiPriority="99" w:unhideWhenUsed="1"/>
   </w:latentStyles>
   <w:style w:type="paragraph" w:default="1" w:styleId="Normal">
     <w:name w:val="Normal"/>

</xml_diff>